<commit_message>
feat(Client) add Page related Win Perf Counter in WinPerfCounter.cs
</commit_message>
<xml_diff>
--- a/docs/Dynamic-Load-Balancer设计文档.docx
+++ b/docs/Dynamic-Load-Balancer设计文档.docx
@@ -369,19 +369,7 @@
         <w:rPr>
           <w:rFonts w:hint="eastAsia"/>
         </w:rPr>
-        <w:t>，实时监测域内的性能指标，包括</w:t>
-      </w:r>
-      <w:r>
-        <w:rPr>
-          <w:rFonts w:hint="eastAsia"/>
-        </w:rPr>
-        <w:t>性能计数器</w:t>
-      </w:r>
-      <w:r>
-        <w:rPr>
-          <w:rFonts w:hint="eastAsia"/>
-        </w:rPr>
-        <w:t>中</w:t>
+        <w:t>，实时监测域内的性能指标，包括性能计数器中</w:t>
       </w:r>
       <w:r>
         <w:rPr>
@@ -16132,8 +16120,6 @@
         </w:rPr>
         <w:t>控制</w:t>
       </w:r>
-      <w:bookmarkStart w:id="0" w:name="_GoBack"/>
-      <w:bookmarkEnd w:id="0"/>
       <w:r>
         <w:rPr>
           <w:rFonts w:hint="eastAsia"/>
@@ -19592,15 +19578,12 @@
     </w:p>
     <w:p>
       <w:pPr>
-        <w:ind w:firstLineChars="0" w:firstLine="0"/>
-        <w:rPr>
-          <w:rFonts w:hint="eastAsia"/>
-        </w:rPr>
+        <w:ind w:firstLine="480"/>
       </w:pPr>
     </w:p>
     <w:p>
       <w:pPr>
-        <w:ind w:firstLineChars="0" w:firstLine="0"/>
+        <w:ind w:firstLine="480"/>
         <w:rPr>
           <w:rFonts w:hint="eastAsia"/>
         </w:rPr>
@@ -19608,8 +19591,40 @@
     </w:p>
     <w:p>
       <w:pPr>
+        <w:ind w:firstLineChars="0" w:firstLine="0"/>
+      </w:pPr>
+      <w:r>
+        <w:rPr>
+          <w:rFonts w:hint="eastAsia"/>
+        </w:rPr>
+        <w:t>重要参考文献：</w:t>
+      </w:r>
+    </w:p>
+    <w:p>
+      <w:pPr>
+        <w:ind w:firstLineChars="0" w:firstLine="0"/>
+        <w:rPr>
+          <w:rFonts w:hint="eastAsia"/>
+        </w:rPr>
+      </w:pPr>
+      <w:r>
+        <w:t>https://docs.microsoft.com/en-us/azure/monitoring/infrastructure-health/vmhealth-windows/winserver-memory-pagespersec</w:t>
+      </w:r>
+    </w:p>
+    <w:p>
+      <w:pPr>
+        <w:ind w:firstLineChars="0" w:firstLine="0"/>
+        <w:rPr>
+          <w:rFonts w:hint="eastAsia"/>
+        </w:rPr>
+      </w:pPr>
+    </w:p>
+    <w:p>
+      <w:pPr>
         <w:ind w:firstLine="480"/>
       </w:pPr>
+      <w:bookmarkStart w:id="0" w:name="_GoBack"/>
+      <w:bookmarkEnd w:id="0"/>
     </w:p>
     <w:sectPr>
       <w:pgSz w:w="11906" w:h="16838"/>

</xml_diff>

<commit_message>
feat(Client) finish Client send performance code
</commit_message>
<xml_diff>
--- a/docs/Dynamic-Load-Balancer设计文档.docx
+++ b/docs/Dynamic-Load-Balancer设计文档.docx
@@ -1,6 +1,6 @@
 
 <file path=word/document.xml><?xml version="1.0" encoding="utf-8"?>
-<w:document xmlns:wpc="http://schemas.microsoft.com/office/word/2010/wordprocessingCanvas" xmlns:cx="http://schemas.microsoft.com/office/drawing/2014/chartex" xmlns:mc="http://schemas.openxmlformats.org/markup-compatibility/2006" xmlns:o="urn:schemas-microsoft-com:office:office" xmlns:r="http://schemas.openxmlformats.org/officeDocument/2006/relationships" xmlns:m="http://schemas.openxmlformats.org/officeDocument/2006/math" xmlns:v="urn:schemas-microsoft-com:vml" xmlns:wp14="http://schemas.microsoft.com/office/word/2010/wordprocessingDrawing" xmlns:wp="http://schemas.openxmlformats.org/drawingml/2006/wordprocessingDrawing" xmlns:w10="urn:schemas-microsoft-com:office:word" xmlns:w="http://schemas.openxmlformats.org/wordprocessingml/2006/main" xmlns:w14="http://schemas.microsoft.com/office/word/2010/wordml" xmlns:w15="http://schemas.microsoft.com/office/word/2012/wordml" xmlns:w16se="http://schemas.microsoft.com/office/word/2015/wordml/symex" xmlns:wpg="http://schemas.microsoft.com/office/word/2010/wordprocessingGroup" xmlns:wpi="http://schemas.microsoft.com/office/word/2010/wordprocessingInk" xmlns:wne="http://schemas.microsoft.com/office/word/2006/wordml" xmlns:wps="http://schemas.microsoft.com/office/word/2010/wordprocessingShape" mc:Ignorable="w14 w15 w16se wp14">
+<w:document xmlns:wpc="http://schemas.microsoft.com/office/word/2010/wordprocessingCanvas" xmlns:cx="http://schemas.microsoft.com/office/drawing/2014/chartex" xmlns:cx1="http://schemas.microsoft.com/office/drawing/2015/9/8/chartex" xmlns:cx2="http://schemas.microsoft.com/office/drawing/2015/10/21/chartex" xmlns:cx3="http://schemas.microsoft.com/office/drawing/2016/5/9/chartex" xmlns:cx4="http://schemas.microsoft.com/office/drawing/2016/5/10/chartex" xmlns:cx5="http://schemas.microsoft.com/office/drawing/2016/5/11/chartex" xmlns:cx6="http://schemas.microsoft.com/office/drawing/2016/5/12/chartex" xmlns:cx7="http://schemas.microsoft.com/office/drawing/2016/5/13/chartex" xmlns:cx8="http://schemas.microsoft.com/office/drawing/2016/5/14/chartex" xmlns:mc="http://schemas.openxmlformats.org/markup-compatibility/2006" xmlns:aink="http://schemas.microsoft.com/office/drawing/2016/ink" xmlns:am3d="http://schemas.microsoft.com/office/drawing/2017/model3d" xmlns:o="urn:schemas-microsoft-com:office:office" xmlns:r="http://schemas.openxmlformats.org/officeDocument/2006/relationships" xmlns:m="http://schemas.openxmlformats.org/officeDocument/2006/math" xmlns:v="urn:schemas-microsoft-com:vml" xmlns:wp14="http://schemas.microsoft.com/office/word/2010/wordprocessingDrawing" xmlns:wp="http://schemas.openxmlformats.org/drawingml/2006/wordprocessingDrawing" xmlns:w10="urn:schemas-microsoft-com:office:word" xmlns:w="http://schemas.openxmlformats.org/wordprocessingml/2006/main" xmlns:w14="http://schemas.microsoft.com/office/word/2010/wordml" xmlns:w15="http://schemas.microsoft.com/office/word/2012/wordml" xmlns:w16cid="http://schemas.microsoft.com/office/word/2016/wordml/cid" xmlns:w16se="http://schemas.microsoft.com/office/word/2015/wordml/symex" xmlns:wpg="http://schemas.microsoft.com/office/word/2010/wordprocessingGroup" xmlns:wpi="http://schemas.microsoft.com/office/word/2010/wordprocessingInk" xmlns:wne="http://schemas.microsoft.com/office/word/2006/wordml" xmlns:wps="http://schemas.microsoft.com/office/word/2010/wordprocessingShape" mc:Ignorable="w14 w15 w16se w16cid wp14">
   <w:body>
     <w:p>
       <w:pPr>
@@ -14,8 +14,16 @@
         <w:rPr>
           <w:rFonts w:hint="eastAsia"/>
         </w:rPr>
-        <w:t>动态负载均衡系统设计总览</w:t>
-      </w:r>
+        <w:t>动态负载均衡系统设计总</w:t>
+      </w:r>
+      <w:proofErr w:type="gramStart"/>
+      <w:r>
+        <w:rPr>
+          <w:rFonts w:hint="eastAsia"/>
+        </w:rPr>
+        <w:t>览</w:t>
+      </w:r>
+      <w:proofErr w:type="gramEnd"/>
     </w:p>
     <w:p>
       <w:pPr>
@@ -129,8 +137,16 @@
         <w:rPr>
           <w:rFonts w:hint="eastAsia"/>
         </w:rPr>
-        <w:t>总览</w:t>
-      </w:r>
+        <w:t>总</w:t>
+      </w:r>
+      <w:proofErr w:type="gramStart"/>
+      <w:r>
+        <w:rPr>
+          <w:rFonts w:hint="eastAsia"/>
+        </w:rPr>
+        <w:t>览</w:t>
+      </w:r>
+      <w:proofErr w:type="gramEnd"/>
     </w:p>
     <w:p>
       <w:pPr>
@@ -320,7 +336,21 @@
         <w:rPr>
           <w:rFonts w:hint="eastAsia"/>
         </w:rPr>
-        <w:t>，系统总览图如下图</w:t>
+        <w:t>，系统总</w:t>
+      </w:r>
+      <w:proofErr w:type="gramStart"/>
+      <w:r>
+        <w:rPr>
+          <w:rFonts w:hint="eastAsia"/>
+        </w:rPr>
+        <w:t>览</w:t>
+      </w:r>
+      <w:proofErr w:type="gramEnd"/>
+      <w:r>
+        <w:rPr>
+          <w:rFonts w:hint="eastAsia"/>
+        </w:rPr>
+        <w:t>图如下图</w:t>
       </w:r>
       <w:r>
         <w:rPr>
@@ -338,9 +368,6 @@
     <w:p>
       <w:pPr>
         <w:ind w:firstLine="480"/>
-        <w:rPr>
-          <w:rFonts w:hint="eastAsia"/>
-        </w:rPr>
       </w:pPr>
     </w:p>
     <w:p>
@@ -384,8 +411,23 @@
         <w:rPr>
           <w:rFonts w:hint="eastAsia"/>
         </w:rPr>
-        <w:t>、内存相关指标，更细粒度监测进程列表以及各进程占用的资源。每个开启的虚拟机中的性能监测器通过基于共享内存的</w:t>
-      </w:r>
+        <w:t>、内存相关指标，更细粒度监测进程列表以及</w:t>
+      </w:r>
+      <w:proofErr w:type="gramStart"/>
+      <w:r>
+        <w:rPr>
+          <w:rFonts w:hint="eastAsia"/>
+        </w:rPr>
+        <w:t>各进程</w:t>
+      </w:r>
+      <w:proofErr w:type="gramEnd"/>
+      <w:r>
+        <w:rPr>
+          <w:rFonts w:hint="eastAsia"/>
+        </w:rPr>
+        <w:t>占用的资源。每个开启的虚拟机中的性能监测器通过基于共享内存的</w:t>
+      </w:r>
+      <w:proofErr w:type="spellStart"/>
       <w:r>
         <w:rPr>
           <w:rFonts w:hint="eastAsia"/>
@@ -401,6 +443,7 @@
         </w:rPr>
         <w:t>ocket</w:t>
       </w:r>
+      <w:proofErr w:type="spellEnd"/>
       <w:r>
         <w:rPr>
           <w:rFonts w:hint="eastAsia"/>
@@ -639,7 +682,21 @@
         <w:rPr>
           <w:rFonts w:hint="eastAsia"/>
         </w:rPr>
-        <w:t>、每秒产生的页错误次数</w:t>
+        <w:t>、每秒产生的</w:t>
+      </w:r>
+      <w:proofErr w:type="gramStart"/>
+      <w:r>
+        <w:rPr>
+          <w:rFonts w:hint="eastAsia"/>
+        </w:rPr>
+        <w:t>页错误</w:t>
+      </w:r>
+      <w:proofErr w:type="gramEnd"/>
+      <w:r>
+        <w:rPr>
+          <w:rFonts w:hint="eastAsia"/>
+        </w:rPr>
+        <w:t>次数</w:t>
       </w:r>
       <w:r>
         <w:rPr>
@@ -846,9 +903,6 @@
     <w:p>
       <w:pPr>
         <w:ind w:firstLine="480"/>
-        <w:rPr>
-          <w:rFonts w:hint="eastAsia"/>
-        </w:rPr>
       </w:pPr>
       <w:r>
         <w:rPr>
@@ -1118,9 +1172,6 @@
     <w:p>
       <w:pPr>
         <w:ind w:firstLineChars="0" w:firstLine="0"/>
-        <w:rPr>
-          <w:rFonts w:hint="eastAsia"/>
-        </w:rPr>
       </w:pPr>
     </w:p>
     <w:p>
@@ -1167,6 +1218,20 @@
         <w:rPr>
           <w:rFonts w:hint="eastAsia"/>
         </w:rPr>
+        <w:t>域内性能监视器</w:t>
+      </w:r>
+      <w:r>
+        <w:rPr>
+          <w:rFonts w:hint="eastAsia"/>
+        </w:rPr>
+        <w:t>运行于开启的虚拟机，虚拟机操作系统开启时自动开启，并定时检测</w:t>
+      </w:r>
+      <w:bookmarkStart w:id="0" w:name="_GoBack"/>
+      <w:bookmarkEnd w:id="0"/>
+      <w:r>
+        <w:rPr>
+          <w:rFonts w:hint="eastAsia"/>
+        </w:rPr>
         <w:t>GUI</w:t>
       </w:r>
       <w:r>
@@ -1316,7 +1381,21 @@
         <w:rPr>
           <w:rFonts w:hint="eastAsia"/>
         </w:rPr>
-        <w:t>用户使用信息配置文件、域配置信息文件、域状态结构、系统状态结构。</w:t>
+        <w:t>用户使用信息配置文件、域配置信息文件、</w:t>
+      </w:r>
+      <w:proofErr w:type="gramStart"/>
+      <w:r>
+        <w:rPr>
+          <w:rFonts w:hint="eastAsia"/>
+        </w:rPr>
+        <w:t>域状态</w:t>
+      </w:r>
+      <w:proofErr w:type="gramEnd"/>
+      <w:r>
+        <w:rPr>
+          <w:rFonts w:hint="eastAsia"/>
+        </w:rPr>
+        <w:t>结构、系统状态结构。</w:t>
       </w:r>
     </w:p>
     <w:p>
@@ -1332,6 +1411,7 @@
           <w:rFonts w:cs="Times New Roman"/>
         </w:rPr>
       </w:pPr>
+      <w:proofErr w:type="gramStart"/>
       <w:r>
         <w:rPr>
           <w:rFonts w:cs="Times New Roman"/>
@@ -1344,12 +1424,14 @@
         </w:rPr>
         <w:t>类</w:t>
       </w:r>
+      <w:proofErr w:type="gramEnd"/>
       <w:r>
         <w:rPr>
           <w:rFonts w:cs="Times New Roman" w:hint="eastAsia"/>
         </w:rPr>
         <w:t xml:space="preserve"> </w:t>
       </w:r>
+      <w:proofErr w:type="spellStart"/>
       <w:r>
         <w:rPr>
           <w:rFonts w:cs="Times New Roman"/>
@@ -1362,6 +1444,7 @@
         </w:rPr>
         <w:t>tate</w:t>
       </w:r>
+      <w:proofErr w:type="spellEnd"/>
     </w:p>
     <w:p>
       <w:pPr>
@@ -1389,7 +1472,14 @@
         <w:rPr>
           <w:rFonts w:cs="Times New Roman"/>
         </w:rPr>
-        <w:t xml:space="preserve"> VMS</w:t>
+        <w:t xml:space="preserve"> </w:t>
+      </w:r>
+      <w:proofErr w:type="spellStart"/>
+      <w:r>
+        <w:rPr>
+          <w:rFonts w:cs="Times New Roman"/>
+        </w:rPr>
+        <w:t>VMS</w:t>
       </w:r>
       <w:r>
         <w:rPr>
@@ -1397,6 +1487,7 @@
         </w:rPr>
         <w:t>tate</w:t>
       </w:r>
+      <w:proofErr w:type="spellEnd"/>
     </w:p>
     <w:p>
       <w:pPr>
@@ -1560,6 +1651,7 @@
                 <w:rFonts w:cs="Times New Roman"/>
               </w:rPr>
             </w:pPr>
+            <w:proofErr w:type="spellStart"/>
             <w:r>
               <w:rPr>
                 <w:rFonts w:cs="Times New Roman" w:hint="eastAsia"/>
@@ -1578,6 +1670,7 @@
               </w:rPr>
               <w:t>ame</w:t>
             </w:r>
+            <w:proofErr w:type="spellEnd"/>
           </w:p>
         </w:tc>
         <w:tc>
@@ -1737,6 +1830,7 @@
                 <w:color w:val="000000"/>
               </w:rPr>
             </w:pPr>
+            <w:proofErr w:type="spellStart"/>
             <w:r>
               <w:rPr>
                 <w:rFonts w:cs="Times New Roman" w:hint="eastAsia"/>
@@ -1744,6 +1838,7 @@
               </w:rPr>
               <w:t>enum</w:t>
             </w:r>
+            <w:proofErr w:type="spellEnd"/>
           </w:p>
         </w:tc>
         <w:tc>
@@ -1760,6 +1855,8 @@
                 <w:color w:val="000000"/>
               </w:rPr>
             </w:pPr>
+            <w:proofErr w:type="spellStart"/>
+            <w:proofErr w:type="gramStart"/>
             <w:r>
               <w:rPr>
                 <w:rFonts w:cs="Times New Roman"/>
@@ -1767,6 +1864,8 @@
               </w:rPr>
               <w:t>Installed,Uninstalled</w:t>
             </w:r>
+            <w:proofErr w:type="spellEnd"/>
+            <w:proofErr w:type="gramEnd"/>
           </w:p>
         </w:tc>
       </w:tr>
@@ -1829,6 +1928,7 @@
                 <w:color w:val="000000"/>
               </w:rPr>
             </w:pPr>
+            <w:proofErr w:type="spellStart"/>
             <w:r>
               <w:rPr>
                 <w:rFonts w:cs="Times New Roman" w:hint="eastAsia"/>
@@ -1836,6 +1936,7 @@
               </w:rPr>
               <w:t>enum</w:t>
             </w:r>
+            <w:proofErr w:type="spellEnd"/>
           </w:p>
         </w:tc>
         <w:tc>
@@ -1852,6 +1953,8 @@
                 <w:color w:val="000000"/>
               </w:rPr>
             </w:pPr>
+            <w:proofErr w:type="spellStart"/>
+            <w:proofErr w:type="gramStart"/>
             <w:r>
               <w:rPr>
                 <w:rFonts w:cs="Times New Roman"/>
@@ -1859,6 +1962,8 @@
               </w:rPr>
               <w:t>On,Off</w:t>
             </w:r>
+            <w:proofErr w:type="spellEnd"/>
+            <w:proofErr w:type="gramEnd"/>
           </w:p>
         </w:tc>
       </w:tr>
@@ -1876,12 +1981,14 @@
                 <w:rFonts w:cs="Times New Roman"/>
               </w:rPr>
             </w:pPr>
+            <w:proofErr w:type="spellStart"/>
             <w:r>
               <w:rPr>
                 <w:rFonts w:cs="Times New Roman"/>
               </w:rPr>
               <w:t>DefaultUser</w:t>
             </w:r>
+            <w:proofErr w:type="spellEnd"/>
           </w:p>
         </w:tc>
         <w:tc>
@@ -1949,7 +2056,23 @@
                 <w:rFonts w:cs="Times New Roman"/>
                 <w:color w:val="000000"/>
               </w:rPr>
-              <w:t>“MultiPC”</w:t>
+              <w:t>“</w:t>
+            </w:r>
+            <w:proofErr w:type="spellStart"/>
+            <w:r>
+              <w:rPr>
+                <w:rFonts w:cs="Times New Roman"/>
+                <w:color w:val="000000"/>
+              </w:rPr>
+              <w:t>MultiPC</w:t>
+            </w:r>
+            <w:proofErr w:type="spellEnd"/>
+            <w:r>
+              <w:rPr>
+                <w:rFonts w:cs="Times New Roman"/>
+                <w:color w:val="000000"/>
+              </w:rPr>
+              <w:t>”</w:t>
             </w:r>
           </w:p>
         </w:tc>
@@ -2089,6 +2212,7 @@
                 <w:color w:val="000000"/>
               </w:rPr>
             </w:pPr>
+            <w:proofErr w:type="spellStart"/>
             <w:r>
               <w:rPr>
                 <w:rFonts w:cs="Times New Roman" w:hint="eastAsia"/>
@@ -2110,6 +2234,7 @@
               </w:rPr>
               <w:t>ddress</w:t>
             </w:r>
+            <w:proofErr w:type="spellEnd"/>
           </w:p>
         </w:tc>
         <w:tc>
@@ -2225,6 +2350,7 @@
                 <w:color w:val="000000"/>
               </w:rPr>
             </w:pPr>
+            <w:proofErr w:type="spellStart"/>
             <w:r>
               <w:rPr>
                 <w:rFonts w:cs="Times New Roman" w:hint="eastAsia"/>
@@ -2253,6 +2379,7 @@
               </w:rPr>
               <w:t>ID</w:t>
             </w:r>
+            <w:proofErr w:type="spellEnd"/>
           </w:p>
         </w:tc>
         <w:tc>
@@ -2274,7 +2401,23 @@
                 <w:rFonts w:cs="Times New Roman" w:hint="eastAsia"/>
                 <w:color w:val="000000"/>
               </w:rPr>
-              <w:t>当前域使用哪一个策略状态点</w:t>
+              <w:t>当前</w:t>
+            </w:r>
+            <w:proofErr w:type="gramStart"/>
+            <w:r>
+              <w:rPr>
+                <w:rFonts w:cs="Times New Roman" w:hint="eastAsia"/>
+                <w:color w:val="000000"/>
+              </w:rPr>
+              <w:t>域使用</w:t>
+            </w:r>
+            <w:proofErr w:type="gramEnd"/>
+            <w:r>
+              <w:rPr>
+                <w:rFonts w:cs="Times New Roman" w:hint="eastAsia"/>
+                <w:color w:val="000000"/>
+              </w:rPr>
+              <w:t>哪一个策略状态点</w:t>
             </w:r>
           </w:p>
         </w:tc>
@@ -2347,6 +2490,7 @@
                 <w:color w:val="000000"/>
               </w:rPr>
             </w:pPr>
+            <w:proofErr w:type="spellStart"/>
             <w:r>
               <w:rPr>
                 <w:rFonts w:cs="Times New Roman"/>
@@ -2361,6 +2505,7 @@
               </w:rPr>
               <w:t>trategy</w:t>
             </w:r>
+            <w:proofErr w:type="spellEnd"/>
           </w:p>
         </w:tc>
         <w:tc>
@@ -2421,6 +2566,7 @@
               </w:rPr>
               <w:t xml:space="preserve"> </w:t>
             </w:r>
+            <w:proofErr w:type="spellStart"/>
             <w:r>
               <w:rPr>
                 <w:rFonts w:cs="Times New Roman"/>
@@ -2445,6 +2591,7 @@
               </w:rPr>
               <w:t>trategy</w:t>
             </w:r>
+            <w:proofErr w:type="spellEnd"/>
           </w:p>
         </w:tc>
         <w:tc>
@@ -2494,7 +2641,14 @@
         <w:rPr>
           <w:rFonts w:cs="Times New Roman"/>
         </w:rPr>
-        <w:t xml:space="preserve"> H</w:t>
+        <w:t xml:space="preserve"> </w:t>
+      </w:r>
+      <w:proofErr w:type="spellStart"/>
+      <w:r>
+        <w:rPr>
+          <w:rFonts w:cs="Times New Roman"/>
+        </w:rPr>
+        <w:t>H</w:t>
       </w:r>
       <w:r>
         <w:rPr>
@@ -2514,6 +2668,7 @@
         </w:rPr>
         <w:t>tate</w:t>
       </w:r>
+      <w:proofErr w:type="spellEnd"/>
     </w:p>
     <w:p>
       <w:pPr>
@@ -2735,6 +2890,7 @@
                 <w:rFonts w:cs="Times New Roman"/>
               </w:rPr>
             </w:pPr>
+            <w:proofErr w:type="spellStart"/>
             <w:r>
               <w:rPr>
                 <w:rFonts w:cs="Times New Roman"/>
@@ -2771,6 +2927,7 @@
               </w:rPr>
               <w:t>ame</w:t>
             </w:r>
+            <w:proofErr w:type="spellEnd"/>
           </w:p>
         </w:tc>
         <w:tc>
@@ -2845,7 +3002,23 @@
                 <w:rFonts w:cs="Times New Roman"/>
                 <w:color w:val="000000"/>
               </w:rPr>
-              <w:t>“bt”</w:t>
+              <w:t>“</w:t>
+            </w:r>
+            <w:proofErr w:type="spellStart"/>
+            <w:r>
+              <w:rPr>
+                <w:rFonts w:cs="Times New Roman"/>
+                <w:color w:val="000000"/>
+              </w:rPr>
+              <w:t>bt</w:t>
+            </w:r>
+            <w:proofErr w:type="spellEnd"/>
+            <w:r>
+              <w:rPr>
+                <w:rFonts w:cs="Times New Roman"/>
+                <w:color w:val="000000"/>
+              </w:rPr>
+              <w:t>”</w:t>
             </w:r>
           </w:p>
         </w:tc>
@@ -2864,6 +3037,7 @@
                 <w:rFonts w:cs="Times New Roman"/>
               </w:rPr>
             </w:pPr>
+            <w:proofErr w:type="spellStart"/>
             <w:r>
               <w:rPr>
                 <w:rFonts w:cs="Times New Roman" w:hint="eastAsia"/>
@@ -2877,6 +3051,7 @@
               </w:rPr>
               <w:t>ostPasswd</w:t>
             </w:r>
+            <w:proofErr w:type="spellEnd"/>
           </w:p>
         </w:tc>
         <w:tc>
@@ -2970,6 +3145,7 @@
                 <w:rFonts w:cs="Times New Roman"/>
               </w:rPr>
             </w:pPr>
+            <w:proofErr w:type="spellStart"/>
             <w:r>
               <w:rPr>
                 <w:rFonts w:cs="Times New Roman" w:hint="eastAsia"/>
@@ -2988,6 +3164,7 @@
               </w:rPr>
               <w:t>ogin</w:t>
             </w:r>
+            <w:proofErr w:type="spellEnd"/>
           </w:p>
         </w:tc>
         <w:tc>
@@ -3074,6 +3251,7 @@
                 <w:rFonts w:cs="Times New Roman"/>
               </w:rPr>
             </w:pPr>
+            <w:proofErr w:type="spellStart"/>
             <w:r>
               <w:rPr>
                 <w:rFonts w:cs="Times New Roman" w:hint="eastAsia"/>
@@ -3086,6 +3264,7 @@
               </w:rPr>
               <w:t>etType</w:t>
             </w:r>
+            <w:proofErr w:type="spellEnd"/>
           </w:p>
         </w:tc>
         <w:tc>
@@ -3125,6 +3304,7 @@
                 <w:color w:val="000000"/>
               </w:rPr>
             </w:pPr>
+            <w:proofErr w:type="spellStart"/>
             <w:r>
               <w:rPr>
                 <w:rFonts w:cs="Times New Roman" w:hint="eastAsia"/>
@@ -3139,6 +3319,7 @@
               </w:rPr>
               <w:t>num</w:t>
             </w:r>
+            <w:proofErr w:type="spellEnd"/>
           </w:p>
         </w:tc>
         <w:tc>
@@ -3172,12 +3353,14 @@
                 <w:rFonts w:cs="Times New Roman"/>
               </w:rPr>
             </w:pPr>
+            <w:proofErr w:type="spellStart"/>
             <w:r>
               <w:rPr>
                 <w:rFonts w:cs="Times New Roman"/>
               </w:rPr>
               <w:t>NetState</w:t>
             </w:r>
+            <w:proofErr w:type="spellEnd"/>
           </w:p>
         </w:tc>
         <w:tc>
@@ -3224,6 +3407,7 @@
                 <w:color w:val="000000"/>
               </w:rPr>
             </w:pPr>
+            <w:proofErr w:type="spellStart"/>
             <w:r>
               <w:rPr>
                 <w:rFonts w:cs="Times New Roman" w:hint="eastAsia"/>
@@ -3231,6 +3415,7 @@
               </w:rPr>
               <w:t>enum</w:t>
             </w:r>
+            <w:proofErr w:type="spellEnd"/>
           </w:p>
         </w:tc>
         <w:tc>
@@ -3252,7 +3437,23 @@
                 <w:rFonts w:cs="Times New Roman"/>
                 <w:color w:val="000000"/>
               </w:rPr>
-              <w:t>“Connected”, “DisConnected”</w:t>
+              <w:t>“Connected”, “</w:t>
+            </w:r>
+            <w:proofErr w:type="spellStart"/>
+            <w:r>
+              <w:rPr>
+                <w:rFonts w:cs="Times New Roman"/>
+                <w:color w:val="000000"/>
+              </w:rPr>
+              <w:t>DisConnected</w:t>
+            </w:r>
+            <w:proofErr w:type="spellEnd"/>
+            <w:r>
+              <w:rPr>
+                <w:rFonts w:cs="Times New Roman"/>
+                <w:color w:val="000000"/>
+              </w:rPr>
+              <w:t>”</w:t>
             </w:r>
           </w:p>
         </w:tc>
@@ -3271,12 +3472,14 @@
                 <w:rFonts w:cs="Times New Roman"/>
               </w:rPr>
             </w:pPr>
+            <w:proofErr w:type="spellStart"/>
             <w:r>
               <w:rPr>
                 <w:rFonts w:cs="Times New Roman"/>
               </w:rPr>
               <w:t>CurrentVM</w:t>
             </w:r>
+            <w:proofErr w:type="spellEnd"/>
           </w:p>
         </w:tc>
         <w:tc>
@@ -3330,6 +3533,7 @@
                 <w:color w:val="000000"/>
               </w:rPr>
             </w:pPr>
+            <w:proofErr w:type="spellStart"/>
             <w:r>
               <w:rPr>
                 <w:rFonts w:cs="Times New Roman"/>
@@ -3344,6 +3548,7 @@
               </w:rPr>
               <w:t>num</w:t>
             </w:r>
+            <w:proofErr w:type="spellEnd"/>
           </w:p>
         </w:tc>
         <w:tc>
@@ -3360,12 +3565,21 @@
                 <w:color w:val="000000"/>
               </w:rPr>
             </w:pPr>
-            <w:r>
-              <w:rPr>
-                <w:rFonts w:cs="Times New Roman"/>
-                <w:color w:val="000000"/>
-              </w:rPr>
-              <w:t>Host,Local,Net1,Net2</w:t>
+            <w:proofErr w:type="gramStart"/>
+            <w:r>
+              <w:rPr>
+                <w:rFonts w:cs="Times New Roman"/>
+                <w:color w:val="000000"/>
+              </w:rPr>
+              <w:t>Host,Local</w:t>
+            </w:r>
+            <w:proofErr w:type="gramEnd"/>
+            <w:r>
+              <w:rPr>
+                <w:rFonts w:cs="Times New Roman"/>
+                <w:color w:val="000000"/>
+              </w:rPr>
+              <w:t>,Net1,Net2</w:t>
             </w:r>
           </w:p>
         </w:tc>
@@ -3384,6 +3598,7 @@
                 <w:rFonts w:cs="Times New Roman"/>
               </w:rPr>
             </w:pPr>
+            <w:proofErr w:type="spellStart"/>
             <w:r>
               <w:rPr>
                 <w:rFonts w:cs="Times New Roman" w:hint="eastAsia"/>
@@ -3414,6 +3629,7 @@
               </w:rPr>
               <w:t>ath</w:t>
             </w:r>
+            <w:proofErr w:type="spellEnd"/>
           </w:p>
         </w:tc>
         <w:tc>
@@ -3494,6 +3710,7 @@
                 <w:rFonts w:cs="Times New Roman"/>
               </w:rPr>
             </w:pPr>
+            <w:proofErr w:type="spellStart"/>
             <w:r>
               <w:rPr>
                 <w:rFonts w:cs="Times New Roman" w:hint="eastAsia"/>
@@ -3524,6 +3741,7 @@
               </w:rPr>
               <w:t>ath</w:t>
             </w:r>
+            <w:proofErr w:type="spellEnd"/>
           </w:p>
         </w:tc>
       </w:tr>
@@ -3541,12 +3759,14 @@
                 <w:rFonts w:cs="Times New Roman"/>
               </w:rPr>
             </w:pPr>
+            <w:proofErr w:type="spellStart"/>
             <w:r>
               <w:rPr>
                 <w:rFonts w:cs="Times New Roman"/>
               </w:rPr>
               <w:t>UConnect</w:t>
             </w:r>
+            <w:proofErr w:type="spellEnd"/>
           </w:p>
         </w:tc>
         <w:tc>
@@ -3570,12 +3790,21 @@
               </w:rPr>
               <w:t>U</w:t>
             </w:r>
-            <w:r>
-              <w:rPr>
-                <w:rFonts w:cs="Times New Roman"/>
-                <w:color w:val="000000"/>
-              </w:rPr>
-              <w:t>盘是否连接</w:t>
+            <w:proofErr w:type="gramStart"/>
+            <w:r>
+              <w:rPr>
+                <w:rFonts w:cs="Times New Roman"/>
+                <w:color w:val="000000"/>
+              </w:rPr>
+              <w:t>盘是否</w:t>
+            </w:r>
+            <w:proofErr w:type="gramEnd"/>
+            <w:r>
+              <w:rPr>
+                <w:rFonts w:cs="Times New Roman"/>
+                <w:color w:val="000000"/>
+              </w:rPr>
+              <w:t>连接</w:t>
             </w:r>
           </w:p>
         </w:tc>
@@ -3623,6 +3852,8 @@
                 <w:color w:val="000000"/>
               </w:rPr>
             </w:pPr>
+            <w:proofErr w:type="spellStart"/>
+            <w:proofErr w:type="gramStart"/>
             <w:r>
               <w:rPr>
                 <w:rFonts w:cs="Times New Roman"/>
@@ -3630,6 +3861,8 @@
               </w:rPr>
               <w:t>true,false</w:t>
             </w:r>
+            <w:proofErr w:type="spellEnd"/>
+            <w:proofErr w:type="gramEnd"/>
           </w:p>
         </w:tc>
       </w:tr>
@@ -3647,6 +3880,7 @@
                 <w:rFonts w:cs="Times New Roman"/>
               </w:rPr>
             </w:pPr>
+            <w:proofErr w:type="spellStart"/>
             <w:r>
               <w:rPr>
                 <w:rFonts w:cs="Times New Roman" w:hint="eastAsia"/>
@@ -3659,6 +3893,7 @@
               </w:rPr>
               <w:t>IP</w:t>
             </w:r>
+            <w:proofErr w:type="spellEnd"/>
           </w:p>
         </w:tc>
         <w:tc>
@@ -3773,6 +4008,7 @@
                 <w:rFonts w:cs="Times New Roman"/>
               </w:rPr>
             </w:pPr>
+            <w:proofErr w:type="spellStart"/>
             <w:r>
               <w:rPr>
                 <w:rFonts w:cs="Times New Roman" w:hint="eastAsia"/>
@@ -3785,6 +4021,7 @@
               </w:rPr>
               <w:t>IP</w:t>
             </w:r>
+            <w:proofErr w:type="spellEnd"/>
           </w:p>
         </w:tc>
         <w:tc>
@@ -3980,6 +4217,7 @@
                 <w:color w:val="000000"/>
               </w:rPr>
             </w:pPr>
+            <w:proofErr w:type="spellStart"/>
             <w:r>
               <w:rPr>
                 <w:rFonts w:cs="Times New Roman"/>
@@ -3994,6 +4232,7 @@
               </w:rPr>
               <w:t>sAuthorized</w:t>
             </w:r>
+            <w:proofErr w:type="spellEnd"/>
           </w:p>
         </w:tc>
         <w:tc>
@@ -4063,6 +4302,8 @@
                 <w:color w:val="000000"/>
               </w:rPr>
             </w:pPr>
+            <w:proofErr w:type="spellStart"/>
+            <w:proofErr w:type="gramStart"/>
             <w:r>
               <w:rPr>
                 <w:rFonts w:cs="Times New Roman"/>
@@ -4070,6 +4311,8 @@
               </w:rPr>
               <w:t>true,false</w:t>
             </w:r>
+            <w:proofErr w:type="spellEnd"/>
+            <w:proofErr w:type="gramEnd"/>
           </w:p>
         </w:tc>
       </w:tr>
@@ -4087,6 +4330,7 @@
                 <w:rFonts w:cs="Times New Roman"/>
               </w:rPr>
             </w:pPr>
+            <w:proofErr w:type="spellStart"/>
             <w:r>
               <w:rPr>
                 <w:rFonts w:cs="Times New Roman"/>
@@ -4105,6 +4349,7 @@
               </w:rPr>
               <w:t>Forbidden</w:t>
             </w:r>
+            <w:proofErr w:type="spellEnd"/>
           </w:p>
         </w:tc>
         <w:tc>
@@ -4167,6 +4412,8 @@
                 <w:color w:val="000000"/>
               </w:rPr>
             </w:pPr>
+            <w:proofErr w:type="spellStart"/>
+            <w:proofErr w:type="gramStart"/>
             <w:r>
               <w:rPr>
                 <w:rFonts w:cs="Times New Roman"/>
@@ -4174,6 +4421,8 @@
               </w:rPr>
               <w:t>true,false</w:t>
             </w:r>
+            <w:proofErr w:type="spellEnd"/>
+            <w:proofErr w:type="gramEnd"/>
           </w:p>
         </w:tc>
       </w:tr>
@@ -4214,6 +4463,7 @@
         </w:rPr>
         <w:t xml:space="preserve"> </w:t>
       </w:r>
+      <w:proofErr w:type="spellStart"/>
       <w:r>
         <w:rPr>
           <w:rFonts w:cs="Times New Roman"/>
@@ -4238,6 +4488,7 @@
         </w:rPr>
         <w:t>ser</w:t>
       </w:r>
+      <w:proofErr w:type="spellEnd"/>
     </w:p>
     <w:p>
       <w:pPr>
@@ -4288,12 +4539,14 @@
         </w:rPr>
         <w:t>功能：该类是一个抽象类，有两个子类，</w:t>
       </w:r>
+      <w:proofErr w:type="spellStart"/>
       <w:r>
         <w:rPr>
           <w:rFonts w:cs="Times New Roman" w:hint="eastAsia"/>
         </w:rPr>
         <w:t>NormalUser</w:t>
       </w:r>
+      <w:proofErr w:type="spellEnd"/>
       <w:r>
         <w:rPr>
           <w:rFonts w:cs="Times New Roman" w:hint="eastAsia"/>
@@ -4326,6 +4579,7 @@
           <w:rFonts w:cs="Times New Roman"/>
         </w:rPr>
       </w:pPr>
+      <w:proofErr w:type="spellStart"/>
       <w:r>
         <w:rPr>
           <w:rFonts w:cs="Times New Roman"/>
@@ -4338,6 +4592,7 @@
         </w:rPr>
         <w:t>ormalUser</w:t>
       </w:r>
+      <w:proofErr w:type="spellEnd"/>
       <w:r>
         <w:rPr>
           <w:rFonts w:cs="Times New Roman" w:hint="eastAsia"/>
@@ -4572,6 +4827,7 @@
                 <w:rFonts w:cs="Times New Roman"/>
               </w:rPr>
             </w:pPr>
+            <w:proofErr w:type="spellStart"/>
             <w:r>
               <w:rPr>
                 <w:rFonts w:cs="Times New Roman"/>
@@ -4596,6 +4852,7 @@
               </w:rPr>
               <w:t>tate</w:t>
             </w:r>
+            <w:proofErr w:type="spellEnd"/>
           </w:p>
         </w:tc>
         <w:tc>
@@ -4902,12 +5159,14 @@
                 <w:rFonts w:cs="Times New Roman"/>
               </w:rPr>
             </w:pPr>
+            <w:proofErr w:type="spellStart"/>
             <w:r>
               <w:rPr>
                 <w:rFonts w:cs="Times New Roman"/>
               </w:rPr>
               <w:t>QuestionAndAnswer</w:t>
             </w:r>
+            <w:proofErr w:type="spellEnd"/>
           </w:p>
         </w:tc>
         <w:tc>
@@ -5028,6 +5287,7 @@
         </w:rPr>
         <w:t xml:space="preserve"> </w:t>
       </w:r>
+      <w:proofErr w:type="spellStart"/>
       <w:r>
         <w:rPr>
           <w:rFonts w:cs="Times New Roman"/>
@@ -5052,6 +5312,7 @@
         </w:rPr>
         <w:t>ocumentation</w:t>
       </w:r>
+      <w:proofErr w:type="spellEnd"/>
     </w:p>
     <w:p>
       <w:pPr>
@@ -5249,6 +5510,7 @@
                 <w:rFonts w:cs="Times New Roman"/>
               </w:rPr>
             </w:pPr>
+            <w:proofErr w:type="spellStart"/>
             <w:r>
               <w:rPr>
                 <w:rFonts w:cs="Times New Roman" w:hint="eastAsia"/>
@@ -5267,6 +5529,7 @@
               </w:rPr>
               <w:t>ath</w:t>
             </w:r>
+            <w:proofErr w:type="spellEnd"/>
           </w:p>
         </w:tc>
         <w:tc>
@@ -5353,6 +5616,7 @@
                 <w:rFonts w:cs="Times New Roman"/>
               </w:rPr>
             </w:pPr>
+            <w:proofErr w:type="spellStart"/>
             <w:r>
               <w:rPr>
                 <w:rFonts w:cs="Times New Roman"/>
@@ -5377,6 +5641,7 @@
               </w:rPr>
               <w:t>ize</w:t>
             </w:r>
+            <w:proofErr w:type="spellEnd"/>
           </w:p>
         </w:tc>
         <w:tc>
@@ -5463,6 +5728,7 @@
                 <w:rFonts w:cs="Times New Roman"/>
               </w:rPr>
             </w:pPr>
+            <w:proofErr w:type="spellStart"/>
             <w:r>
               <w:rPr>
                 <w:rFonts w:cs="Times New Roman"/>
@@ -5487,6 +5753,7 @@
               </w:rPr>
               <w:t>ize</w:t>
             </w:r>
+            <w:proofErr w:type="spellEnd"/>
           </w:p>
         </w:tc>
         <w:tc>
@@ -5581,6 +5848,7 @@
                 <w:color w:val="000000"/>
               </w:rPr>
             </w:pPr>
+            <w:proofErr w:type="spellStart"/>
             <w:r>
               <w:rPr>
                 <w:rFonts w:cs="Times New Roman" w:hint="eastAsia"/>
@@ -5602,6 +5870,7 @@
               </w:rPr>
               <w:t>log</w:t>
             </w:r>
+            <w:proofErr w:type="spellEnd"/>
           </w:p>
         </w:tc>
         <w:tc>
@@ -5696,6 +5965,7 @@
                 <w:color w:val="000000"/>
               </w:rPr>
             </w:pPr>
+            <w:proofErr w:type="spellStart"/>
             <w:r>
               <w:rPr>
                 <w:rFonts w:cs="Times New Roman" w:hint="eastAsia"/>
@@ -5710,6 +5980,7 @@
               </w:rPr>
               <w:t>ncryptKey</w:t>
             </w:r>
+            <w:proofErr w:type="spellEnd"/>
           </w:p>
         </w:tc>
         <w:tc>
@@ -6031,7 +6302,21 @@
         <w:rPr>
           <w:rFonts w:hint="eastAsia"/>
         </w:rPr>
-        <w:t>主线程设置授权状态为为未授权。</w:t>
+        <w:t>主线程设置授权状态为</w:t>
+      </w:r>
+      <w:proofErr w:type="gramStart"/>
+      <w:r>
+        <w:rPr>
+          <w:rFonts w:hint="eastAsia"/>
+        </w:rPr>
+        <w:t>为</w:t>
+      </w:r>
+      <w:proofErr w:type="gramEnd"/>
+      <w:r>
+        <w:rPr>
+          <w:rFonts w:hint="eastAsia"/>
+        </w:rPr>
+        <w:t>未授权。</w:t>
       </w:r>
     </w:p>
     <w:p>
@@ -6134,7 +6419,21 @@
         <w:rPr>
           <w:rFonts w:hint="eastAsia"/>
         </w:rPr>
-        <w:t>授权验证线程发送验证码给服务器后，需要等待远程服务器应答，若此时网络断开，</w:t>
+        <w:t>授权验证线程发送</w:t>
+      </w:r>
+      <w:proofErr w:type="gramStart"/>
+      <w:r>
+        <w:rPr>
+          <w:rFonts w:hint="eastAsia"/>
+        </w:rPr>
+        <w:t>验证码给服务器</w:t>
+      </w:r>
+      <w:proofErr w:type="gramEnd"/>
+      <w:r>
+        <w:rPr>
+          <w:rFonts w:hint="eastAsia"/>
+        </w:rPr>
+        <w:t>后，需要等待远程服务器应答，若此时网络断开，</w:t>
       </w:r>
       <w:r>
         <w:rPr>
@@ -6146,7 +6445,21 @@
         <w:rPr>
           <w:rFonts w:hint="eastAsia"/>
         </w:rPr>
-        <w:t>会直接响应异常，授权验证线程捕获该异常后，清空该</w:t>
+        <w:t>会</w:t>
+      </w:r>
+      <w:proofErr w:type="gramStart"/>
+      <w:r>
+        <w:rPr>
+          <w:rFonts w:hint="eastAsia"/>
+        </w:rPr>
+        <w:t>直接响应</w:t>
+      </w:r>
+      <w:proofErr w:type="gramEnd"/>
+      <w:r>
+        <w:rPr>
+          <w:rFonts w:hint="eastAsia"/>
+        </w:rPr>
+        <w:t>异常，授权验证线程捕获该异常后，清空该</w:t>
       </w:r>
       <w:r>
         <w:rPr>
@@ -6316,6 +6629,7 @@
         </w:rPr>
         <w:t>授权验证线程发送一次授权验证请求，所依赖的数据结构为一个</w:t>
       </w:r>
+      <w:proofErr w:type="spellStart"/>
       <w:r>
         <w:rPr>
           <w:rFonts w:cs="Times New Roman"/>
@@ -6340,18 +6654,21 @@
         </w:rPr>
         <w:t>equest</w:t>
       </w:r>
+      <w:proofErr w:type="spellEnd"/>
       <w:r>
         <w:rPr>
           <w:rFonts w:cs="Times New Roman" w:hint="eastAsia"/>
         </w:rPr>
         <w:t>类实例；接收远程服务器的验证信息是一个</w:t>
       </w:r>
+      <w:proofErr w:type="spellStart"/>
       <w:r>
         <w:rPr>
           <w:rFonts w:cs="Times New Roman" w:hint="eastAsia"/>
         </w:rPr>
         <w:t>AuthorityResponse</w:t>
       </w:r>
+      <w:proofErr w:type="spellEnd"/>
       <w:r>
         <w:rPr>
           <w:rFonts w:cs="Times New Roman" w:hint="eastAsia"/>
@@ -6384,6 +6701,7 @@
         </w:rPr>
         <w:t xml:space="preserve"> </w:t>
       </w:r>
+      <w:proofErr w:type="spellStart"/>
       <w:r>
         <w:rPr>
           <w:rFonts w:cs="Times New Roman"/>
@@ -6408,6 +6726,7 @@
         </w:rPr>
         <w:t>equest</w:t>
       </w:r>
+      <w:proofErr w:type="spellEnd"/>
       <w:r>
         <w:rPr>
           <w:rFonts w:cs="Times New Roman"/>
@@ -6439,8 +6758,16 @@
         <w:rPr>
           <w:rFonts w:cs="Times New Roman"/>
         </w:rPr>
-        <w:t>lass AuthorityRequest</w:t>
-      </w:r>
+        <w:t xml:space="preserve">lass </w:t>
+      </w:r>
+      <w:proofErr w:type="spellStart"/>
+      <w:r>
+        <w:rPr>
+          <w:rFonts w:cs="Times New Roman"/>
+        </w:rPr>
+        <w:t>AuthorityRequest</w:t>
+      </w:r>
+      <w:proofErr w:type="spellEnd"/>
     </w:p>
     <w:p>
       <w:pPr>
@@ -6678,6 +7005,7 @@
                 <w:rFonts w:cs="Times New Roman"/>
               </w:rPr>
             </w:pPr>
+            <w:proofErr w:type="spellStart"/>
             <w:r>
               <w:rPr>
                 <w:rFonts w:cs="Times New Roman"/>
@@ -6690,6 +7018,7 @@
               </w:rPr>
               <w:t>uthorizationCode</w:t>
             </w:r>
+            <w:proofErr w:type="spellEnd"/>
           </w:p>
         </w:tc>
         <w:tc>
@@ -6886,12 +7215,14 @@
                 <w:rFonts w:cs="Times New Roman"/>
               </w:rPr>
             </w:pPr>
+            <w:proofErr w:type="spellStart"/>
             <w:r>
               <w:rPr>
                 <w:rFonts w:cs="Times New Roman" w:hint="eastAsia"/>
               </w:rPr>
               <w:t>serialNumber</w:t>
             </w:r>
+            <w:proofErr w:type="spellEnd"/>
           </w:p>
         </w:tc>
         <w:tc>
@@ -6985,12 +7316,14 @@
               </w:rPr>
               <w:t>由</w:t>
             </w:r>
+            <w:proofErr w:type="spellStart"/>
             <w:r>
               <w:rPr>
                 <w:rFonts w:cs="Times New Roman" w:hint="eastAsia"/>
               </w:rPr>
               <w:t>pcid</w:t>
             </w:r>
+            <w:proofErr w:type="spellEnd"/>
             <w:r>
               <w:rPr>
                 <w:rFonts w:cs="Times New Roman" w:hint="eastAsia"/>
@@ -7116,12 +7449,14 @@
         </w:rPr>
         <w:t>授权接收类</w:t>
       </w:r>
+      <w:proofErr w:type="spellStart"/>
       <w:r>
         <w:rPr>
           <w:rFonts w:cs="Times New Roman" w:hint="eastAsia"/>
         </w:rPr>
         <w:t>AuthorityResponse</w:t>
       </w:r>
+      <w:proofErr w:type="spellEnd"/>
     </w:p>
     <w:p>
       <w:pPr>
@@ -7149,12 +7484,14 @@
         </w:rPr>
         <w:t xml:space="preserve">lass </w:t>
       </w:r>
+      <w:proofErr w:type="spellStart"/>
       <w:r>
         <w:rPr>
           <w:rFonts w:cs="Times New Roman" w:hint="eastAsia"/>
         </w:rPr>
         <w:t>AuthorityResponse</w:t>
       </w:r>
+      <w:proofErr w:type="spellEnd"/>
     </w:p>
     <w:p>
       <w:pPr>
@@ -7385,6 +7722,7 @@
                 <w:rFonts w:cs="Times New Roman"/>
               </w:rPr>
             </w:pPr>
+            <w:proofErr w:type="spellStart"/>
             <w:r>
               <w:rPr>
                 <w:rFonts w:cs="Times New Roman"/>
@@ -7397,6 +7735,7 @@
               </w:rPr>
               <w:t>sAuthorized</w:t>
             </w:r>
+            <w:proofErr w:type="spellEnd"/>
           </w:p>
         </w:tc>
         <w:tc>
@@ -7464,8 +7803,16 @@
               <w:rPr>
                 <w:rFonts w:cs="Times New Roman" w:hint="eastAsia"/>
               </w:rPr>
-              <w:t>服务器端消息</w:t>
-            </w:r>
+              <w:t>服务器</w:t>
+            </w:r>
+            <w:proofErr w:type="gramStart"/>
+            <w:r>
+              <w:rPr>
+                <w:rFonts w:cs="Times New Roman" w:hint="eastAsia"/>
+              </w:rPr>
+              <w:t>端消息</w:t>
+            </w:r>
+            <w:proofErr w:type="gramEnd"/>
           </w:p>
         </w:tc>
       </w:tr>
@@ -7483,6 +7830,7 @@
                 <w:rFonts w:cs="Times New Roman"/>
               </w:rPr>
             </w:pPr>
+            <w:proofErr w:type="spellStart"/>
             <w:r>
               <w:rPr>
                 <w:rFonts w:cs="Times New Roman" w:hint="eastAsia"/>
@@ -7495,6 +7843,7 @@
               </w:rPr>
               <w:t>Forbidden</w:t>
             </w:r>
+            <w:proofErr w:type="spellEnd"/>
           </w:p>
         </w:tc>
         <w:tc>
@@ -7574,8 +7923,16 @@
               <w:rPr>
                 <w:rFonts w:cs="Times New Roman" w:hint="eastAsia"/>
               </w:rPr>
-              <w:t>服务器端消息</w:t>
-            </w:r>
+              <w:t>服务器</w:t>
+            </w:r>
+            <w:proofErr w:type="gramStart"/>
+            <w:r>
+              <w:rPr>
+                <w:rFonts w:cs="Times New Roman" w:hint="eastAsia"/>
+              </w:rPr>
+              <w:t>端消息</w:t>
+            </w:r>
+            <w:proofErr w:type="gramEnd"/>
           </w:p>
         </w:tc>
       </w:tr>
@@ -7593,6 +7950,7 @@
                 <w:rFonts w:cs="Times New Roman"/>
               </w:rPr>
             </w:pPr>
+            <w:proofErr w:type="spellStart"/>
             <w:r>
               <w:rPr>
                 <w:rFonts w:cs="Times New Roman"/>
@@ -7605,6 +7963,7 @@
               </w:rPr>
               <w:t>erialNumber</w:t>
             </w:r>
+            <w:proofErr w:type="spellEnd"/>
           </w:p>
         </w:tc>
         <w:tc>
@@ -7698,12 +8057,14 @@
               </w:rPr>
               <w:t>由</w:t>
             </w:r>
+            <w:proofErr w:type="spellStart"/>
             <w:r>
               <w:rPr>
                 <w:rFonts w:cs="Times New Roman" w:hint="eastAsia"/>
               </w:rPr>
               <w:t>pcid</w:t>
             </w:r>
+            <w:proofErr w:type="spellEnd"/>
             <w:r>
               <w:rPr>
                 <w:rFonts w:cs="Times New Roman" w:hint="eastAsia"/>
@@ -9241,9 +9602,6 @@
     <w:p>
       <w:pPr>
         <w:ind w:firstLineChars="0" w:firstLine="0"/>
-        <w:rPr>
-          <w:rFonts w:hint="eastAsia"/>
-        </w:rPr>
       </w:pPr>
     </w:p>
     <w:p>
@@ -9341,7 +9699,21 @@
         <w:rPr>
           <w:rFonts w:hint="eastAsia"/>
         </w:rPr>
-        <w:t>主线程提示用户授权码不正确，需要重新输入授权码。</w:t>
+        <w:t>主线程提示用户</w:t>
+      </w:r>
+      <w:proofErr w:type="gramStart"/>
+      <w:r>
+        <w:rPr>
+          <w:rFonts w:hint="eastAsia"/>
+        </w:rPr>
+        <w:t>授权码不正确</w:t>
+      </w:r>
+      <w:proofErr w:type="gramEnd"/>
+      <w:r>
+        <w:rPr>
+          <w:rFonts w:hint="eastAsia"/>
+        </w:rPr>
+        <w:t>，需要重新输入授权码。</w:t>
       </w:r>
     </w:p>
     <w:p>
@@ -9356,6 +9728,7 @@
         <w:rPr>
           <w:rFonts w:hint="eastAsia"/>
         </w:rPr>
+        <w:lastRenderedPageBreak/>
         <w:t>设计</w:t>
       </w:r>
     </w:p>
@@ -9513,7 +9886,21 @@
         <w:rPr>
           <w:rFonts w:hint="eastAsia"/>
         </w:rPr>
-        <w:t>主线程设置授权状态为为未授权。</w:t>
+        <w:t>主线程设置授权状态为</w:t>
+      </w:r>
+      <w:proofErr w:type="gramStart"/>
+      <w:r>
+        <w:rPr>
+          <w:rFonts w:hint="eastAsia"/>
+        </w:rPr>
+        <w:t>为</w:t>
+      </w:r>
+      <w:proofErr w:type="gramEnd"/>
+      <w:r>
+        <w:rPr>
+          <w:rFonts w:hint="eastAsia"/>
+        </w:rPr>
+        <w:t>未授权。</w:t>
       </w:r>
     </w:p>
     <w:p>
@@ -9616,7 +10003,21 @@
         <w:rPr>
           <w:rFonts w:hint="eastAsia"/>
         </w:rPr>
-        <w:t>授权验证线程发送验证码给服务器后，需要等待远程服务器应答，若此时网络断开，</w:t>
+        <w:t>授权验证线程发送</w:t>
+      </w:r>
+      <w:proofErr w:type="gramStart"/>
+      <w:r>
+        <w:rPr>
+          <w:rFonts w:hint="eastAsia"/>
+        </w:rPr>
+        <w:t>验证码给服务器</w:t>
+      </w:r>
+      <w:proofErr w:type="gramEnd"/>
+      <w:r>
+        <w:rPr>
+          <w:rFonts w:hint="eastAsia"/>
+        </w:rPr>
+        <w:t>后，需要等待远程服务器应答，若此时网络断开，</w:t>
       </w:r>
       <w:r>
         <w:rPr>
@@ -9628,7 +10029,21 @@
         <w:rPr>
           <w:rFonts w:hint="eastAsia"/>
         </w:rPr>
-        <w:t>会直接响应异常，授权验证线程捕获该异常后，清空该</w:t>
+        <w:t>会</w:t>
+      </w:r>
+      <w:proofErr w:type="gramStart"/>
+      <w:r>
+        <w:rPr>
+          <w:rFonts w:hint="eastAsia"/>
+        </w:rPr>
+        <w:t>直接响应</w:t>
+      </w:r>
+      <w:proofErr w:type="gramEnd"/>
+      <w:r>
+        <w:rPr>
+          <w:rFonts w:hint="eastAsia"/>
+        </w:rPr>
+        <w:t>异常，授权验证线程捕获该异常后，清空该</w:t>
       </w:r>
       <w:r>
         <w:rPr>
@@ -9770,7 +10185,14 @@
         <w:rPr>
           <w:rFonts w:hint="eastAsia"/>
         </w:rPr>
-        <w:t>端发来的授权请求，详情见远程服务器部分。</w:t>
+        <w:t>端发来的授权</w:t>
+      </w:r>
+      <w:r>
+        <w:rPr>
+          <w:rFonts w:hint="eastAsia"/>
+        </w:rPr>
+        <w:lastRenderedPageBreak/>
+        <w:t>请求，详情见远程服务器部分。</w:t>
       </w:r>
     </w:p>
     <w:p>
@@ -9798,6 +10220,7 @@
         </w:rPr>
         <w:t>授权验证线程发送一次授权验证请求，所依赖的数据结构为一个</w:t>
       </w:r>
+      <w:proofErr w:type="spellStart"/>
       <w:r>
         <w:rPr>
           <w:rFonts w:cs="Times New Roman"/>
@@ -9822,18 +10245,21 @@
         </w:rPr>
         <w:t>equest</w:t>
       </w:r>
+      <w:proofErr w:type="spellEnd"/>
       <w:r>
         <w:rPr>
           <w:rFonts w:cs="Times New Roman" w:hint="eastAsia"/>
         </w:rPr>
         <w:t>类实例；接收远程服务器的验证信息是一个</w:t>
       </w:r>
+      <w:proofErr w:type="spellStart"/>
       <w:r>
         <w:rPr>
           <w:rFonts w:cs="Times New Roman" w:hint="eastAsia"/>
         </w:rPr>
         <w:t>AuthorityResponse</w:t>
       </w:r>
+      <w:proofErr w:type="spellEnd"/>
       <w:r>
         <w:rPr>
           <w:rFonts w:cs="Times New Roman" w:hint="eastAsia"/>
@@ -9866,6 +10292,7 @@
         </w:rPr>
         <w:t xml:space="preserve"> </w:t>
       </w:r>
+      <w:proofErr w:type="spellStart"/>
       <w:r>
         <w:rPr>
           <w:rFonts w:cs="Times New Roman"/>
@@ -9890,6 +10317,7 @@
         </w:rPr>
         <w:t>equest</w:t>
       </w:r>
+      <w:proofErr w:type="spellEnd"/>
       <w:r>
         <w:rPr>
           <w:rFonts w:cs="Times New Roman"/>
@@ -9921,8 +10349,16 @@
         <w:rPr>
           <w:rFonts w:cs="Times New Roman"/>
         </w:rPr>
-        <w:t>lass AuthorityRequest</w:t>
-      </w:r>
+        <w:t xml:space="preserve">lass </w:t>
+      </w:r>
+      <w:proofErr w:type="spellStart"/>
+      <w:r>
+        <w:rPr>
+          <w:rFonts w:cs="Times New Roman"/>
+        </w:rPr>
+        <w:t>AuthorityRequest</w:t>
+      </w:r>
+      <w:proofErr w:type="spellEnd"/>
     </w:p>
     <w:p>
       <w:pPr>
@@ -10159,6 +10595,7 @@
                 <w:rFonts w:cs="Times New Roman"/>
               </w:rPr>
             </w:pPr>
+            <w:proofErr w:type="spellStart"/>
             <w:r>
               <w:rPr>
                 <w:rFonts w:cs="Times New Roman"/>
@@ -10171,6 +10608,7 @@
               </w:rPr>
               <w:t>uthorizationCode</w:t>
             </w:r>
+            <w:proofErr w:type="spellEnd"/>
           </w:p>
         </w:tc>
         <w:tc>
@@ -10367,12 +10805,14 @@
                 <w:rFonts w:cs="Times New Roman"/>
               </w:rPr>
             </w:pPr>
+            <w:proofErr w:type="spellStart"/>
             <w:r>
               <w:rPr>
                 <w:rFonts w:cs="Times New Roman" w:hint="eastAsia"/>
               </w:rPr>
               <w:t>serialNumber</w:t>
             </w:r>
+            <w:proofErr w:type="spellEnd"/>
           </w:p>
         </w:tc>
         <w:tc>
@@ -10466,12 +10906,14 @@
               </w:rPr>
               <w:t>由</w:t>
             </w:r>
+            <w:proofErr w:type="spellStart"/>
             <w:r>
               <w:rPr>
                 <w:rFonts w:cs="Times New Roman" w:hint="eastAsia"/>
               </w:rPr>
               <w:t>pcid</w:t>
             </w:r>
+            <w:proofErr w:type="spellEnd"/>
             <w:r>
               <w:rPr>
                 <w:rFonts w:cs="Times New Roman" w:hint="eastAsia"/>
@@ -10597,12 +11039,14 @@
         </w:rPr>
         <w:t>授权接收类</w:t>
       </w:r>
+      <w:proofErr w:type="spellStart"/>
       <w:r>
         <w:rPr>
           <w:rFonts w:cs="Times New Roman" w:hint="eastAsia"/>
         </w:rPr>
         <w:t>AuthorityResponse</w:t>
       </w:r>
+      <w:proofErr w:type="spellEnd"/>
     </w:p>
     <w:p>
       <w:pPr>
@@ -10630,12 +11074,14 @@
         </w:rPr>
         <w:t xml:space="preserve">lass </w:t>
       </w:r>
+      <w:proofErr w:type="spellStart"/>
       <w:r>
         <w:rPr>
           <w:rFonts w:cs="Times New Roman" w:hint="eastAsia"/>
         </w:rPr>
         <w:t>AuthorityResponse</w:t>
       </w:r>
+      <w:proofErr w:type="spellEnd"/>
     </w:p>
     <w:p>
       <w:pPr>
@@ -10866,6 +11312,7 @@
                 <w:rFonts w:cs="Times New Roman"/>
               </w:rPr>
             </w:pPr>
+            <w:proofErr w:type="spellStart"/>
             <w:r>
               <w:rPr>
                 <w:rFonts w:cs="Times New Roman"/>
@@ -10878,6 +11325,7 @@
               </w:rPr>
               <w:t>sAuthorized</w:t>
             </w:r>
+            <w:proofErr w:type="spellEnd"/>
           </w:p>
         </w:tc>
         <w:tc>
@@ -10945,8 +11393,16 @@
               <w:rPr>
                 <w:rFonts w:cs="Times New Roman" w:hint="eastAsia"/>
               </w:rPr>
-              <w:t>服务器端消息</w:t>
-            </w:r>
+              <w:t>服务器</w:t>
+            </w:r>
+            <w:proofErr w:type="gramStart"/>
+            <w:r>
+              <w:rPr>
+                <w:rFonts w:cs="Times New Roman" w:hint="eastAsia"/>
+              </w:rPr>
+              <w:t>端消息</w:t>
+            </w:r>
+            <w:proofErr w:type="gramEnd"/>
           </w:p>
         </w:tc>
       </w:tr>
@@ -10964,6 +11420,7 @@
                 <w:rFonts w:cs="Times New Roman"/>
               </w:rPr>
             </w:pPr>
+            <w:proofErr w:type="spellStart"/>
             <w:r>
               <w:rPr>
                 <w:rFonts w:cs="Times New Roman" w:hint="eastAsia"/>
@@ -10976,6 +11433,7 @@
               </w:rPr>
               <w:t>Forbidden</w:t>
             </w:r>
+            <w:proofErr w:type="spellEnd"/>
           </w:p>
         </w:tc>
         <w:tc>
@@ -11055,8 +11513,16 @@
               <w:rPr>
                 <w:rFonts w:cs="Times New Roman" w:hint="eastAsia"/>
               </w:rPr>
-              <w:t>服务器端消息</w:t>
-            </w:r>
+              <w:t>服务器</w:t>
+            </w:r>
+            <w:proofErr w:type="gramStart"/>
+            <w:r>
+              <w:rPr>
+                <w:rFonts w:cs="Times New Roman" w:hint="eastAsia"/>
+              </w:rPr>
+              <w:t>端消息</w:t>
+            </w:r>
+            <w:proofErr w:type="gramEnd"/>
           </w:p>
         </w:tc>
       </w:tr>
@@ -11074,6 +11540,7 @@
                 <w:rFonts w:cs="Times New Roman"/>
               </w:rPr>
             </w:pPr>
+            <w:proofErr w:type="spellStart"/>
             <w:r>
               <w:rPr>
                 <w:rFonts w:cs="Times New Roman"/>
@@ -11086,6 +11553,7 @@
               </w:rPr>
               <w:t>erialNumber</w:t>
             </w:r>
+            <w:proofErr w:type="spellEnd"/>
           </w:p>
         </w:tc>
         <w:tc>
@@ -11144,7 +11612,14 @@
               <w:rPr>
                 <w:rFonts w:cs="Times New Roman" w:hint="eastAsia"/>
               </w:rPr>
-              <w:t>管理器的唯一识别码</w:t>
+              <w:t>管理器的唯一识别</w:t>
+            </w:r>
+            <w:r>
+              <w:rPr>
+                <w:rFonts w:cs="Times New Roman" w:hint="eastAsia"/>
+              </w:rPr>
+              <w:lastRenderedPageBreak/>
+              <w:t>码</w:t>
             </w:r>
           </w:p>
         </w:tc>
@@ -11165,6 +11640,7 @@
               <w:rPr>
                 <w:rFonts w:cs="Times New Roman" w:hint="eastAsia"/>
               </w:rPr>
+              <w:lastRenderedPageBreak/>
               <w:t>软件生成</w:t>
             </w:r>
             <w:r>
@@ -11179,12 +11655,14 @@
               </w:rPr>
               <w:t>由</w:t>
             </w:r>
+            <w:proofErr w:type="spellStart"/>
             <w:r>
               <w:rPr>
                 <w:rFonts w:cs="Times New Roman" w:hint="eastAsia"/>
               </w:rPr>
               <w:t>pcid</w:t>
             </w:r>
+            <w:proofErr w:type="spellEnd"/>
             <w:r>
               <w:rPr>
                 <w:rFonts w:cs="Times New Roman" w:hint="eastAsia"/>
@@ -12753,7 +13231,14 @@
         <w:rPr>
           <w:rFonts w:hint="eastAsia"/>
         </w:rPr>
-        <w:t>主线程将执行下一步操作；若授权不成功，</w:t>
+        <w:t>主线程</w:t>
+      </w:r>
+      <w:r>
+        <w:rPr>
+          <w:rFonts w:hint="eastAsia"/>
+        </w:rPr>
+        <w:lastRenderedPageBreak/>
+        <w:t>将执行下一步操作；若授权不成功，</w:t>
       </w:r>
       <w:r>
         <w:rPr>
@@ -12768,7 +13253,21 @@
         <w:rPr>
           <w:rFonts w:hint="eastAsia"/>
         </w:rPr>
-        <w:t>主线程提示用户授权码不正确，需要重新输入授权码。</w:t>
+        <w:t>主线程提示用户</w:t>
+      </w:r>
+      <w:proofErr w:type="gramStart"/>
+      <w:r>
+        <w:rPr>
+          <w:rFonts w:hint="eastAsia"/>
+        </w:rPr>
+        <w:t>授权码不正确</w:t>
+      </w:r>
+      <w:proofErr w:type="gramEnd"/>
+      <w:r>
+        <w:rPr>
+          <w:rFonts w:hint="eastAsia"/>
+        </w:rPr>
+        <w:t>，需要重新输入授权码。</w:t>
       </w:r>
     </w:p>
     <w:p>
@@ -12940,7 +13439,21 @@
         <w:rPr>
           <w:rFonts w:hint="eastAsia"/>
         </w:rPr>
-        <w:t>主线程设置授权状态为为未授权。</w:t>
+        <w:t>主线程设置授权状态为</w:t>
+      </w:r>
+      <w:proofErr w:type="gramStart"/>
+      <w:r>
+        <w:rPr>
+          <w:rFonts w:hint="eastAsia"/>
+        </w:rPr>
+        <w:t>为</w:t>
+      </w:r>
+      <w:proofErr w:type="gramEnd"/>
+      <w:r>
+        <w:rPr>
+          <w:rFonts w:hint="eastAsia"/>
+        </w:rPr>
+        <w:t>未授权。</w:t>
       </w:r>
     </w:p>
     <w:p>
@@ -13043,7 +13556,21 @@
         <w:rPr>
           <w:rFonts w:hint="eastAsia"/>
         </w:rPr>
-        <w:t>授权验证线程发送验证码给服务器后，需要等待远程服务器应答，若此时网络断开，</w:t>
+        <w:t>授权验证线程发送</w:t>
+      </w:r>
+      <w:proofErr w:type="gramStart"/>
+      <w:r>
+        <w:rPr>
+          <w:rFonts w:hint="eastAsia"/>
+        </w:rPr>
+        <w:t>验证码给服务器</w:t>
+      </w:r>
+      <w:proofErr w:type="gramEnd"/>
+      <w:r>
+        <w:rPr>
+          <w:rFonts w:hint="eastAsia"/>
+        </w:rPr>
+        <w:t>后，需要等待远程服务器应答，若此时网络断开，</w:t>
       </w:r>
       <w:r>
         <w:rPr>
@@ -13055,7 +13582,21 @@
         <w:rPr>
           <w:rFonts w:hint="eastAsia"/>
         </w:rPr>
-        <w:t>会直接响应异常，授权验证线程捕获该异常后，清空该</w:t>
+        <w:t>会</w:t>
+      </w:r>
+      <w:proofErr w:type="gramStart"/>
+      <w:r>
+        <w:rPr>
+          <w:rFonts w:hint="eastAsia"/>
+        </w:rPr>
+        <w:t>直接响应</w:t>
+      </w:r>
+      <w:proofErr w:type="gramEnd"/>
+      <w:r>
+        <w:rPr>
+          <w:rFonts w:hint="eastAsia"/>
+        </w:rPr>
+        <w:t>异常，授权验证线程捕获该异常后，清空该</w:t>
       </w:r>
       <w:r>
         <w:rPr>
@@ -13159,7 +13700,14 @@
         <w:rPr>
           <w:rFonts w:hint="eastAsia"/>
         </w:rPr>
-        <w:t>主线程提示用户验证不成功，需要重新确认服务器</w:t>
+        <w:t>主线程提示用户验证不成功，需要重新确认</w:t>
+      </w:r>
+      <w:r>
+        <w:rPr>
+          <w:rFonts w:hint="eastAsia"/>
+        </w:rPr>
+        <w:lastRenderedPageBreak/>
+        <w:t>服务器</w:t>
       </w:r>
       <w:r>
         <w:rPr>
@@ -13225,6 +13773,7 @@
         </w:rPr>
         <w:t>授权验证线程发送一次授权验证请求，所依赖的数据结构为一个</w:t>
       </w:r>
+      <w:proofErr w:type="spellStart"/>
       <w:r>
         <w:rPr>
           <w:rFonts w:cs="Times New Roman"/>
@@ -13249,18 +13798,21 @@
         </w:rPr>
         <w:t>equest</w:t>
       </w:r>
+      <w:proofErr w:type="spellEnd"/>
       <w:r>
         <w:rPr>
           <w:rFonts w:cs="Times New Roman" w:hint="eastAsia"/>
         </w:rPr>
         <w:t>类实例；接收远程服务器的验证信息是一个</w:t>
       </w:r>
+      <w:proofErr w:type="spellStart"/>
       <w:r>
         <w:rPr>
           <w:rFonts w:cs="Times New Roman" w:hint="eastAsia"/>
         </w:rPr>
         <w:t>AuthorityResponse</w:t>
       </w:r>
+      <w:proofErr w:type="spellEnd"/>
       <w:r>
         <w:rPr>
           <w:rFonts w:cs="Times New Roman" w:hint="eastAsia"/>
@@ -13293,6 +13845,7 @@
         </w:rPr>
         <w:t xml:space="preserve"> </w:t>
       </w:r>
+      <w:proofErr w:type="spellStart"/>
       <w:r>
         <w:rPr>
           <w:rFonts w:cs="Times New Roman"/>
@@ -13317,6 +13870,7 @@
         </w:rPr>
         <w:t>equest</w:t>
       </w:r>
+      <w:proofErr w:type="spellEnd"/>
       <w:r>
         <w:rPr>
           <w:rFonts w:cs="Times New Roman"/>
@@ -13348,8 +13902,16 @@
         <w:rPr>
           <w:rFonts w:cs="Times New Roman"/>
         </w:rPr>
-        <w:t>lass AuthorityRequest</w:t>
-      </w:r>
+        <w:t xml:space="preserve">lass </w:t>
+      </w:r>
+      <w:proofErr w:type="spellStart"/>
+      <w:r>
+        <w:rPr>
+          <w:rFonts w:cs="Times New Roman"/>
+        </w:rPr>
+        <w:t>AuthorityRequest</w:t>
+      </w:r>
+      <w:proofErr w:type="spellEnd"/>
     </w:p>
     <w:p>
       <w:pPr>
@@ -13586,6 +14148,7 @@
                 <w:rFonts w:cs="Times New Roman"/>
               </w:rPr>
             </w:pPr>
+            <w:proofErr w:type="spellStart"/>
             <w:r>
               <w:rPr>
                 <w:rFonts w:cs="Times New Roman"/>
@@ -13598,6 +14161,7 @@
               </w:rPr>
               <w:t>uthorizationCode</w:t>
             </w:r>
+            <w:proofErr w:type="spellEnd"/>
           </w:p>
         </w:tc>
         <w:tc>
@@ -13794,12 +14358,14 @@
                 <w:rFonts w:cs="Times New Roman"/>
               </w:rPr>
             </w:pPr>
+            <w:proofErr w:type="spellStart"/>
             <w:r>
               <w:rPr>
                 <w:rFonts w:cs="Times New Roman" w:hint="eastAsia"/>
               </w:rPr>
               <w:t>serialNumber</w:t>
             </w:r>
+            <w:proofErr w:type="spellEnd"/>
           </w:p>
         </w:tc>
         <w:tc>
@@ -13893,12 +14459,14 @@
               </w:rPr>
               <w:t>由</w:t>
             </w:r>
+            <w:proofErr w:type="spellStart"/>
             <w:r>
               <w:rPr>
                 <w:rFonts w:cs="Times New Roman" w:hint="eastAsia"/>
               </w:rPr>
               <w:t>pcid</w:t>
             </w:r>
+            <w:proofErr w:type="spellEnd"/>
             <w:r>
               <w:rPr>
                 <w:rFonts w:cs="Times New Roman" w:hint="eastAsia"/>
@@ -14024,12 +14592,14 @@
         </w:rPr>
         <w:t>授权接收类</w:t>
       </w:r>
+      <w:proofErr w:type="spellStart"/>
       <w:r>
         <w:rPr>
           <w:rFonts w:cs="Times New Roman" w:hint="eastAsia"/>
         </w:rPr>
         <w:t>AuthorityResponse</w:t>
       </w:r>
+      <w:proofErr w:type="spellEnd"/>
     </w:p>
     <w:p>
       <w:pPr>
@@ -14057,12 +14627,14 @@
         </w:rPr>
         <w:t xml:space="preserve">lass </w:t>
       </w:r>
+      <w:proofErr w:type="spellStart"/>
       <w:r>
         <w:rPr>
           <w:rFonts w:cs="Times New Roman" w:hint="eastAsia"/>
         </w:rPr>
         <w:t>AuthorityResponse</w:t>
       </w:r>
+      <w:proofErr w:type="spellEnd"/>
     </w:p>
     <w:p>
       <w:pPr>
@@ -14293,6 +14865,7 @@
                 <w:rFonts w:cs="Times New Roman"/>
               </w:rPr>
             </w:pPr>
+            <w:proofErr w:type="spellStart"/>
             <w:r>
               <w:rPr>
                 <w:rFonts w:cs="Times New Roman"/>
@@ -14305,6 +14878,7 @@
               </w:rPr>
               <w:t>sAuthorized</w:t>
             </w:r>
+            <w:proofErr w:type="spellEnd"/>
           </w:p>
         </w:tc>
         <w:tc>
@@ -14372,8 +14946,16 @@
               <w:rPr>
                 <w:rFonts w:cs="Times New Roman" w:hint="eastAsia"/>
               </w:rPr>
-              <w:t>服务器端消息</w:t>
-            </w:r>
+              <w:t>服务器</w:t>
+            </w:r>
+            <w:proofErr w:type="gramStart"/>
+            <w:r>
+              <w:rPr>
+                <w:rFonts w:cs="Times New Roman" w:hint="eastAsia"/>
+              </w:rPr>
+              <w:t>端消息</w:t>
+            </w:r>
+            <w:proofErr w:type="gramEnd"/>
           </w:p>
         </w:tc>
       </w:tr>
@@ -14391,6 +14973,7 @@
                 <w:rFonts w:cs="Times New Roman"/>
               </w:rPr>
             </w:pPr>
+            <w:proofErr w:type="spellStart"/>
             <w:r>
               <w:rPr>
                 <w:rFonts w:cs="Times New Roman" w:hint="eastAsia"/>
@@ -14403,6 +14986,7 @@
               </w:rPr>
               <w:t>Forbidden</w:t>
             </w:r>
+            <w:proofErr w:type="spellEnd"/>
           </w:p>
         </w:tc>
         <w:tc>
@@ -14461,7 +15045,14 @@
               <w:rPr>
                 <w:rFonts w:cs="Times New Roman" w:hint="eastAsia"/>
               </w:rPr>
-              <w:t>管理器所在的计算机是否被禁用</w:t>
+              <w:t>管理器所在的计算</w:t>
+            </w:r>
+            <w:r>
+              <w:rPr>
+                <w:rFonts w:cs="Times New Roman" w:hint="eastAsia"/>
+              </w:rPr>
+              <w:lastRenderedPageBreak/>
+              <w:t>机是否被禁用</w:t>
             </w:r>
           </w:p>
         </w:tc>
@@ -14482,8 +15073,17 @@
               <w:rPr>
                 <w:rFonts w:cs="Times New Roman" w:hint="eastAsia"/>
               </w:rPr>
-              <w:t>服务器端消息</w:t>
-            </w:r>
+              <w:lastRenderedPageBreak/>
+              <w:t>服务器</w:t>
+            </w:r>
+            <w:proofErr w:type="gramStart"/>
+            <w:r>
+              <w:rPr>
+                <w:rFonts w:cs="Times New Roman" w:hint="eastAsia"/>
+              </w:rPr>
+              <w:t>端消息</w:t>
+            </w:r>
+            <w:proofErr w:type="gramEnd"/>
           </w:p>
         </w:tc>
       </w:tr>
@@ -14501,6 +15101,7 @@
                 <w:rFonts w:cs="Times New Roman"/>
               </w:rPr>
             </w:pPr>
+            <w:proofErr w:type="spellStart"/>
             <w:r>
               <w:rPr>
                 <w:rFonts w:cs="Times New Roman"/>
@@ -14513,6 +15114,7 @@
               </w:rPr>
               <w:t>erialNumber</w:t>
             </w:r>
+            <w:proofErr w:type="spellEnd"/>
           </w:p>
         </w:tc>
         <w:tc>
@@ -14606,12 +15208,14 @@
               </w:rPr>
               <w:t>由</w:t>
             </w:r>
+            <w:proofErr w:type="spellStart"/>
             <w:r>
               <w:rPr>
                 <w:rFonts w:cs="Times New Roman" w:hint="eastAsia"/>
               </w:rPr>
               <w:t>pcid</w:t>
             </w:r>
+            <w:proofErr w:type="spellEnd"/>
             <w:r>
               <w:rPr>
                 <w:rFonts w:cs="Times New Roman" w:hint="eastAsia"/>
@@ -16112,6 +16716,7 @@
         <w:rPr>
           <w:rFonts w:hint="eastAsia"/>
         </w:rPr>
+        <w:lastRenderedPageBreak/>
         <w:t>进程</w:t>
       </w:r>
       <w:r>
@@ -16207,7 +16812,21 @@
         <w:rPr>
           <w:rFonts w:hint="eastAsia"/>
         </w:rPr>
-        <w:t>主线程提示用户授权码不正确，需要重新输入授权码。</w:t>
+        <w:t>主线程提示用户</w:t>
+      </w:r>
+      <w:proofErr w:type="gramStart"/>
+      <w:r>
+        <w:rPr>
+          <w:rFonts w:hint="eastAsia"/>
+        </w:rPr>
+        <w:t>授权码不正确</w:t>
+      </w:r>
+      <w:proofErr w:type="gramEnd"/>
+      <w:r>
+        <w:rPr>
+          <w:rFonts w:hint="eastAsia"/>
+        </w:rPr>
+        <w:t>，需要重新输入授权码。</w:t>
       </w:r>
     </w:p>
     <w:p>
@@ -16379,7 +16998,21 @@
         <w:rPr>
           <w:rFonts w:hint="eastAsia"/>
         </w:rPr>
-        <w:t>主线程设置授权状态为为未授权。</w:t>
+        <w:t>主线程设置授权状态为</w:t>
+      </w:r>
+      <w:proofErr w:type="gramStart"/>
+      <w:r>
+        <w:rPr>
+          <w:rFonts w:hint="eastAsia"/>
+        </w:rPr>
+        <w:t>为</w:t>
+      </w:r>
+      <w:proofErr w:type="gramEnd"/>
+      <w:r>
+        <w:rPr>
+          <w:rFonts w:hint="eastAsia"/>
+        </w:rPr>
+        <w:t>未授权。</w:t>
       </w:r>
     </w:p>
     <w:p>
@@ -16482,7 +17115,21 @@
         <w:rPr>
           <w:rFonts w:hint="eastAsia"/>
         </w:rPr>
-        <w:t>授权验证线程发送验证码给服务器后，需要等待远程服务器应答，若此时网络断开，</w:t>
+        <w:t>授权验证线程发送</w:t>
+      </w:r>
+      <w:proofErr w:type="gramStart"/>
+      <w:r>
+        <w:rPr>
+          <w:rFonts w:hint="eastAsia"/>
+        </w:rPr>
+        <w:t>验证码给服务器</w:t>
+      </w:r>
+      <w:proofErr w:type="gramEnd"/>
+      <w:r>
+        <w:rPr>
+          <w:rFonts w:hint="eastAsia"/>
+        </w:rPr>
+        <w:t>后，需要等待远程服务器应答，若此时网络断开，</w:t>
       </w:r>
       <w:r>
         <w:rPr>
@@ -16494,7 +17141,21 @@
         <w:rPr>
           <w:rFonts w:hint="eastAsia"/>
         </w:rPr>
-        <w:t>会直接响应异常，授权验证线程捕获该异常后，清空该</w:t>
+        <w:t>会</w:t>
+      </w:r>
+      <w:proofErr w:type="gramStart"/>
+      <w:r>
+        <w:rPr>
+          <w:rFonts w:hint="eastAsia"/>
+        </w:rPr>
+        <w:t>直接响应</w:t>
+      </w:r>
+      <w:proofErr w:type="gramEnd"/>
+      <w:r>
+        <w:rPr>
+          <w:rFonts w:hint="eastAsia"/>
+        </w:rPr>
+        <w:t>异常，授权验证线程捕获该异常后，清空该</w:t>
       </w:r>
       <w:r>
         <w:rPr>
@@ -16518,7 +17179,14 @@
         <w:rPr>
           <w:rFonts w:hint="eastAsia"/>
         </w:rPr>
-        <w:t>或检测网络联通性，并重新输入授权码。</w:t>
+        <w:t>或检测网络联通</w:t>
+      </w:r>
+      <w:r>
+        <w:rPr>
+          <w:rFonts w:hint="eastAsia"/>
+        </w:rPr>
+        <w:lastRenderedPageBreak/>
+        <w:t>性，并重新输入授权码。</w:t>
       </w:r>
     </w:p>
     <w:p>
@@ -16664,6 +17332,7 @@
         </w:rPr>
         <w:t>授权验证线程发送一次授权验证请求，所依赖的数据结构为一个</w:t>
       </w:r>
+      <w:proofErr w:type="spellStart"/>
       <w:r>
         <w:rPr>
           <w:rFonts w:cs="Times New Roman"/>
@@ -16688,18 +17357,21 @@
         </w:rPr>
         <w:t>equest</w:t>
       </w:r>
+      <w:proofErr w:type="spellEnd"/>
       <w:r>
         <w:rPr>
           <w:rFonts w:cs="Times New Roman" w:hint="eastAsia"/>
         </w:rPr>
         <w:t>类实例；接收远程服务器的验证信息是一个</w:t>
       </w:r>
+      <w:proofErr w:type="spellStart"/>
       <w:r>
         <w:rPr>
           <w:rFonts w:cs="Times New Roman" w:hint="eastAsia"/>
         </w:rPr>
         <w:t>AuthorityResponse</w:t>
       </w:r>
+      <w:proofErr w:type="spellEnd"/>
       <w:r>
         <w:rPr>
           <w:rFonts w:cs="Times New Roman" w:hint="eastAsia"/>
@@ -16732,6 +17404,7 @@
         </w:rPr>
         <w:t xml:space="preserve"> </w:t>
       </w:r>
+      <w:proofErr w:type="spellStart"/>
       <w:r>
         <w:rPr>
           <w:rFonts w:cs="Times New Roman"/>
@@ -16756,6 +17429,7 @@
         </w:rPr>
         <w:t>equest</w:t>
       </w:r>
+      <w:proofErr w:type="spellEnd"/>
       <w:r>
         <w:rPr>
           <w:rFonts w:cs="Times New Roman"/>
@@ -16787,8 +17461,16 @@
         <w:rPr>
           <w:rFonts w:cs="Times New Roman"/>
         </w:rPr>
-        <w:t>lass AuthorityRequest</w:t>
-      </w:r>
+        <w:t xml:space="preserve">lass </w:t>
+      </w:r>
+      <w:proofErr w:type="spellStart"/>
+      <w:r>
+        <w:rPr>
+          <w:rFonts w:cs="Times New Roman"/>
+        </w:rPr>
+        <w:t>AuthorityRequest</w:t>
+      </w:r>
+      <w:proofErr w:type="spellEnd"/>
     </w:p>
     <w:p>
       <w:pPr>
@@ -17025,6 +17707,7 @@
                 <w:rFonts w:cs="Times New Roman"/>
               </w:rPr>
             </w:pPr>
+            <w:proofErr w:type="spellStart"/>
             <w:r>
               <w:rPr>
                 <w:rFonts w:cs="Times New Roman"/>
@@ -17037,6 +17720,7 @@
               </w:rPr>
               <w:t>uthorizationCode</w:t>
             </w:r>
+            <w:proofErr w:type="spellEnd"/>
           </w:p>
         </w:tc>
         <w:tc>
@@ -17233,12 +17917,14 @@
                 <w:rFonts w:cs="Times New Roman"/>
               </w:rPr>
             </w:pPr>
+            <w:proofErr w:type="spellStart"/>
             <w:r>
               <w:rPr>
                 <w:rFonts w:cs="Times New Roman" w:hint="eastAsia"/>
               </w:rPr>
               <w:t>serialNumber</w:t>
             </w:r>
+            <w:proofErr w:type="spellEnd"/>
           </w:p>
         </w:tc>
         <w:tc>
@@ -17332,12 +18018,14 @@
               </w:rPr>
               <w:t>由</w:t>
             </w:r>
+            <w:proofErr w:type="spellStart"/>
             <w:r>
               <w:rPr>
                 <w:rFonts w:cs="Times New Roman" w:hint="eastAsia"/>
               </w:rPr>
               <w:t>pcid</w:t>
             </w:r>
+            <w:proofErr w:type="spellEnd"/>
             <w:r>
               <w:rPr>
                 <w:rFonts w:cs="Times New Roman" w:hint="eastAsia"/>
@@ -17463,12 +18151,14 @@
         </w:rPr>
         <w:t>授权接收类</w:t>
       </w:r>
+      <w:proofErr w:type="spellStart"/>
       <w:r>
         <w:rPr>
           <w:rFonts w:cs="Times New Roman" w:hint="eastAsia"/>
         </w:rPr>
         <w:t>AuthorityResponse</w:t>
       </w:r>
+      <w:proofErr w:type="spellEnd"/>
     </w:p>
     <w:p>
       <w:pPr>
@@ -17496,12 +18186,14 @@
         </w:rPr>
         <w:t xml:space="preserve">lass </w:t>
       </w:r>
+      <w:proofErr w:type="spellStart"/>
       <w:r>
         <w:rPr>
           <w:rFonts w:cs="Times New Roman" w:hint="eastAsia"/>
         </w:rPr>
         <w:t>AuthorityResponse</w:t>
       </w:r>
+      <w:proofErr w:type="spellEnd"/>
     </w:p>
     <w:p>
       <w:pPr>
@@ -17530,6 +18222,7 @@
         <w:rPr>
           <w:rFonts w:cs="Times New Roman" w:hint="eastAsia"/>
         </w:rPr>
+        <w:lastRenderedPageBreak/>
         <w:t>详细数据结构：</w:t>
       </w:r>
     </w:p>
@@ -17732,6 +18425,7 @@
                 <w:rFonts w:cs="Times New Roman"/>
               </w:rPr>
             </w:pPr>
+            <w:proofErr w:type="spellStart"/>
             <w:r>
               <w:rPr>
                 <w:rFonts w:cs="Times New Roman"/>
@@ -17744,6 +18438,7 @@
               </w:rPr>
               <w:t>sAuthorized</w:t>
             </w:r>
+            <w:proofErr w:type="spellEnd"/>
           </w:p>
         </w:tc>
         <w:tc>
@@ -17811,8 +18506,16 @@
               <w:rPr>
                 <w:rFonts w:cs="Times New Roman" w:hint="eastAsia"/>
               </w:rPr>
-              <w:t>服务器端消息</w:t>
-            </w:r>
+              <w:t>服务器</w:t>
+            </w:r>
+            <w:proofErr w:type="gramStart"/>
+            <w:r>
+              <w:rPr>
+                <w:rFonts w:cs="Times New Roman" w:hint="eastAsia"/>
+              </w:rPr>
+              <w:t>端消息</w:t>
+            </w:r>
+            <w:proofErr w:type="gramEnd"/>
           </w:p>
         </w:tc>
       </w:tr>
@@ -17830,6 +18533,7 @@
                 <w:rFonts w:cs="Times New Roman"/>
               </w:rPr>
             </w:pPr>
+            <w:proofErr w:type="spellStart"/>
             <w:r>
               <w:rPr>
                 <w:rFonts w:cs="Times New Roman" w:hint="eastAsia"/>
@@ -17842,6 +18546,7 @@
               </w:rPr>
               <w:t>Forbidden</w:t>
             </w:r>
+            <w:proofErr w:type="spellEnd"/>
           </w:p>
         </w:tc>
         <w:tc>
@@ -17921,8 +18626,16 @@
               <w:rPr>
                 <w:rFonts w:cs="Times New Roman" w:hint="eastAsia"/>
               </w:rPr>
-              <w:t>服务器端消息</w:t>
-            </w:r>
+              <w:t>服务器</w:t>
+            </w:r>
+            <w:proofErr w:type="gramStart"/>
+            <w:r>
+              <w:rPr>
+                <w:rFonts w:cs="Times New Roman" w:hint="eastAsia"/>
+              </w:rPr>
+              <w:t>端消息</w:t>
+            </w:r>
+            <w:proofErr w:type="gramEnd"/>
           </w:p>
         </w:tc>
       </w:tr>
@@ -17940,6 +18653,7 @@
                 <w:rFonts w:cs="Times New Roman"/>
               </w:rPr>
             </w:pPr>
+            <w:proofErr w:type="spellStart"/>
             <w:r>
               <w:rPr>
                 <w:rFonts w:cs="Times New Roman"/>
@@ -17952,6 +18666,7 @@
               </w:rPr>
               <w:t>erialNumber</w:t>
             </w:r>
+            <w:proofErr w:type="spellEnd"/>
           </w:p>
         </w:tc>
         <w:tc>
@@ -18045,12 +18760,14 @@
               </w:rPr>
               <w:t>由</w:t>
             </w:r>
+            <w:proofErr w:type="spellStart"/>
             <w:r>
               <w:rPr>
                 <w:rFonts w:cs="Times New Roman" w:hint="eastAsia"/>
               </w:rPr>
               <w:t>pcid</w:t>
             </w:r>
+            <w:proofErr w:type="spellEnd"/>
             <w:r>
               <w:rPr>
                 <w:rFonts w:cs="Times New Roman" w:hint="eastAsia"/>
@@ -18170,6 +18887,7 @@
         <w:rPr>
           <w:rFonts w:hint="eastAsia"/>
         </w:rPr>
+        <w:lastRenderedPageBreak/>
         <w:t>流程图</w:t>
       </w:r>
     </w:p>
@@ -19551,7 +20269,6 @@
         <w:rPr>
           <w:rFonts w:hint="eastAsia"/>
         </w:rPr>
-        <w:lastRenderedPageBreak/>
         <w:t>Host</w:t>
       </w:r>
       <w:r>
@@ -19584,9 +20301,6 @@
     <w:p>
       <w:pPr>
         <w:ind w:firstLine="480"/>
-        <w:rPr>
-          <w:rFonts w:hint="eastAsia"/>
-        </w:rPr>
       </w:pPr>
     </w:p>
     <w:p>
@@ -19603,9 +20317,6 @@
     <w:p>
       <w:pPr>
         <w:ind w:firstLineChars="0" w:firstLine="0"/>
-        <w:rPr>
-          <w:rFonts w:hint="eastAsia"/>
-        </w:rPr>
       </w:pPr>
       <w:r>
         <w:t>https://docs.microsoft.com/en-us/azure/monitoring/infrastructure-health/vmhealth-windows/winserver-memory-pagespersec</w:t>
@@ -19614,17 +20325,12 @@
     <w:p>
       <w:pPr>
         <w:ind w:firstLineChars="0" w:firstLine="0"/>
-        <w:rPr>
-          <w:rFonts w:hint="eastAsia"/>
-        </w:rPr>
       </w:pPr>
     </w:p>
     <w:p>
       <w:pPr>
         <w:ind w:firstLine="480"/>
       </w:pPr>
-      <w:bookmarkStart w:id="0" w:name="_GoBack"/>
-      <w:bookmarkEnd w:id="0"/>
     </w:p>
     <w:sectPr>
       <w:pgSz w:w="11906" w:h="16838"/>
@@ -19637,7 +20343,7 @@
 </file>
 
 <file path=word/endnotes.xml><?xml version="1.0" encoding="utf-8"?>
-<w:endnotes xmlns:wpc="http://schemas.microsoft.com/office/word/2010/wordprocessingCanvas" xmlns:cx="http://schemas.microsoft.com/office/drawing/2014/chartex" xmlns:mc="http://schemas.openxmlformats.org/markup-compatibility/2006" xmlns:o="urn:schemas-microsoft-com:office:office" xmlns:r="http://schemas.openxmlformats.org/officeDocument/2006/relationships" xmlns:m="http://schemas.openxmlformats.org/officeDocument/2006/math" xmlns:v="urn:schemas-microsoft-com:vml" xmlns:wp14="http://schemas.microsoft.com/office/word/2010/wordprocessingDrawing" xmlns:wp="http://schemas.openxmlformats.org/drawingml/2006/wordprocessingDrawing" xmlns:w10="urn:schemas-microsoft-com:office:word" xmlns:w="http://schemas.openxmlformats.org/wordprocessingml/2006/main" xmlns:w14="http://schemas.microsoft.com/office/word/2010/wordml" xmlns:w15="http://schemas.microsoft.com/office/word/2012/wordml" xmlns:w16se="http://schemas.microsoft.com/office/word/2015/wordml/symex" xmlns:wpg="http://schemas.microsoft.com/office/word/2010/wordprocessingGroup" xmlns:wpi="http://schemas.microsoft.com/office/word/2010/wordprocessingInk" xmlns:wne="http://schemas.microsoft.com/office/word/2006/wordml" xmlns:wps="http://schemas.microsoft.com/office/word/2010/wordprocessingShape" mc:Ignorable="w14 w15 w16se wp14">
+<w:endnotes xmlns:wpc="http://schemas.microsoft.com/office/word/2010/wordprocessingCanvas" xmlns:cx="http://schemas.microsoft.com/office/drawing/2014/chartex" xmlns:cx1="http://schemas.microsoft.com/office/drawing/2015/9/8/chartex" xmlns:cx2="http://schemas.microsoft.com/office/drawing/2015/10/21/chartex" xmlns:cx3="http://schemas.microsoft.com/office/drawing/2016/5/9/chartex" xmlns:cx4="http://schemas.microsoft.com/office/drawing/2016/5/10/chartex" xmlns:cx5="http://schemas.microsoft.com/office/drawing/2016/5/11/chartex" xmlns:cx6="http://schemas.microsoft.com/office/drawing/2016/5/12/chartex" xmlns:cx7="http://schemas.microsoft.com/office/drawing/2016/5/13/chartex" xmlns:cx8="http://schemas.microsoft.com/office/drawing/2016/5/14/chartex" xmlns:mc="http://schemas.openxmlformats.org/markup-compatibility/2006" xmlns:aink="http://schemas.microsoft.com/office/drawing/2016/ink" xmlns:am3d="http://schemas.microsoft.com/office/drawing/2017/model3d" xmlns:o="urn:schemas-microsoft-com:office:office" xmlns:r="http://schemas.openxmlformats.org/officeDocument/2006/relationships" xmlns:m="http://schemas.openxmlformats.org/officeDocument/2006/math" xmlns:v="urn:schemas-microsoft-com:vml" xmlns:wp14="http://schemas.microsoft.com/office/word/2010/wordprocessingDrawing" xmlns:wp="http://schemas.openxmlformats.org/drawingml/2006/wordprocessingDrawing" xmlns:w10="urn:schemas-microsoft-com:office:word" xmlns:w="http://schemas.openxmlformats.org/wordprocessingml/2006/main" xmlns:w14="http://schemas.microsoft.com/office/word/2010/wordml" xmlns:w15="http://schemas.microsoft.com/office/word/2012/wordml" xmlns:w16cid="http://schemas.microsoft.com/office/word/2016/wordml/cid" xmlns:w16se="http://schemas.microsoft.com/office/word/2015/wordml/symex" xmlns:wpg="http://schemas.microsoft.com/office/word/2010/wordprocessingGroup" xmlns:wpi="http://schemas.microsoft.com/office/word/2010/wordprocessingInk" xmlns:wne="http://schemas.microsoft.com/office/word/2006/wordml" xmlns:wps="http://schemas.microsoft.com/office/word/2010/wordprocessingShape" mc:Ignorable="w14 w15 w16se w16cid wp14">
   <w:endnote w:type="separator" w:id="-1">
     <w:p>
       <w:pPr>
@@ -19664,7 +20370,7 @@
 </file>
 
 <file path=word/footnotes.xml><?xml version="1.0" encoding="utf-8"?>
-<w:footnotes xmlns:wpc="http://schemas.microsoft.com/office/word/2010/wordprocessingCanvas" xmlns:cx="http://schemas.microsoft.com/office/drawing/2014/chartex" xmlns:mc="http://schemas.openxmlformats.org/markup-compatibility/2006" xmlns:o="urn:schemas-microsoft-com:office:office" xmlns:r="http://schemas.openxmlformats.org/officeDocument/2006/relationships" xmlns:m="http://schemas.openxmlformats.org/officeDocument/2006/math" xmlns:v="urn:schemas-microsoft-com:vml" xmlns:wp14="http://schemas.microsoft.com/office/word/2010/wordprocessingDrawing" xmlns:wp="http://schemas.openxmlformats.org/drawingml/2006/wordprocessingDrawing" xmlns:w10="urn:schemas-microsoft-com:office:word" xmlns:w="http://schemas.openxmlformats.org/wordprocessingml/2006/main" xmlns:w14="http://schemas.microsoft.com/office/word/2010/wordml" xmlns:w15="http://schemas.microsoft.com/office/word/2012/wordml" xmlns:w16se="http://schemas.microsoft.com/office/word/2015/wordml/symex" xmlns:wpg="http://schemas.microsoft.com/office/word/2010/wordprocessingGroup" xmlns:wpi="http://schemas.microsoft.com/office/word/2010/wordprocessingInk" xmlns:wne="http://schemas.microsoft.com/office/word/2006/wordml" xmlns:wps="http://schemas.microsoft.com/office/word/2010/wordprocessingShape" mc:Ignorable="w14 w15 w16se wp14">
+<w:footnotes xmlns:wpc="http://schemas.microsoft.com/office/word/2010/wordprocessingCanvas" xmlns:cx="http://schemas.microsoft.com/office/drawing/2014/chartex" xmlns:cx1="http://schemas.microsoft.com/office/drawing/2015/9/8/chartex" xmlns:cx2="http://schemas.microsoft.com/office/drawing/2015/10/21/chartex" xmlns:cx3="http://schemas.microsoft.com/office/drawing/2016/5/9/chartex" xmlns:cx4="http://schemas.microsoft.com/office/drawing/2016/5/10/chartex" xmlns:cx5="http://schemas.microsoft.com/office/drawing/2016/5/11/chartex" xmlns:cx6="http://schemas.microsoft.com/office/drawing/2016/5/12/chartex" xmlns:cx7="http://schemas.microsoft.com/office/drawing/2016/5/13/chartex" xmlns:cx8="http://schemas.microsoft.com/office/drawing/2016/5/14/chartex" xmlns:mc="http://schemas.openxmlformats.org/markup-compatibility/2006" xmlns:aink="http://schemas.microsoft.com/office/drawing/2016/ink" xmlns:am3d="http://schemas.microsoft.com/office/drawing/2017/model3d" xmlns:o="urn:schemas-microsoft-com:office:office" xmlns:r="http://schemas.openxmlformats.org/officeDocument/2006/relationships" xmlns:m="http://schemas.openxmlformats.org/officeDocument/2006/math" xmlns:v="urn:schemas-microsoft-com:vml" xmlns:wp14="http://schemas.microsoft.com/office/word/2010/wordprocessingDrawing" xmlns:wp="http://schemas.openxmlformats.org/drawingml/2006/wordprocessingDrawing" xmlns:w10="urn:schemas-microsoft-com:office:word" xmlns:w="http://schemas.openxmlformats.org/wordprocessingml/2006/main" xmlns:w14="http://schemas.microsoft.com/office/word/2010/wordml" xmlns:w15="http://schemas.microsoft.com/office/word/2012/wordml" xmlns:w16cid="http://schemas.microsoft.com/office/word/2016/wordml/cid" xmlns:w16se="http://schemas.microsoft.com/office/word/2015/wordml/symex" xmlns:wpg="http://schemas.microsoft.com/office/word/2010/wordprocessingGroup" xmlns:wpi="http://schemas.microsoft.com/office/word/2010/wordprocessingInk" xmlns:wne="http://schemas.microsoft.com/office/word/2006/wordml" xmlns:wps="http://schemas.microsoft.com/office/word/2010/wordprocessingShape" mc:Ignorable="w14 w15 w16se w16cid wp14">
   <w:footnote w:type="separator" w:id="-1">
     <w:p>
       <w:pPr>
@@ -19691,7 +20397,7 @@
 </file>
 
 <file path=word/numbering.xml><?xml version="1.0" encoding="utf-8"?>
-<w:numbering xmlns:wpc="http://schemas.microsoft.com/office/word/2010/wordprocessingCanvas" xmlns:cx="http://schemas.microsoft.com/office/drawing/2014/chartex" xmlns:mc="http://schemas.openxmlformats.org/markup-compatibility/2006" xmlns:o="urn:schemas-microsoft-com:office:office" xmlns:r="http://schemas.openxmlformats.org/officeDocument/2006/relationships" xmlns:m="http://schemas.openxmlformats.org/officeDocument/2006/math" xmlns:v="urn:schemas-microsoft-com:vml" xmlns:wp14="http://schemas.microsoft.com/office/word/2010/wordprocessingDrawing" xmlns:wp="http://schemas.openxmlformats.org/drawingml/2006/wordprocessingDrawing" xmlns:w10="urn:schemas-microsoft-com:office:word" xmlns:w="http://schemas.openxmlformats.org/wordprocessingml/2006/main" xmlns:w14="http://schemas.microsoft.com/office/word/2010/wordml" xmlns:w15="http://schemas.microsoft.com/office/word/2012/wordml" xmlns:w16se="http://schemas.microsoft.com/office/word/2015/wordml/symex" xmlns:wpg="http://schemas.microsoft.com/office/word/2010/wordprocessingGroup" xmlns:wpi="http://schemas.microsoft.com/office/word/2010/wordprocessingInk" xmlns:wne="http://schemas.microsoft.com/office/word/2006/wordml" xmlns:wps="http://schemas.microsoft.com/office/word/2010/wordprocessingShape" mc:Ignorable="w14 w15 w16se wp14">
+<w:numbering xmlns:wpc="http://schemas.microsoft.com/office/word/2010/wordprocessingCanvas" xmlns:cx="http://schemas.microsoft.com/office/drawing/2014/chartex" xmlns:cx1="http://schemas.microsoft.com/office/drawing/2015/9/8/chartex" xmlns:cx2="http://schemas.microsoft.com/office/drawing/2015/10/21/chartex" xmlns:cx3="http://schemas.microsoft.com/office/drawing/2016/5/9/chartex" xmlns:cx4="http://schemas.microsoft.com/office/drawing/2016/5/10/chartex" xmlns:cx5="http://schemas.microsoft.com/office/drawing/2016/5/11/chartex" xmlns:cx6="http://schemas.microsoft.com/office/drawing/2016/5/12/chartex" xmlns:cx7="http://schemas.microsoft.com/office/drawing/2016/5/13/chartex" xmlns:cx8="http://schemas.microsoft.com/office/drawing/2016/5/14/chartex" xmlns:mc="http://schemas.openxmlformats.org/markup-compatibility/2006" xmlns:aink="http://schemas.microsoft.com/office/drawing/2016/ink" xmlns:am3d="http://schemas.microsoft.com/office/drawing/2017/model3d" xmlns:o="urn:schemas-microsoft-com:office:office" xmlns:r="http://schemas.openxmlformats.org/officeDocument/2006/relationships" xmlns:m="http://schemas.openxmlformats.org/officeDocument/2006/math" xmlns:v="urn:schemas-microsoft-com:vml" xmlns:wp14="http://schemas.microsoft.com/office/word/2010/wordprocessingDrawing" xmlns:wp="http://schemas.openxmlformats.org/drawingml/2006/wordprocessingDrawing" xmlns:w10="urn:schemas-microsoft-com:office:word" xmlns:w="http://schemas.openxmlformats.org/wordprocessingml/2006/main" xmlns:w14="http://schemas.microsoft.com/office/word/2010/wordml" xmlns:w15="http://schemas.microsoft.com/office/word/2012/wordml" xmlns:w16cid="http://schemas.microsoft.com/office/word/2016/wordml/cid" xmlns:w16se="http://schemas.microsoft.com/office/word/2015/wordml/symex" xmlns:wpg="http://schemas.microsoft.com/office/word/2010/wordprocessingGroup" xmlns:wpi="http://schemas.microsoft.com/office/word/2010/wordprocessingInk" xmlns:wne="http://schemas.microsoft.com/office/word/2006/wordml" xmlns:wps="http://schemas.microsoft.com/office/word/2010/wordprocessingShape" mc:Ignorable="w14 w15 w16se w16cid wp14">
   <w:abstractNum w:abstractNumId="0" w15:restartNumberingAfterBreak="0">
     <w:nsid w:val="A01755AF"/>
     <w:multiLevelType w:val="singleLevel"/>
@@ -20608,7 +21314,7 @@
 </file>
 
 <file path=word/styles.xml><?xml version="1.0" encoding="utf-8"?>
-<w:styles xmlns:mc="http://schemas.openxmlformats.org/markup-compatibility/2006" xmlns:r="http://schemas.openxmlformats.org/officeDocument/2006/relationships" xmlns:w="http://schemas.openxmlformats.org/wordprocessingml/2006/main" xmlns:w14="http://schemas.microsoft.com/office/word/2010/wordml" xmlns:w15="http://schemas.microsoft.com/office/word/2012/wordml" xmlns:w16se="http://schemas.microsoft.com/office/word/2015/wordml/symex" mc:Ignorable="w14 w15 w16se">
+<w:styles xmlns:mc="http://schemas.openxmlformats.org/markup-compatibility/2006" xmlns:r="http://schemas.openxmlformats.org/officeDocument/2006/relationships" xmlns:w="http://schemas.openxmlformats.org/wordprocessingml/2006/main" xmlns:w14="http://schemas.microsoft.com/office/word/2010/wordml" xmlns:w15="http://schemas.microsoft.com/office/word/2012/wordml" xmlns:w16cid="http://schemas.microsoft.com/office/word/2016/wordml/cid" xmlns:w16se="http://schemas.microsoft.com/office/word/2015/wordml/symex" mc:Ignorable="w14 w15 w16se w16cid">
   <w:docDefaults>
     <w:rPrDefault>
       <w:rPr>
@@ -20621,7 +21327,7 @@
     </w:rPrDefault>
     <w:pPrDefault/>
   </w:docDefaults>
-  <w:latentStyles w:defLockedState="0" w:defUIPriority="99" w:defSemiHidden="0" w:defUnhideWhenUsed="0" w:defQFormat="0" w:count="371">
+  <w:latentStyles w:defLockedState="0" w:defUIPriority="99" w:defSemiHidden="0" w:defUnhideWhenUsed="0" w:defQFormat="0" w:count="375">
     <w:lsdException w:name="Normal" w:uiPriority="0" w:qFormat="1"/>
     <w:lsdException w:name="heading 1" w:uiPriority="0" w:qFormat="1"/>
     <w:lsdException w:name="heading 2" w:semiHidden="1" w:uiPriority="0" w:unhideWhenUsed="1" w:qFormat="1"/>
@@ -20727,7 +21433,6 @@
     <w:lsdException w:name="HTML Sample" w:semiHidden="1" w:unhideWhenUsed="1"/>
     <w:lsdException w:name="HTML Typewriter" w:semiHidden="1" w:unhideWhenUsed="1"/>
     <w:lsdException w:name="HTML Variable" w:semiHidden="1" w:unhideWhenUsed="1"/>
-    <w:lsdException w:name="Normal Table" w:semiHidden="1" w:unhideWhenUsed="1"/>
     <w:lsdException w:name="annotation subject" w:semiHidden="1" w:unhideWhenUsed="1"/>
     <w:lsdException w:name="No List" w:semiHidden="1" w:unhideWhenUsed="1"/>
     <w:lsdException w:name="Outline List 1" w:semiHidden="1" w:unhideWhenUsed="1"/>
@@ -20771,10 +21476,8 @@
     <w:lsdException w:name="Table Elegant" w:semiHidden="1" w:unhideWhenUsed="1"/>
     <w:lsdException w:name="Table Professional" w:semiHidden="1" w:unhideWhenUsed="1"/>
     <w:lsdException w:name="Table Subtle 1" w:semiHidden="1" w:unhideWhenUsed="1"/>
-    <w:lsdException w:name="Table Subtle 2" w:semiHidden="1" w:unhideWhenUsed="1"/>
     <w:lsdException w:name="Table Web 1" w:semiHidden="1" w:unhideWhenUsed="1"/>
     <w:lsdException w:name="Table Web 2" w:semiHidden="1" w:unhideWhenUsed="1"/>
-    <w:lsdException w:name="Table Web 3" w:semiHidden="1" w:unhideWhenUsed="1"/>
     <w:lsdException w:name="Balloon Text" w:semiHidden="1" w:unhideWhenUsed="1"/>
     <w:lsdException w:name="Table Grid" w:uiPriority="0"/>
     <w:lsdException w:name="Table Theme" w:semiHidden="1" w:unhideWhenUsed="1"/>
@@ -20993,6 +21696,10 @@
     <w:lsdException w:name="List Table 5 Dark Accent 6" w:uiPriority="50"/>
     <w:lsdException w:name="List Table 6 Colorful Accent 6" w:uiPriority="51"/>
     <w:lsdException w:name="List Table 7 Colorful Accent 6" w:uiPriority="52"/>
+    <w:lsdException w:name="Mention" w:semiHidden="1" w:unhideWhenUsed="1"/>
+    <w:lsdException w:name="Smart Hyperlink" w:semiHidden="1" w:unhideWhenUsed="1"/>
+    <w:lsdException w:name="Hashtag" w:semiHidden="1" w:unhideWhenUsed="1"/>
+    <w:lsdException w:name="Unresolved Mention" w:semiHidden="1" w:unhideWhenUsed="1"/>
   </w:latentStyles>
   <w:style w:type="paragraph" w:default="1" w:styleId="a">
     <w:name w:val="Normal"/>

</xml_diff>

<commit_message>
feat(Server) finish hvsocket part framwork
waiting for test
</commit_message>
<xml_diff>
--- a/docs/Dynamic-Load-Balancer设计文档.docx
+++ b/docs/Dynamic-Load-Balancer设计文档.docx
@@ -1226,8 +1226,6 @@
         </w:rPr>
         <w:t>运行于开启的虚拟机，虚拟机操作系统开启时自动开启，并定时检测</w:t>
       </w:r>
-      <w:bookmarkStart w:id="0" w:name="_GoBack"/>
-      <w:bookmarkEnd w:id="0"/>
       <w:r>
         <w:rPr>
           <w:rFonts w:hint="eastAsia"/>
@@ -20318,9 +20316,32 @@
       <w:pPr>
         <w:ind w:firstLineChars="0" w:firstLine="0"/>
       </w:pPr>
-      <w:r>
-        <w:t>https://docs.microsoft.com/en-us/azure/monitoring/infrastructure-health/vmhealth-windows/winserver-memory-pagespersec</w:t>
-      </w:r>
+      <w:hyperlink r:id="rId7" w:history="1">
+        <w:r>
+          <w:rPr>
+            <w:rStyle w:val="aa"/>
+          </w:rPr>
+          <w:t>https://docs.microsoft.com/en-us/azure/monitoring/infrastructure-health/vmhealth-windows/winserver-memory-pagespersec</w:t>
+        </w:r>
+      </w:hyperlink>
+    </w:p>
+    <w:p>
+      <w:pPr>
+        <w:ind w:firstLineChars="0" w:firstLine="0"/>
+      </w:pPr>
+    </w:p>
+    <w:p>
+      <w:pPr>
+        <w:ind w:firstLineChars="0" w:firstLine="0"/>
+        <w:rPr>
+          <w:rFonts w:hint="eastAsia"/>
+        </w:rPr>
+      </w:pPr>
+      <w:r>
+        <w:t>https://docs.microsoft.com/zh-cn/virtualization/hyper-v-on-windows/user-guide/make-integration-service#register-a-new-application).</w:t>
+      </w:r>
+      <w:bookmarkStart w:id="0" w:name="_GoBack"/>
+      <w:bookmarkEnd w:id="0"/>
     </w:p>
     <w:p>
       <w:pPr>
@@ -21433,6 +21454,7 @@
     <w:lsdException w:name="HTML Sample" w:semiHidden="1" w:unhideWhenUsed="1"/>
     <w:lsdException w:name="HTML Typewriter" w:semiHidden="1" w:unhideWhenUsed="1"/>
     <w:lsdException w:name="HTML Variable" w:semiHidden="1" w:unhideWhenUsed="1"/>
+    <w:lsdException w:name="Normal Table" w:semiHidden="1" w:unhideWhenUsed="1"/>
     <w:lsdException w:name="annotation subject" w:semiHidden="1" w:unhideWhenUsed="1"/>
     <w:lsdException w:name="No List" w:semiHidden="1" w:unhideWhenUsed="1"/>
     <w:lsdException w:name="Outline List 1" w:semiHidden="1" w:unhideWhenUsed="1"/>
@@ -21476,8 +21498,10 @@
     <w:lsdException w:name="Table Elegant" w:semiHidden="1" w:unhideWhenUsed="1"/>
     <w:lsdException w:name="Table Professional" w:semiHidden="1" w:unhideWhenUsed="1"/>
     <w:lsdException w:name="Table Subtle 1" w:semiHidden="1" w:unhideWhenUsed="1"/>
+    <w:lsdException w:name="Table Subtle 2" w:semiHidden="1" w:unhideWhenUsed="1"/>
     <w:lsdException w:name="Table Web 1" w:semiHidden="1" w:unhideWhenUsed="1"/>
     <w:lsdException w:name="Table Web 2" w:semiHidden="1" w:unhideWhenUsed="1"/>
+    <w:lsdException w:name="Table Web 3" w:semiHidden="1" w:unhideWhenUsed="1"/>
     <w:lsdException w:name="Balloon Text" w:semiHidden="1" w:unhideWhenUsed="1"/>
     <w:lsdException w:name="Table Grid" w:uiPriority="0"/>
     <w:lsdException w:name="Table Theme" w:semiHidden="1" w:unhideWhenUsed="1"/>
@@ -22010,6 +22034,29 @@
       <w:kern w:val="0"/>
     </w:rPr>
   </w:style>
+  <w:style w:type="character" w:styleId="aa">
+    <w:name w:val="Hyperlink"/>
+    <w:basedOn w:val="a0"/>
+    <w:uiPriority w:val="99"/>
+    <w:unhideWhenUsed/>
+    <w:rsid w:val="00DA7561"/>
+    <w:rPr>
+      <w:color w:val="0563C1" w:themeColor="hyperlink"/>
+      <w:u w:val="single"/>
+    </w:rPr>
+  </w:style>
+  <w:style w:type="character" w:styleId="ab">
+    <w:name w:val="Unresolved Mention"/>
+    <w:basedOn w:val="a0"/>
+    <w:uiPriority w:val="99"/>
+    <w:semiHidden/>
+    <w:unhideWhenUsed/>
+    <w:rsid w:val="00DA7561"/>
+    <w:rPr>
+      <w:color w:val="605E5C"/>
+      <w:shd w:val="clear" w:color="auto" w:fill="E1DFDD"/>
+    </w:rPr>
+  </w:style>
 </w:styles>
 </file>
 

</xml_diff>

<commit_message>
docs(Design): finish 1.3 part
</commit_message>
<xml_diff>
--- a/docs/Dynamic-Load-Balancer设计文档.docx
+++ b/docs/Dynamic-Load-Balancer设计文档.docx
@@ -367,7 +367,10 @@
     </w:p>
     <w:p>
       <w:pPr>
-        <w:ind w:firstLine="480"/>
+        <w:ind w:firstLineChars="0" w:firstLine="0"/>
+        <w:rPr>
+          <w:rFonts w:hint="eastAsia"/>
+        </w:rPr>
       </w:pPr>
     </w:p>
     <w:p>
@@ -1224,32 +1227,1306 @@
         <w:rPr>
           <w:rFonts w:hint="eastAsia"/>
         </w:rPr>
-        <w:t>运行于开启的虚拟机，虚拟机操作系统开启时自动开启，并定时检测</w:t>
-      </w:r>
-      <w:r>
-        <w:rPr>
-          <w:rFonts w:hint="eastAsia"/>
-        </w:rPr>
-        <w:t>GUI</w:t>
-      </w:r>
-      <w:r>
-        <w:rPr>
-          <w:rFonts w:hint="eastAsia"/>
-        </w:rPr>
-        <w:t>主线程用于多域</w:t>
-      </w:r>
-      <w:r>
-        <w:rPr>
-          <w:rFonts w:hint="eastAsia"/>
-        </w:rPr>
-        <w:t>PC</w:t>
-      </w:r>
-      <w:r>
-        <w:rPr>
-          <w:rFonts w:hint="eastAsia"/>
-        </w:rPr>
-        <w:t>界面的显示，各功能页面的切换，和用户交互并将用户的操作递交给后台逻辑进行处理。</w:t>
-      </w:r>
+        <w:t>运行于开启的虚拟机，</w:t>
+      </w:r>
+      <w:r>
+        <w:rPr>
+          <w:rFonts w:hint="eastAsia"/>
+        </w:rPr>
+        <w:t>开机自启</w:t>
+      </w:r>
+      <w:r>
+        <w:rPr>
+          <w:rFonts w:hint="eastAsia"/>
+        </w:rPr>
+        <w:t>并定时检测</w:t>
+      </w:r>
+      <w:r>
+        <w:rPr>
+          <w:rFonts w:hint="eastAsia"/>
+        </w:rPr>
+        <w:t>域内内存、</w:t>
+      </w:r>
+      <w:r>
+        <w:rPr>
+          <w:rFonts w:hint="eastAsia"/>
+        </w:rPr>
+        <w:t>C</w:t>
+      </w:r>
+      <w:r>
+        <w:t>PU</w:t>
+      </w:r>
+      <w:r>
+        <w:rPr>
+          <w:rFonts w:hint="eastAsia"/>
+        </w:rPr>
+        <w:t>性能相关的程序计数器，将收集到的内存、</w:t>
+      </w:r>
+      <w:r>
+        <w:rPr>
+          <w:rFonts w:hint="eastAsia"/>
+        </w:rPr>
+        <w:t>C</w:t>
+      </w:r>
+      <w:r>
+        <w:t>PU</w:t>
+      </w:r>
+      <w:r>
+        <w:rPr>
+          <w:rFonts w:hint="eastAsia"/>
+        </w:rPr>
+        <w:t>相关性能信息发送到</w:t>
+      </w:r>
+      <w:r>
+        <w:rPr>
+          <w:rFonts w:hint="eastAsia"/>
+        </w:rPr>
+        <w:t>Host</w:t>
+      </w:r>
+      <w:r>
+        <w:rPr>
+          <w:rFonts w:hint="eastAsia"/>
+        </w:rPr>
+        <w:t>负载均衡器，</w:t>
+      </w:r>
+      <w:r>
+        <w:rPr>
+          <w:rFonts w:hint="eastAsia"/>
+        </w:rPr>
+        <w:t>为支持进程粒度的性能分析，以及</w:t>
+      </w:r>
+      <w:r>
+        <w:rPr>
+          <w:rFonts w:hint="eastAsia"/>
+        </w:rPr>
+        <w:t>供负载均衡器进行性能分析</w:t>
+      </w:r>
+      <w:r>
+        <w:rPr>
+          <w:rFonts w:hint="eastAsia"/>
+        </w:rPr>
+        <w:t>。</w:t>
+      </w:r>
+    </w:p>
+    <w:p>
+      <w:pPr>
+        <w:ind w:firstLine="480"/>
+      </w:pPr>
+      <w:r>
+        <w:rPr>
+          <w:rFonts w:hint="eastAsia"/>
+        </w:rPr>
+        <w:t>域内性能检测器按功能分为如下模块</w:t>
+      </w:r>
+      <w:r>
+        <w:rPr>
+          <w:rFonts w:hint="eastAsia"/>
+        </w:rPr>
+        <w:t>，各模块功能如下</w:t>
+      </w:r>
+      <w:r>
+        <w:rPr>
+          <w:rFonts w:hint="eastAsia"/>
+        </w:rPr>
+        <w:t>：</w:t>
+      </w:r>
+    </w:p>
+    <w:p>
+      <w:pPr>
+        <w:pStyle w:val="a8"/>
+        <w:numPr>
+          <w:ilvl w:val="0"/>
+          <w:numId w:val="14"/>
+        </w:numPr>
+        <w:ind w:firstLineChars="0"/>
+      </w:pPr>
+      <w:r>
+        <w:rPr>
+          <w:rFonts w:hint="eastAsia"/>
+        </w:rPr>
+        <w:t>性能计数器接口模块，该模块封装了实时获取部分</w:t>
+      </w:r>
+      <w:r>
+        <w:rPr>
+          <w:rFonts w:hint="eastAsia"/>
+        </w:rPr>
+        <w:t>Windows</w:t>
+      </w:r>
+      <w:r>
+        <w:rPr>
+          <w:rFonts w:hint="eastAsia"/>
+        </w:rPr>
+        <w:t>系统性能计数器指标的</w:t>
+      </w:r>
+      <w:r>
+        <w:rPr>
+          <w:rFonts w:hint="eastAsia"/>
+        </w:rPr>
+        <w:t>A</w:t>
+      </w:r>
+      <w:r>
+        <w:t>PI</w:t>
+      </w:r>
+      <w:r>
+        <w:rPr>
+          <w:rFonts w:hint="eastAsia"/>
+        </w:rPr>
+        <w:t>，供其他模块调用；</w:t>
+      </w:r>
+    </w:p>
+    <w:p>
+      <w:pPr>
+        <w:pStyle w:val="a8"/>
+        <w:numPr>
+          <w:ilvl w:val="0"/>
+          <w:numId w:val="14"/>
+        </w:numPr>
+        <w:ind w:firstLineChars="0"/>
+      </w:pPr>
+      <w:r>
+        <w:rPr>
+          <w:rFonts w:hint="eastAsia"/>
+        </w:rPr>
+        <w:t>内存探测模块</w:t>
+      </w:r>
+      <w:r>
+        <w:rPr>
+          <w:rFonts w:hint="eastAsia"/>
+        </w:rPr>
+        <w:t>，通过调用</w:t>
+      </w:r>
+      <w:r>
+        <w:rPr>
+          <w:rFonts w:hint="eastAsia"/>
+        </w:rPr>
+        <w:t>性能计数器接口模块</w:t>
+      </w:r>
+      <w:r>
+        <w:rPr>
+          <w:rFonts w:hint="eastAsia"/>
+        </w:rPr>
+        <w:t>相关</w:t>
+      </w:r>
+      <w:r>
+        <w:rPr>
+          <w:rFonts w:hint="eastAsia"/>
+        </w:rPr>
+        <w:t>A</w:t>
+      </w:r>
+      <w:r>
+        <w:t>PI</w:t>
+      </w:r>
+      <w:r>
+        <w:rPr>
+          <w:rFonts w:hint="eastAsia"/>
+        </w:rPr>
+        <w:t>，定时获取</w:t>
+      </w:r>
+      <w:r>
+        <w:rPr>
+          <w:rFonts w:hint="eastAsia"/>
+        </w:rPr>
+        <w:t>实时</w:t>
+      </w:r>
+      <w:r>
+        <w:rPr>
+          <w:rFonts w:hint="eastAsia"/>
+        </w:rPr>
+        <w:t>内存性能相关指标，如：内存占用率，</w:t>
+      </w:r>
+      <w:proofErr w:type="gramStart"/>
+      <w:r>
+        <w:rPr>
+          <w:rFonts w:hint="eastAsia"/>
+        </w:rPr>
+        <w:t>页错误</w:t>
+      </w:r>
+      <w:proofErr w:type="gramEnd"/>
+      <w:r>
+        <w:rPr>
+          <w:rFonts w:hint="eastAsia"/>
+        </w:rPr>
+        <w:t>频率等；</w:t>
+      </w:r>
+    </w:p>
+    <w:p>
+      <w:pPr>
+        <w:pStyle w:val="a8"/>
+        <w:numPr>
+          <w:ilvl w:val="0"/>
+          <w:numId w:val="14"/>
+        </w:numPr>
+        <w:ind w:firstLineChars="0"/>
+      </w:pPr>
+      <w:r>
+        <w:rPr>
+          <w:rFonts w:hint="eastAsia"/>
+        </w:rPr>
+        <w:t>C</w:t>
+      </w:r>
+      <w:r>
+        <w:t>PU</w:t>
+      </w:r>
+      <w:r>
+        <w:rPr>
+          <w:rFonts w:hint="eastAsia"/>
+        </w:rPr>
+        <w:t>探测模块</w:t>
+      </w:r>
+      <w:r>
+        <w:rPr>
+          <w:rFonts w:hint="eastAsia"/>
+        </w:rPr>
+        <w:t>，</w:t>
+      </w:r>
+      <w:r>
+        <w:rPr>
+          <w:rFonts w:hint="eastAsia"/>
+        </w:rPr>
+        <w:t>通过调用性能计数器接口模块相关</w:t>
+      </w:r>
+      <w:r>
+        <w:rPr>
+          <w:rFonts w:hint="eastAsia"/>
+        </w:rPr>
+        <w:t>A</w:t>
+      </w:r>
+      <w:r>
+        <w:t>PI</w:t>
+      </w:r>
+      <w:r>
+        <w:rPr>
+          <w:rFonts w:hint="eastAsia"/>
+        </w:rPr>
+        <w:t>，定时获取</w:t>
+      </w:r>
+      <w:r>
+        <w:rPr>
+          <w:rFonts w:hint="eastAsia"/>
+        </w:rPr>
+        <w:t>实时</w:t>
+      </w:r>
+      <w:r>
+        <w:rPr>
+          <w:rFonts w:hint="eastAsia"/>
+        </w:rPr>
+        <w:lastRenderedPageBreak/>
+        <w:t>C</w:t>
+      </w:r>
+      <w:r>
+        <w:t>PU</w:t>
+      </w:r>
+      <w:r>
+        <w:rPr>
+          <w:rFonts w:hint="eastAsia"/>
+        </w:rPr>
+        <w:t>性能相关指标，如：</w:t>
+      </w:r>
+      <w:r>
+        <w:rPr>
+          <w:rFonts w:hint="eastAsia"/>
+        </w:rPr>
+        <w:t>C</w:t>
+      </w:r>
+      <w:r>
+        <w:t>PU</w:t>
+      </w:r>
+      <w:r>
+        <w:rPr>
+          <w:rFonts w:hint="eastAsia"/>
+        </w:rPr>
+        <w:t>占用率，</w:t>
+      </w:r>
+      <w:r>
+        <w:rPr>
+          <w:rFonts w:hint="eastAsia"/>
+        </w:rPr>
+        <w:t>P</w:t>
+      </w:r>
+      <w:r>
+        <w:t>rocess Q</w:t>
+      </w:r>
+      <w:r>
+        <w:rPr>
+          <w:rFonts w:hint="eastAsia"/>
+        </w:rPr>
+        <w:t>ueue</w:t>
+      </w:r>
+      <w:r>
+        <w:t xml:space="preserve"> L</w:t>
+      </w:r>
+      <w:r>
+        <w:rPr>
+          <w:rFonts w:hint="eastAsia"/>
+        </w:rPr>
+        <w:t>ength</w:t>
+      </w:r>
+      <w:r>
+        <w:rPr>
+          <w:rFonts w:hint="eastAsia"/>
+        </w:rPr>
+        <w:t>等；</w:t>
+      </w:r>
+    </w:p>
+    <w:p>
+      <w:pPr>
+        <w:pStyle w:val="a8"/>
+        <w:numPr>
+          <w:ilvl w:val="0"/>
+          <w:numId w:val="14"/>
+        </w:numPr>
+        <w:ind w:firstLineChars="0"/>
+      </w:pPr>
+      <w:r>
+        <w:rPr>
+          <w:rFonts w:hint="eastAsia"/>
+        </w:rPr>
+        <w:t>进程信息探测模块</w:t>
+      </w:r>
+      <w:r>
+        <w:rPr>
+          <w:rFonts w:hint="eastAsia"/>
+        </w:rPr>
+        <w:t>，定时执行</w:t>
+      </w:r>
+      <w:r>
+        <w:rPr>
+          <w:rFonts w:hint="eastAsia"/>
+        </w:rPr>
+        <w:t>“</w:t>
+      </w:r>
+      <w:proofErr w:type="spellStart"/>
+      <w:r>
+        <w:t>tasklist</w:t>
+      </w:r>
+      <w:proofErr w:type="spellEnd"/>
+      <w:r>
+        <w:t xml:space="preserve"> </w:t>
+      </w:r>
+      <w:r>
+        <w:t>/v”</w:t>
+      </w:r>
+      <w:r>
+        <w:rPr>
+          <w:rFonts w:hint="eastAsia"/>
+        </w:rPr>
+        <w:t>命令获取进程详细信息，包括占用的内存大小等，</w:t>
+      </w:r>
+      <w:r>
+        <w:rPr>
+          <w:rFonts w:hint="eastAsia"/>
+        </w:rPr>
+        <w:t>并</w:t>
+      </w:r>
+      <w:r>
+        <w:rPr>
+          <w:rFonts w:hint="eastAsia"/>
+        </w:rPr>
+        <w:t>将结果重定向到文件中；</w:t>
+      </w:r>
+    </w:p>
+    <w:p>
+      <w:pPr>
+        <w:pStyle w:val="a8"/>
+        <w:numPr>
+          <w:ilvl w:val="0"/>
+          <w:numId w:val="14"/>
+        </w:numPr>
+        <w:ind w:firstLineChars="0"/>
+        <w:rPr>
+          <w:rFonts w:hint="eastAsia"/>
+        </w:rPr>
+      </w:pPr>
+      <w:r>
+        <w:rPr>
+          <w:rFonts w:hint="eastAsia"/>
+        </w:rPr>
+        <w:t>性能信息发送模块</w:t>
+      </w:r>
+      <w:r>
+        <w:rPr>
+          <w:rFonts w:hint="eastAsia"/>
+        </w:rPr>
+        <w:t>，</w:t>
+      </w:r>
+      <w:r>
+        <w:rPr>
+          <w:rFonts w:hint="eastAsia"/>
+        </w:rPr>
+        <w:t>建立</w:t>
+      </w:r>
+      <w:r>
+        <w:rPr>
+          <w:rFonts w:hint="eastAsia"/>
+        </w:rPr>
+        <w:t>与</w:t>
+      </w:r>
+      <w:r>
+        <w:rPr>
+          <w:rFonts w:hint="eastAsia"/>
+        </w:rPr>
+        <w:t>Host</w:t>
+      </w:r>
+      <w:r>
+        <w:rPr>
+          <w:rFonts w:hint="eastAsia"/>
+        </w:rPr>
+        <w:t>负载均衡器基于共享内存的</w:t>
+      </w:r>
+      <w:proofErr w:type="spellStart"/>
+      <w:r>
+        <w:rPr>
+          <w:rFonts w:hint="eastAsia"/>
+        </w:rPr>
+        <w:t>hv</w:t>
+      </w:r>
+      <w:r>
+        <w:t>Socket</w:t>
+      </w:r>
+      <w:proofErr w:type="spellEnd"/>
+      <w:r>
+        <w:rPr>
+          <w:rFonts w:hint="eastAsia"/>
+        </w:rPr>
+        <w:t>，定义性能消息传输的接口，通过</w:t>
+      </w:r>
+      <w:proofErr w:type="spellStart"/>
+      <w:r>
+        <w:rPr>
+          <w:rFonts w:hint="eastAsia"/>
+        </w:rPr>
+        <w:t>hv</w:t>
+      </w:r>
+      <w:r>
+        <w:t>Socket</w:t>
+      </w:r>
+      <w:proofErr w:type="spellEnd"/>
+      <w:r>
+        <w:rPr>
+          <w:rFonts w:hint="eastAsia"/>
+        </w:rPr>
+        <w:t>定时发送性能信息</w:t>
+      </w:r>
+      <w:r>
+        <w:rPr>
+          <w:rFonts w:hint="eastAsia"/>
+        </w:rPr>
+        <w:t>；</w:t>
+      </w:r>
+    </w:p>
+    <w:p>
+      <w:pPr>
+        <w:pStyle w:val="a8"/>
+        <w:numPr>
+          <w:ilvl w:val="0"/>
+          <w:numId w:val="14"/>
+        </w:numPr>
+        <w:ind w:firstLineChars="0"/>
+      </w:pPr>
+      <w:r>
+        <w:rPr>
+          <w:rFonts w:hint="eastAsia"/>
+        </w:rPr>
+        <w:t>进程控制模块</w:t>
+      </w:r>
+      <w:r>
+        <w:rPr>
+          <w:rFonts w:hint="eastAsia"/>
+        </w:rPr>
+        <w:t>，</w:t>
+      </w:r>
+      <w:r>
+        <w:rPr>
+          <w:rFonts w:hint="eastAsia"/>
+        </w:rPr>
+        <w:t>H</w:t>
+      </w:r>
+      <w:r>
+        <w:t>ost</w:t>
+      </w:r>
+      <w:r>
+        <w:rPr>
+          <w:rFonts w:hint="eastAsia"/>
+        </w:rPr>
+        <w:t>负载均衡器读取用户设置的进程白名单和黑名单，若发现黑名单进程出现或占用大量资源，</w:t>
+      </w:r>
+      <w:r>
+        <w:t>Host</w:t>
+      </w:r>
+      <w:r>
+        <w:rPr>
+          <w:rFonts w:hint="eastAsia"/>
+        </w:rPr>
+        <w:t>传输一个进程控制文件</w:t>
+      </w:r>
+      <w:r>
+        <w:rPr>
+          <w:rFonts w:hint="eastAsia"/>
+        </w:rPr>
+        <w:t>(</w:t>
+      </w:r>
+      <w:r>
+        <w:t>json</w:t>
+      </w:r>
+      <w:r>
+        <w:rPr>
+          <w:rFonts w:hint="eastAsia"/>
+        </w:rPr>
+        <w:t>格式</w:t>
+      </w:r>
+      <w:r>
+        <w:t>)</w:t>
+      </w:r>
+      <w:r>
+        <w:rPr>
+          <w:rFonts w:hint="eastAsia"/>
+        </w:rPr>
+        <w:t>到域内</w:t>
+      </w:r>
+      <w:r>
+        <w:rPr>
+          <w:rFonts w:hint="eastAsia"/>
+        </w:rPr>
+        <w:t>。此时，进程控制模块监测到该文件并杀死黑名单进程</w:t>
+      </w:r>
+      <w:r>
+        <w:rPr>
+          <w:rFonts w:hint="eastAsia"/>
+        </w:rPr>
+        <w:t>；</w:t>
+      </w:r>
+    </w:p>
+    <w:p>
+      <w:pPr>
+        <w:pStyle w:val="a8"/>
+        <w:numPr>
+          <w:ilvl w:val="0"/>
+          <w:numId w:val="14"/>
+        </w:numPr>
+        <w:ind w:firstLineChars="0"/>
+      </w:pPr>
+      <w:r>
+        <w:rPr>
+          <w:rFonts w:hint="eastAsia"/>
+        </w:rPr>
+        <w:t>主控模块</w:t>
+      </w:r>
+      <w:r>
+        <w:rPr>
+          <w:rFonts w:hint="eastAsia"/>
+        </w:rPr>
+        <w:t>，</w:t>
+      </w:r>
+      <w:r>
+        <w:rPr>
+          <w:rFonts w:hint="eastAsia"/>
+        </w:rPr>
+        <w:t>调用</w:t>
+      </w:r>
+      <w:r>
+        <w:rPr>
+          <w:rFonts w:hint="eastAsia"/>
+        </w:rPr>
+        <w:t>C</w:t>
+      </w:r>
+      <w:r>
+        <w:t>PU</w:t>
+      </w:r>
+      <w:r>
+        <w:rPr>
+          <w:rFonts w:hint="eastAsia"/>
+        </w:rPr>
+        <w:t>、内存、进程信息探测模块定时获取综合的性能信息，定时将性能信息通过性能信息发送模块发送到</w:t>
+      </w:r>
+      <w:r>
+        <w:rPr>
+          <w:rFonts w:hint="eastAsia"/>
+        </w:rPr>
+        <w:t>Host</w:t>
+      </w:r>
+      <w:r>
+        <w:rPr>
+          <w:rFonts w:hint="eastAsia"/>
+        </w:rPr>
+        <w:t>负载均衡器。</w:t>
+      </w:r>
+    </w:p>
+    <w:p>
+      <w:pPr>
+        <w:ind w:left="480" w:firstLineChars="0" w:firstLine="0"/>
+        <w:rPr>
+          <w:rFonts w:hint="eastAsia"/>
+        </w:rPr>
+      </w:pPr>
+    </w:p>
+    <w:p>
+      <w:pPr>
+        <w:spacing w:line="240" w:lineRule="auto"/>
+        <w:ind w:left="480" w:firstLineChars="0" w:firstLine="0"/>
+        <w:jc w:val="both"/>
+        <w:rPr>
+          <w:rFonts w:cs="Times New Roman"/>
+          <w:color w:val="000000"/>
+        </w:rPr>
+      </w:pPr>
+      <w:r>
+        <w:rPr>
+          <w:rFonts w:hint="eastAsia"/>
+        </w:rPr>
+        <w:t>各模块的输入输出，如下表</w:t>
+      </w:r>
+      <w:r>
+        <w:rPr>
+          <w:rFonts w:hint="eastAsia"/>
+        </w:rPr>
+        <w:t>#</w:t>
+      </w:r>
+      <w:r>
+        <w:t xml:space="preserve"> </w:t>
+      </w:r>
+      <w:r>
+        <w:rPr>
+          <w:rFonts w:hint="eastAsia"/>
+        </w:rPr>
+        <w:t>所示：</w:t>
+      </w:r>
+      <w:r>
+        <w:br/>
+      </w:r>
+    </w:p>
+    <w:tbl>
+      <w:tblPr>
+        <w:tblStyle w:val="31"/>
+        <w:tblW w:w="0" w:type="auto"/>
+        <w:tblInd w:w="840" w:type="dxa"/>
+        <w:tblLook w:val="04A0" w:firstRow="1" w:lastRow="0" w:firstColumn="1" w:lastColumn="0" w:noHBand="0" w:noVBand="1"/>
+      </w:tblPr>
+      <w:tblGrid>
+        <w:gridCol w:w="2416"/>
+        <w:gridCol w:w="2268"/>
+        <w:gridCol w:w="2676"/>
+      </w:tblGrid>
+      <w:tr>
+        <w:trPr>
+          <w:trHeight w:val="511"/>
+        </w:trPr>
+        <w:tc>
+          <w:tcPr>
+            <w:tcW w:w="2416" w:type="dxa"/>
+          </w:tcPr>
+          <w:p>
+            <w:pPr>
+              <w:spacing w:line="240" w:lineRule="auto"/>
+              <w:ind w:firstLineChars="0" w:firstLine="0"/>
+              <w:jc w:val="center"/>
+              <w:rPr>
+                <w:rFonts w:cs="Times New Roman"/>
+                <w:b/>
+              </w:rPr>
+            </w:pPr>
+            <w:r>
+              <w:rPr>
+                <w:rFonts w:cs="Times New Roman" w:hint="eastAsia"/>
+                <w:b/>
+              </w:rPr>
+              <w:t>模块名称</w:t>
+            </w:r>
+          </w:p>
+        </w:tc>
+        <w:tc>
+          <w:tcPr>
+            <w:tcW w:w="2268" w:type="dxa"/>
+          </w:tcPr>
+          <w:p>
+            <w:pPr>
+              <w:spacing w:line="240" w:lineRule="auto"/>
+              <w:ind w:firstLineChars="0" w:firstLine="0"/>
+              <w:jc w:val="center"/>
+              <w:rPr>
+                <w:rFonts w:cs="Times New Roman"/>
+                <w:b/>
+                <w:color w:val="000000"/>
+              </w:rPr>
+            </w:pPr>
+            <w:r>
+              <w:rPr>
+                <w:rFonts w:cs="Times New Roman" w:hint="eastAsia"/>
+                <w:b/>
+                <w:color w:val="000000"/>
+              </w:rPr>
+              <w:t>输入</w:t>
+            </w:r>
+          </w:p>
+        </w:tc>
+        <w:tc>
+          <w:tcPr>
+            <w:tcW w:w="2676" w:type="dxa"/>
+          </w:tcPr>
+          <w:p>
+            <w:pPr>
+              <w:spacing w:line="240" w:lineRule="auto"/>
+              <w:ind w:firstLineChars="0" w:firstLine="0"/>
+              <w:jc w:val="center"/>
+              <w:rPr>
+                <w:rFonts w:cs="Times New Roman"/>
+                <w:b/>
+                <w:color w:val="000000"/>
+              </w:rPr>
+            </w:pPr>
+            <w:r>
+              <w:rPr>
+                <w:rFonts w:cs="Times New Roman" w:hint="eastAsia"/>
+                <w:b/>
+                <w:color w:val="000000"/>
+              </w:rPr>
+              <w:t>输出</w:t>
+            </w:r>
+          </w:p>
+        </w:tc>
+      </w:tr>
+      <w:tr>
+        <w:tc>
+          <w:tcPr>
+            <w:tcW w:w="2416" w:type="dxa"/>
+          </w:tcPr>
+          <w:p>
+            <w:pPr>
+              <w:spacing w:line="240" w:lineRule="auto"/>
+              <w:ind w:firstLineChars="0" w:firstLine="0"/>
+              <w:jc w:val="center"/>
+              <w:rPr>
+                <w:rFonts w:cs="Times New Roman"/>
+              </w:rPr>
+            </w:pPr>
+            <w:r>
+              <w:rPr>
+                <w:rFonts w:hint="eastAsia"/>
+              </w:rPr>
+              <w:t>性能计数器接口模块</w:t>
+            </w:r>
+          </w:p>
+        </w:tc>
+        <w:tc>
+          <w:tcPr>
+            <w:tcW w:w="2268" w:type="dxa"/>
+          </w:tcPr>
+          <w:p>
+            <w:pPr>
+              <w:spacing w:line="240" w:lineRule="auto"/>
+              <w:ind w:firstLineChars="0" w:firstLine="0"/>
+              <w:jc w:val="center"/>
+              <w:rPr>
+                <w:rFonts w:cs="Times New Roman" w:hint="eastAsia"/>
+                <w:color w:val="000000"/>
+              </w:rPr>
+            </w:pPr>
+            <w:r>
+              <w:rPr>
+                <w:rFonts w:cs="Times New Roman" w:hint="eastAsia"/>
+                <w:color w:val="000000"/>
+              </w:rPr>
+              <w:t>性能指标</w:t>
+            </w:r>
+          </w:p>
+        </w:tc>
+        <w:tc>
+          <w:tcPr>
+            <w:tcW w:w="2676" w:type="dxa"/>
+          </w:tcPr>
+          <w:p>
+            <w:pPr>
+              <w:spacing w:line="240" w:lineRule="auto"/>
+              <w:ind w:firstLineChars="0" w:firstLine="0"/>
+              <w:jc w:val="center"/>
+              <w:rPr>
+                <w:rFonts w:cs="Times New Roman" w:hint="eastAsia"/>
+                <w:color w:val="000000"/>
+              </w:rPr>
+            </w:pPr>
+            <w:r>
+              <w:rPr>
+                <w:rFonts w:cs="Times New Roman" w:hint="eastAsia"/>
+                <w:color w:val="000000"/>
+              </w:rPr>
+              <w:t>所选性能指标的值</w:t>
+            </w:r>
+          </w:p>
+        </w:tc>
+      </w:tr>
+      <w:tr>
+        <w:tc>
+          <w:tcPr>
+            <w:tcW w:w="2416" w:type="dxa"/>
+          </w:tcPr>
+          <w:p>
+            <w:pPr>
+              <w:spacing w:line="240" w:lineRule="auto"/>
+              <w:ind w:firstLineChars="0" w:firstLine="0"/>
+              <w:jc w:val="center"/>
+              <w:rPr>
+                <w:rFonts w:cs="Times New Roman"/>
+              </w:rPr>
+            </w:pPr>
+            <w:r>
+              <w:rPr>
+                <w:rFonts w:hint="eastAsia"/>
+              </w:rPr>
+              <w:t>内存探测模块</w:t>
+            </w:r>
+          </w:p>
+        </w:tc>
+        <w:tc>
+          <w:tcPr>
+            <w:tcW w:w="2268" w:type="dxa"/>
+          </w:tcPr>
+          <w:p>
+            <w:pPr>
+              <w:spacing w:line="240" w:lineRule="auto"/>
+              <w:ind w:firstLineChars="0" w:firstLine="0"/>
+              <w:jc w:val="center"/>
+              <w:rPr>
+                <w:rFonts w:cs="Times New Roman"/>
+                <w:color w:val="000000"/>
+              </w:rPr>
+            </w:pPr>
+            <w:r>
+              <w:rPr>
+                <w:rFonts w:cs="Times New Roman" w:hint="eastAsia"/>
+                <w:color w:val="000000"/>
+              </w:rPr>
+              <w:t>无</w:t>
+            </w:r>
+          </w:p>
+        </w:tc>
+        <w:tc>
+          <w:tcPr>
+            <w:tcW w:w="2676" w:type="dxa"/>
+          </w:tcPr>
+          <w:p>
+            <w:pPr>
+              <w:spacing w:line="240" w:lineRule="auto"/>
+              <w:ind w:firstLineChars="0" w:firstLine="0"/>
+              <w:jc w:val="center"/>
+              <w:rPr>
+                <w:rFonts w:cs="Times New Roman"/>
+                <w:color w:val="000000"/>
+              </w:rPr>
+            </w:pPr>
+            <w:r>
+              <w:rPr>
+                <w:rFonts w:cs="Times New Roman" w:hint="eastAsia"/>
+                <w:color w:val="000000"/>
+              </w:rPr>
+              <w:t>虚拟机内存性能信息</w:t>
+            </w:r>
+          </w:p>
+        </w:tc>
+      </w:tr>
+      <w:tr>
+        <w:tc>
+          <w:tcPr>
+            <w:tcW w:w="2416" w:type="dxa"/>
+          </w:tcPr>
+          <w:p>
+            <w:pPr>
+              <w:spacing w:line="240" w:lineRule="auto"/>
+              <w:ind w:firstLineChars="0" w:firstLine="0"/>
+              <w:jc w:val="center"/>
+              <w:rPr>
+                <w:rFonts w:cs="Times New Roman"/>
+              </w:rPr>
+            </w:pPr>
+            <w:r>
+              <w:rPr>
+                <w:rFonts w:hint="eastAsia"/>
+              </w:rPr>
+              <w:t>C</w:t>
+            </w:r>
+            <w:r>
+              <w:t>PU</w:t>
+            </w:r>
+            <w:r>
+              <w:rPr>
+                <w:rFonts w:hint="eastAsia"/>
+              </w:rPr>
+              <w:t>探测模块</w:t>
+            </w:r>
+          </w:p>
+        </w:tc>
+        <w:tc>
+          <w:tcPr>
+            <w:tcW w:w="2268" w:type="dxa"/>
+          </w:tcPr>
+          <w:p>
+            <w:pPr>
+              <w:spacing w:line="240" w:lineRule="auto"/>
+              <w:ind w:firstLineChars="0" w:firstLine="0"/>
+              <w:jc w:val="center"/>
+              <w:rPr>
+                <w:rFonts w:cs="Times New Roman"/>
+                <w:color w:val="000000"/>
+              </w:rPr>
+            </w:pPr>
+            <w:r>
+              <w:rPr>
+                <w:rFonts w:cs="Times New Roman" w:hint="eastAsia"/>
+                <w:color w:val="000000"/>
+              </w:rPr>
+              <w:t>无</w:t>
+            </w:r>
+          </w:p>
+        </w:tc>
+        <w:tc>
+          <w:tcPr>
+            <w:tcW w:w="2676" w:type="dxa"/>
+          </w:tcPr>
+          <w:p>
+            <w:pPr>
+              <w:spacing w:line="240" w:lineRule="auto"/>
+              <w:ind w:firstLineChars="0" w:firstLine="0"/>
+              <w:jc w:val="center"/>
+              <w:rPr>
+                <w:rFonts w:cs="Times New Roman"/>
+                <w:color w:val="000000"/>
+              </w:rPr>
+            </w:pPr>
+            <w:r>
+              <w:rPr>
+                <w:rFonts w:cs="Times New Roman" w:hint="eastAsia"/>
+                <w:color w:val="000000"/>
+              </w:rPr>
+              <w:t>虚拟机</w:t>
+            </w:r>
+            <w:r>
+              <w:rPr>
+                <w:rFonts w:cs="Times New Roman" w:hint="eastAsia"/>
+                <w:color w:val="000000"/>
+              </w:rPr>
+              <w:t>C</w:t>
+            </w:r>
+            <w:r>
+              <w:rPr>
+                <w:rFonts w:cs="Times New Roman"/>
+                <w:color w:val="000000"/>
+              </w:rPr>
+              <w:t>PU</w:t>
+            </w:r>
+            <w:r>
+              <w:rPr>
+                <w:rFonts w:cs="Times New Roman" w:hint="eastAsia"/>
+                <w:color w:val="000000"/>
+              </w:rPr>
+              <w:t>性能信息</w:t>
+            </w:r>
+          </w:p>
+        </w:tc>
+      </w:tr>
+      <w:tr>
+        <w:tc>
+          <w:tcPr>
+            <w:tcW w:w="2416" w:type="dxa"/>
+          </w:tcPr>
+          <w:p>
+            <w:pPr>
+              <w:spacing w:line="240" w:lineRule="auto"/>
+              <w:ind w:firstLineChars="0" w:firstLine="0"/>
+              <w:jc w:val="center"/>
+              <w:rPr>
+                <w:rFonts w:cs="Times New Roman"/>
+              </w:rPr>
+            </w:pPr>
+            <w:r>
+              <w:rPr>
+                <w:rFonts w:hint="eastAsia"/>
+              </w:rPr>
+              <w:t>进程信息探测模块</w:t>
+            </w:r>
+          </w:p>
+        </w:tc>
+        <w:tc>
+          <w:tcPr>
+            <w:tcW w:w="2268" w:type="dxa"/>
+          </w:tcPr>
+          <w:p>
+            <w:pPr>
+              <w:spacing w:line="240" w:lineRule="auto"/>
+              <w:ind w:firstLineChars="0" w:firstLine="0"/>
+              <w:jc w:val="center"/>
+              <w:rPr>
+                <w:rFonts w:cs="Times New Roman"/>
+                <w:color w:val="000000"/>
+              </w:rPr>
+            </w:pPr>
+            <w:r>
+              <w:rPr>
+                <w:rFonts w:cs="Times New Roman" w:hint="eastAsia"/>
+                <w:color w:val="000000"/>
+              </w:rPr>
+              <w:t>无</w:t>
+            </w:r>
+          </w:p>
+        </w:tc>
+        <w:tc>
+          <w:tcPr>
+            <w:tcW w:w="2676" w:type="dxa"/>
+          </w:tcPr>
+          <w:p>
+            <w:pPr>
+              <w:spacing w:line="240" w:lineRule="auto"/>
+              <w:ind w:firstLineChars="0" w:firstLine="0"/>
+              <w:jc w:val="center"/>
+              <w:rPr>
+                <w:rFonts w:cs="Times New Roman" w:hint="eastAsia"/>
+                <w:color w:val="000000"/>
+              </w:rPr>
+            </w:pPr>
+            <w:r>
+              <w:rPr>
+                <w:rFonts w:cs="Times New Roman" w:hint="eastAsia"/>
+                <w:color w:val="000000"/>
+              </w:rPr>
+              <w:t>记录进程详细信息的文件</w:t>
+            </w:r>
+          </w:p>
+        </w:tc>
+      </w:tr>
+      <w:tr>
+        <w:tc>
+          <w:tcPr>
+            <w:tcW w:w="2416" w:type="dxa"/>
+          </w:tcPr>
+          <w:p>
+            <w:pPr>
+              <w:spacing w:line="240" w:lineRule="auto"/>
+              <w:ind w:firstLineChars="0" w:firstLine="0"/>
+              <w:jc w:val="center"/>
+              <w:rPr>
+                <w:rFonts w:cs="Times New Roman"/>
+              </w:rPr>
+            </w:pPr>
+            <w:r>
+              <w:rPr>
+                <w:rFonts w:hint="eastAsia"/>
+              </w:rPr>
+              <w:t>性能信息发送模块</w:t>
+            </w:r>
+          </w:p>
+        </w:tc>
+        <w:tc>
+          <w:tcPr>
+            <w:tcW w:w="2268" w:type="dxa"/>
+          </w:tcPr>
+          <w:p>
+            <w:pPr>
+              <w:spacing w:line="240" w:lineRule="auto"/>
+              <w:ind w:firstLineChars="0" w:firstLine="0"/>
+              <w:jc w:val="center"/>
+              <w:rPr>
+                <w:rFonts w:cs="Times New Roman"/>
+                <w:color w:val="000000"/>
+              </w:rPr>
+            </w:pPr>
+            <w:r>
+              <w:rPr>
+                <w:rFonts w:cs="Times New Roman" w:hint="eastAsia"/>
+                <w:color w:val="000000"/>
+              </w:rPr>
+              <w:t>需要传输的</w:t>
+            </w:r>
+            <w:r>
+              <w:rPr>
+                <w:rFonts w:cs="Times New Roman" w:hint="eastAsia"/>
+                <w:color w:val="000000"/>
+              </w:rPr>
+              <w:t>C</w:t>
+            </w:r>
+            <w:r>
+              <w:rPr>
+                <w:rFonts w:cs="Times New Roman"/>
+                <w:color w:val="000000"/>
+              </w:rPr>
+              <w:t>PU</w:t>
+            </w:r>
+            <w:r>
+              <w:rPr>
+                <w:rFonts w:cs="Times New Roman" w:hint="eastAsia"/>
+                <w:color w:val="000000"/>
+              </w:rPr>
+              <w:t>、内存性能信息</w:t>
+            </w:r>
+          </w:p>
+        </w:tc>
+        <w:tc>
+          <w:tcPr>
+            <w:tcW w:w="2676" w:type="dxa"/>
+          </w:tcPr>
+          <w:p>
+            <w:pPr>
+              <w:spacing w:line="240" w:lineRule="auto"/>
+              <w:ind w:firstLineChars="0" w:firstLine="0"/>
+              <w:jc w:val="center"/>
+              <w:rPr>
+                <w:rFonts w:cs="Times New Roman" w:hint="eastAsia"/>
+                <w:color w:val="000000"/>
+              </w:rPr>
+            </w:pPr>
+            <w:r>
+              <w:rPr>
+                <w:rFonts w:cs="Times New Roman" w:hint="eastAsia"/>
+                <w:color w:val="000000"/>
+              </w:rPr>
+              <w:t>性能消息发送结果</w:t>
+            </w:r>
+          </w:p>
+        </w:tc>
+      </w:tr>
+      <w:tr>
+        <w:tc>
+          <w:tcPr>
+            <w:tcW w:w="2416" w:type="dxa"/>
+          </w:tcPr>
+          <w:p>
+            <w:pPr>
+              <w:spacing w:line="240" w:lineRule="auto"/>
+              <w:ind w:firstLineChars="0" w:firstLine="0"/>
+              <w:jc w:val="center"/>
+              <w:rPr>
+                <w:rFonts w:cs="Times New Roman"/>
+                <w:color w:val="000000"/>
+              </w:rPr>
+            </w:pPr>
+            <w:r>
+              <w:rPr>
+                <w:rFonts w:hint="eastAsia"/>
+              </w:rPr>
+              <w:t>进程控制模块</w:t>
+            </w:r>
+          </w:p>
+        </w:tc>
+        <w:tc>
+          <w:tcPr>
+            <w:tcW w:w="2268" w:type="dxa"/>
+          </w:tcPr>
+          <w:p>
+            <w:pPr>
+              <w:spacing w:line="240" w:lineRule="auto"/>
+              <w:ind w:firstLineChars="0" w:firstLine="0"/>
+              <w:jc w:val="center"/>
+              <w:rPr>
+                <w:rFonts w:cs="Times New Roman"/>
+                <w:color w:val="000000"/>
+              </w:rPr>
+            </w:pPr>
+            <w:r>
+              <w:rPr>
+                <w:rFonts w:hint="eastAsia"/>
+              </w:rPr>
+              <w:t>进程控制文件</w:t>
+            </w:r>
+          </w:p>
+        </w:tc>
+        <w:tc>
+          <w:tcPr>
+            <w:tcW w:w="2676" w:type="dxa"/>
+          </w:tcPr>
+          <w:p>
+            <w:pPr>
+              <w:spacing w:line="240" w:lineRule="auto"/>
+              <w:ind w:firstLineChars="0" w:firstLine="0"/>
+              <w:jc w:val="center"/>
+              <w:rPr>
+                <w:rFonts w:cs="Times New Roman"/>
+                <w:color w:val="000000"/>
+              </w:rPr>
+            </w:pPr>
+            <w:r>
+              <w:rPr>
+                <w:rFonts w:cs="Times New Roman" w:hint="eastAsia"/>
+                <w:color w:val="000000"/>
+              </w:rPr>
+              <w:t>是否杀死黑名单进程</w:t>
+            </w:r>
+          </w:p>
+        </w:tc>
+      </w:tr>
+      <w:tr>
+        <w:tc>
+          <w:tcPr>
+            <w:tcW w:w="2416" w:type="dxa"/>
+          </w:tcPr>
+          <w:p>
+            <w:pPr>
+              <w:spacing w:line="240" w:lineRule="auto"/>
+              <w:ind w:firstLineChars="0" w:firstLine="0"/>
+              <w:jc w:val="center"/>
+              <w:rPr>
+                <w:rFonts w:cs="Times New Roman"/>
+                <w:color w:val="000000"/>
+              </w:rPr>
+            </w:pPr>
+            <w:r>
+              <w:rPr>
+                <w:rFonts w:hint="eastAsia"/>
+              </w:rPr>
+              <w:t>主控模块</w:t>
+            </w:r>
+          </w:p>
+        </w:tc>
+        <w:tc>
+          <w:tcPr>
+            <w:tcW w:w="2268" w:type="dxa"/>
+          </w:tcPr>
+          <w:p>
+            <w:pPr>
+              <w:spacing w:line="240" w:lineRule="auto"/>
+              <w:ind w:firstLineChars="0" w:firstLine="0"/>
+              <w:jc w:val="center"/>
+              <w:rPr>
+                <w:rFonts w:cs="Times New Roman"/>
+                <w:color w:val="000000"/>
+              </w:rPr>
+            </w:pPr>
+            <w:r>
+              <w:rPr>
+                <w:rFonts w:cs="Times New Roman" w:hint="eastAsia"/>
+                <w:color w:val="000000"/>
+              </w:rPr>
+              <w:t>各个性能探测模块获取的信息</w:t>
+            </w:r>
+          </w:p>
+        </w:tc>
+        <w:tc>
+          <w:tcPr>
+            <w:tcW w:w="2676" w:type="dxa"/>
+          </w:tcPr>
+          <w:p>
+            <w:pPr>
+              <w:spacing w:line="240" w:lineRule="auto"/>
+              <w:ind w:firstLineChars="0" w:firstLine="0"/>
+              <w:jc w:val="center"/>
+              <w:rPr>
+                <w:rFonts w:cs="Times New Roman"/>
+                <w:color w:val="000000"/>
+              </w:rPr>
+            </w:pPr>
+            <w:r>
+              <w:rPr>
+                <w:rFonts w:cs="Times New Roman" w:hint="eastAsia"/>
+                <w:color w:val="000000"/>
+              </w:rPr>
+              <w:t>无</w:t>
+            </w:r>
+          </w:p>
+        </w:tc>
+      </w:tr>
+    </w:tbl>
+    <w:p>
+      <w:pPr>
+        <w:ind w:firstLineChars="0" w:firstLine="0"/>
+        <w:rPr>
+          <w:rFonts w:hint="eastAsia"/>
+        </w:rPr>
+      </w:pPr>
     </w:p>
     <w:p>
       <w:pPr>
@@ -1268,61 +2545,1277 @@
     </w:p>
     <w:p>
       <w:pPr>
+        <w:ind w:firstLine="480"/>
+      </w:pPr>
+      <w:r>
+        <w:rPr>
+          <w:rFonts w:hint="eastAsia"/>
+        </w:rPr>
+        <w:t>负载均衡器运行在</w:t>
+      </w:r>
+      <w:r>
+        <w:rPr>
+          <w:rFonts w:hint="eastAsia"/>
+        </w:rPr>
+        <w:t>Host</w:t>
+      </w:r>
+      <w:r>
+        <w:rPr>
+          <w:rFonts w:hint="eastAsia"/>
+        </w:rPr>
+        <w:t>物理机，通过两种方式</w:t>
+      </w:r>
+      <w:r>
+        <w:rPr>
+          <w:rFonts w:hint="eastAsia"/>
+        </w:rPr>
+        <w:t>：</w:t>
+      </w:r>
+      <w:r>
+        <w:rPr>
+          <w:rFonts w:hint="eastAsia"/>
+        </w:rPr>
+        <w:t>H</w:t>
+      </w:r>
+      <w:r>
+        <w:t>ost</w:t>
+      </w:r>
+      <w:r>
+        <w:rPr>
+          <w:rFonts w:hint="eastAsia"/>
+        </w:rPr>
+        <w:t>获取虚拟机性能信息和接收各个虚拟机发来的性能信息，</w:t>
+      </w:r>
+      <w:r>
+        <w:rPr>
+          <w:rFonts w:hint="eastAsia"/>
+        </w:rPr>
+        <w:t>综合分析各虚拟机的性能表现，根据调度策略分配、回收虚拟机资源，以达到负载均衡的效果。</w:t>
+      </w:r>
+    </w:p>
+    <w:p>
+      <w:pPr>
+        <w:ind w:firstLine="480"/>
+      </w:pPr>
+      <w:r>
+        <w:rPr>
+          <w:rFonts w:hint="eastAsia"/>
+        </w:rPr>
+        <w:lastRenderedPageBreak/>
+        <w:t>负载均衡器分为如下几个模块：</w:t>
+      </w:r>
+    </w:p>
+    <w:p>
+      <w:pPr>
+        <w:pStyle w:val="a8"/>
         <w:numPr>
           <w:ilvl w:val="0"/>
-          <w:numId w:val="5"/>
+          <w:numId w:val="15"/>
         </w:numPr>
-        <w:ind w:left="0" w:firstLineChars="0" w:firstLine="425"/>
-      </w:pPr>
-      <w:r>
-        <w:rPr>
-          <w:rFonts w:hint="eastAsia"/>
-        </w:rPr>
-        <w:t>多域</w:t>
-      </w:r>
-      <w:r>
-        <w:rPr>
-          <w:rFonts w:hint="eastAsia"/>
-        </w:rPr>
-        <w:t>PC</w:t>
-      </w:r>
-      <w:r>
-        <w:rPr>
-          <w:rFonts w:hint="eastAsia"/>
-        </w:rPr>
-        <w:t>启动后，</w:t>
-      </w:r>
-      <w:r>
-        <w:rPr>
-          <w:rFonts w:hint="eastAsia"/>
-        </w:rPr>
-        <w:t>GUI</w:t>
-      </w:r>
-      <w:r>
-        <w:rPr>
-          <w:rFonts w:hint="eastAsia"/>
-        </w:rPr>
-        <w:t>主线程显示用户窗口界面。</w:t>
+        <w:ind w:firstLineChars="0"/>
+      </w:pPr>
+      <w:r>
+        <w:rPr>
+          <w:rFonts w:hint="eastAsia"/>
+        </w:rPr>
+        <w:t>配置文件读写</w:t>
+      </w:r>
+      <w:r>
+        <w:rPr>
+          <w:rFonts w:hint="eastAsia"/>
+        </w:rPr>
+        <w:t>模块</w:t>
+      </w:r>
+      <w:r>
+        <w:rPr>
+          <w:rFonts w:hint="eastAsia"/>
+        </w:rPr>
+        <w:t>，本系统通过一个配置文件记录用户的设置信息，该模块可以读取配置文件，并初始化相应的数据结构</w:t>
+      </w:r>
+      <w:r>
+        <w:rPr>
+          <w:rFonts w:hint="eastAsia"/>
+        </w:rPr>
+        <w:t>，</w:t>
+      </w:r>
+      <w:r>
+        <w:rPr>
+          <w:rFonts w:hint="eastAsia"/>
+        </w:rPr>
+        <w:t>该模块也可以写配置文件某些字段；</w:t>
       </w:r>
     </w:p>
     <w:p>
       <w:pPr>
+        <w:pStyle w:val="a8"/>
         <w:numPr>
           <w:ilvl w:val="0"/>
-          <w:numId w:val="5"/>
+          <w:numId w:val="15"/>
         </w:numPr>
-        <w:ind w:left="0" w:firstLineChars="0" w:firstLine="425"/>
-      </w:pPr>
-      <w:r>
-        <w:rPr>
-          <w:rFonts w:hint="eastAsia"/>
-        </w:rPr>
-        <w:t>。</w:t>
+        <w:ind w:firstLineChars="0"/>
+      </w:pPr>
+      <w:r>
+        <w:rPr>
+          <w:rFonts w:hint="eastAsia"/>
+        </w:rPr>
+        <w:t>系统信息获取模块</w:t>
+      </w:r>
+      <w:r>
+        <w:rPr>
+          <w:rFonts w:hint="eastAsia"/>
+        </w:rPr>
+        <w:t>，该模块获取物理主机的相关信息，包括硬件配置和</w:t>
+      </w:r>
+      <w:proofErr w:type="gramStart"/>
+      <w:r>
+        <w:rPr>
+          <w:rFonts w:hint="eastAsia"/>
+        </w:rPr>
+        <w:t>物理机</w:t>
+      </w:r>
+      <w:proofErr w:type="gramEnd"/>
+      <w:r>
+        <w:rPr>
+          <w:rFonts w:hint="eastAsia"/>
+        </w:rPr>
+        <w:t>性能信息，如</w:t>
+      </w:r>
+      <w:r>
+        <w:rPr>
+          <w:rFonts w:hint="eastAsia"/>
+        </w:rPr>
+        <w:t>C</w:t>
+      </w:r>
+      <w:r>
+        <w:t>PU</w:t>
+      </w:r>
+      <w:r>
+        <w:rPr>
+          <w:rFonts w:hint="eastAsia"/>
+        </w:rPr>
+        <w:t>核心数、物理内存大小、剩余内存大小等；</w:t>
       </w:r>
     </w:p>
     <w:p>
       <w:pPr>
-        <w:ind w:firstLine="480"/>
+        <w:pStyle w:val="a8"/>
+        <w:numPr>
+          <w:ilvl w:val="0"/>
+          <w:numId w:val="15"/>
+        </w:numPr>
+        <w:ind w:firstLineChars="0"/>
+      </w:pPr>
+      <w:r>
+        <w:rPr>
+          <w:rFonts w:hint="eastAsia"/>
+        </w:rPr>
+        <w:t>虚拟机</w:t>
+      </w:r>
+      <w:r>
+        <w:rPr>
+          <w:rFonts w:hint="eastAsia"/>
+        </w:rPr>
+        <w:t>管理</w:t>
+      </w:r>
+      <w:r>
+        <w:rPr>
+          <w:rFonts w:hint="eastAsia"/>
+        </w:rPr>
+        <w:t>模块</w:t>
+      </w:r>
+      <w:r>
+        <w:rPr>
+          <w:rFonts w:hint="eastAsia"/>
+        </w:rPr>
+        <w:t>。该模块定义虚拟机的实例以及管理虚拟机的方法，包括</w:t>
+      </w:r>
+      <w:r>
+        <w:rPr>
+          <w:rFonts w:hint="eastAsia"/>
+        </w:rPr>
+        <w:t>对</w:t>
+      </w:r>
+      <w:r>
+        <w:rPr>
+          <w:rFonts w:hint="eastAsia"/>
+        </w:rPr>
+        <w:t>虚拟机实例进行抽象表示，获取</w:t>
+      </w:r>
+      <w:r>
+        <w:rPr>
+          <w:rFonts w:hint="eastAsia"/>
+        </w:rPr>
+        <w:t>Host</w:t>
+      </w:r>
+      <w:r>
+        <w:rPr>
+          <w:rFonts w:hint="eastAsia"/>
+        </w:rPr>
+        <w:t>可以得到的虚拟机相关信息，并定义修改虚拟机设置的通用接口</w:t>
+      </w:r>
+      <w:r>
+        <w:rPr>
+          <w:rFonts w:hint="eastAsia"/>
+        </w:rPr>
+        <w:t>等</w:t>
+      </w:r>
+      <w:r>
+        <w:rPr>
+          <w:rFonts w:hint="eastAsia"/>
+        </w:rPr>
+        <w:t>；</w:t>
+      </w:r>
+    </w:p>
+    <w:p>
+      <w:pPr>
+        <w:pStyle w:val="a8"/>
+        <w:numPr>
+          <w:ilvl w:val="0"/>
+          <w:numId w:val="15"/>
+        </w:numPr>
+        <w:ind w:firstLineChars="0"/>
+      </w:pPr>
+      <w:r>
+        <w:rPr>
+          <w:rFonts w:hint="eastAsia"/>
+        </w:rPr>
+        <w:t>动态</w:t>
+      </w:r>
+      <w:r>
+        <w:rPr>
+          <w:rFonts w:hint="eastAsia"/>
+        </w:rPr>
+        <w:t>调节</w:t>
+      </w:r>
+      <w:r>
+        <w:rPr>
+          <w:rFonts w:hint="eastAsia"/>
+        </w:rPr>
+        <w:t>接口</w:t>
+      </w:r>
+      <w:r>
+        <w:rPr>
+          <w:rFonts w:hint="eastAsia"/>
+        </w:rPr>
+        <w:t>模块</w:t>
+      </w:r>
+      <w:r>
+        <w:rPr>
+          <w:rFonts w:hint="eastAsia"/>
+        </w:rPr>
+        <w:t>，本模块封装了对</w:t>
+      </w:r>
+      <w:r>
+        <w:rPr>
+          <w:rFonts w:hint="eastAsia"/>
+        </w:rPr>
+        <w:t>C</w:t>
+      </w:r>
+      <w:r>
+        <w:t>PU</w:t>
+      </w:r>
+      <w:r>
+        <w:rPr>
+          <w:rFonts w:hint="eastAsia"/>
+        </w:rPr>
+        <w:t>、内存资源进行动态调节的接口，</w:t>
+      </w:r>
+      <w:proofErr w:type="gramStart"/>
+      <w:r>
+        <w:rPr>
+          <w:rFonts w:hint="eastAsia"/>
+        </w:rPr>
+        <w:t>如修改</w:t>
+      </w:r>
+      <w:proofErr w:type="gramEnd"/>
+      <w:r>
+        <w:rPr>
+          <w:rFonts w:hint="eastAsia"/>
+        </w:rPr>
+        <w:t>内存大小、设置</w:t>
+      </w:r>
+      <w:r>
+        <w:rPr>
+          <w:rFonts w:hint="eastAsia"/>
+        </w:rPr>
+        <w:t>C</w:t>
+      </w:r>
+      <w:r>
+        <w:t>PU</w:t>
+      </w:r>
+      <w:r>
+        <w:rPr>
+          <w:rFonts w:hint="eastAsia"/>
+        </w:rPr>
+        <w:t>资源限制、</w:t>
+      </w:r>
+      <w:r>
+        <w:rPr>
+          <w:rFonts w:hint="eastAsia"/>
+        </w:rPr>
+        <w:t>C</w:t>
+      </w:r>
+      <w:r>
+        <w:t>PU</w:t>
+      </w:r>
+      <w:r>
+        <w:rPr>
+          <w:rFonts w:hint="eastAsia"/>
+        </w:rPr>
+        <w:t>资源保留</w:t>
+      </w:r>
+      <w:r>
+        <w:rPr>
+          <w:rFonts w:hint="eastAsia"/>
+        </w:rPr>
+        <w:t>的接口，</w:t>
+      </w:r>
+      <w:r>
+        <w:rPr>
+          <w:rFonts w:hint="eastAsia"/>
+        </w:rPr>
+        <w:t>该模块需调用虚拟机管理模块，</w:t>
+      </w:r>
+      <w:r>
+        <w:rPr>
+          <w:rFonts w:hint="eastAsia"/>
+        </w:rPr>
+        <w:t>使负载均衡器能够调节开启状态的虚拟机资源；</w:t>
+      </w:r>
+    </w:p>
+    <w:p>
+      <w:pPr>
+        <w:pStyle w:val="a8"/>
+        <w:numPr>
+          <w:ilvl w:val="0"/>
+          <w:numId w:val="15"/>
+        </w:numPr>
+        <w:ind w:firstLineChars="0"/>
+      </w:pPr>
+      <w:r>
+        <w:rPr>
+          <w:rFonts w:hint="eastAsia"/>
+        </w:rPr>
+        <w:t>性能接收模块</w:t>
+      </w:r>
+      <w:r>
+        <w:rPr>
+          <w:rFonts w:hint="eastAsia"/>
+        </w:rPr>
+        <w:t>，该模块接收虚拟机的连接请求，并建立基于共享内存的</w:t>
+      </w:r>
+      <w:proofErr w:type="spellStart"/>
+      <w:r>
+        <w:rPr>
+          <w:rFonts w:hint="eastAsia"/>
+        </w:rPr>
+        <w:t>hv</w:t>
+      </w:r>
+      <w:r>
+        <w:t>S</w:t>
+      </w:r>
+      <w:r>
+        <w:rPr>
+          <w:rFonts w:hint="eastAsia"/>
+        </w:rPr>
+        <w:t>ocket</w:t>
+      </w:r>
+      <w:proofErr w:type="spellEnd"/>
+      <w:r>
+        <w:rPr>
+          <w:rFonts w:hint="eastAsia"/>
+        </w:rPr>
+        <w:t>连接，定义接收虚拟机性能信息传输的接口。</w:t>
+      </w:r>
+    </w:p>
+    <w:p>
+      <w:pPr>
+        <w:pStyle w:val="a8"/>
+        <w:numPr>
+          <w:ilvl w:val="0"/>
+          <w:numId w:val="15"/>
+        </w:numPr>
+        <w:ind w:firstLineChars="0"/>
+        <w:rPr>
+          <w:rFonts w:hint="eastAsia"/>
+        </w:rPr>
+      </w:pPr>
+      <w:r>
+        <w:rPr>
+          <w:rFonts w:hint="eastAsia"/>
+        </w:rPr>
+        <w:t>负载分析模块，</w:t>
+      </w:r>
+      <w:r>
+        <w:rPr>
+          <w:rFonts w:hint="eastAsia"/>
+        </w:rPr>
+        <w:t>该模块分析性能接收模块获取的各虚拟机性能信息，</w:t>
+      </w:r>
+      <w:r>
+        <w:rPr>
+          <w:rFonts w:hint="eastAsia"/>
+        </w:rPr>
+        <w:t>以及</w:t>
+      </w:r>
+      <w:r>
+        <w:rPr>
+          <w:rFonts w:hint="eastAsia"/>
+        </w:rPr>
+        <w:t>综合系统信息获取模块得到的主机信息，</w:t>
+      </w:r>
+      <w:r>
+        <w:rPr>
+          <w:rFonts w:hint="eastAsia"/>
+        </w:rPr>
+        <w:t>根据设定的负载均衡策略，</w:t>
+      </w:r>
+      <w:r>
+        <w:rPr>
+          <w:rFonts w:hint="eastAsia"/>
+        </w:rPr>
+        <w:t>调用动态调节模块，</w:t>
+      </w:r>
+      <w:r>
+        <w:rPr>
+          <w:rFonts w:hint="eastAsia"/>
+        </w:rPr>
+        <w:t>分别对虚拟机的</w:t>
+      </w:r>
+      <w:r>
+        <w:rPr>
+          <w:rFonts w:hint="eastAsia"/>
+        </w:rPr>
+        <w:t>C</w:t>
+      </w:r>
+      <w:r>
+        <w:t>PU</w:t>
+      </w:r>
+      <w:r>
+        <w:rPr>
+          <w:rFonts w:hint="eastAsia"/>
+        </w:rPr>
+        <w:t>和内存进行动态调节；</w:t>
+      </w:r>
+    </w:p>
+    <w:p>
+      <w:pPr>
+        <w:pStyle w:val="a8"/>
+        <w:numPr>
+          <w:ilvl w:val="0"/>
+          <w:numId w:val="15"/>
+        </w:numPr>
+        <w:ind w:firstLineChars="0"/>
+      </w:pPr>
+      <w:r>
+        <w:rPr>
+          <w:rFonts w:hint="eastAsia"/>
+        </w:rPr>
+        <w:t>单元测试模块</w:t>
+      </w:r>
+      <w:r>
+        <w:rPr>
+          <w:rFonts w:hint="eastAsia"/>
+        </w:rPr>
+        <w:t>，该模块设计了其他子模块的测试用例，根据测试需要对不同模块进行测试；</w:t>
+      </w:r>
+    </w:p>
+    <w:p>
+      <w:pPr>
+        <w:pStyle w:val="a8"/>
+        <w:numPr>
+          <w:ilvl w:val="0"/>
+          <w:numId w:val="15"/>
+        </w:numPr>
+        <w:ind w:firstLineChars="0"/>
+      </w:pPr>
+      <w:r>
+        <w:rPr>
+          <w:rFonts w:hint="eastAsia"/>
+        </w:rPr>
+        <w:t>主控模块</w:t>
+      </w:r>
+      <w:r>
+        <w:rPr>
+          <w:rFonts w:hint="eastAsia"/>
+        </w:rPr>
+        <w:t>，</w:t>
+      </w:r>
+      <w:r>
+        <w:rPr>
+          <w:rFonts w:hint="eastAsia"/>
+        </w:rPr>
+        <w:t>该模块</w:t>
+      </w:r>
+      <w:r>
+        <w:rPr>
+          <w:rFonts w:hint="eastAsia"/>
+        </w:rPr>
+        <w:t>调用</w:t>
+      </w:r>
+      <w:r>
+        <w:rPr>
+          <w:rFonts w:hint="eastAsia"/>
+        </w:rPr>
+        <w:t>性能接收模块，定时刷新虚拟机的性能信息，作为输入调用系统</w:t>
+      </w:r>
+      <w:r>
+        <w:rPr>
+          <w:rFonts w:hint="eastAsia"/>
+        </w:rPr>
+        <w:t>负载分析模块</w:t>
+      </w:r>
+      <w:r>
+        <w:rPr>
+          <w:rFonts w:hint="eastAsia"/>
+        </w:rPr>
+        <w:t>，</w:t>
+      </w:r>
+      <w:r>
+        <w:rPr>
+          <w:rFonts w:hint="eastAsia"/>
+        </w:rPr>
+        <w:t>启动整个系统流程。</w:t>
+      </w:r>
+    </w:p>
+    <w:p>
+      <w:pPr>
+        <w:ind w:firstLineChars="0"/>
+      </w:pPr>
+    </w:p>
+    <w:p>
+      <w:pPr>
+        <w:spacing w:line="240" w:lineRule="auto"/>
+        <w:ind w:left="480" w:firstLineChars="0" w:firstLine="0"/>
+        <w:jc w:val="both"/>
+        <w:rPr>
+          <w:rFonts w:cs="Times New Roman"/>
+          <w:color w:val="000000"/>
+        </w:rPr>
+      </w:pPr>
+      <w:r>
+        <w:rPr>
+          <w:rFonts w:hint="eastAsia"/>
+        </w:rPr>
+        <w:t>各模块的输入输出，如下表</w:t>
+      </w:r>
+      <w:r>
+        <w:rPr>
+          <w:rFonts w:hint="eastAsia"/>
+        </w:rPr>
+        <w:t>#</w:t>
+      </w:r>
+      <w:r>
+        <w:t xml:space="preserve"> </w:t>
+      </w:r>
+      <w:r>
+        <w:rPr>
+          <w:rFonts w:hint="eastAsia"/>
+        </w:rPr>
+        <w:t>所示：</w:t>
+      </w:r>
+      <w:r>
+        <w:br/>
+      </w:r>
+    </w:p>
+    <w:tbl>
+      <w:tblPr>
+        <w:tblStyle w:val="31"/>
+        <w:tblW w:w="0" w:type="auto"/>
+        <w:tblInd w:w="840" w:type="dxa"/>
+        <w:tblLook w:val="04A0" w:firstRow="1" w:lastRow="0" w:firstColumn="1" w:lastColumn="0" w:noHBand="0" w:noVBand="1"/>
+      </w:tblPr>
+      <w:tblGrid>
+        <w:gridCol w:w="2274"/>
+        <w:gridCol w:w="2126"/>
+        <w:gridCol w:w="2960"/>
+      </w:tblGrid>
+      <w:tr>
+        <w:trPr>
+          <w:trHeight w:val="511"/>
+        </w:trPr>
+        <w:tc>
+          <w:tcPr>
+            <w:tcW w:w="2274" w:type="dxa"/>
+          </w:tcPr>
+          <w:p>
+            <w:pPr>
+              <w:spacing w:line="240" w:lineRule="auto"/>
+              <w:ind w:firstLineChars="0" w:firstLine="0"/>
+              <w:jc w:val="center"/>
+              <w:rPr>
+                <w:rFonts w:cs="Times New Roman"/>
+                <w:b/>
+              </w:rPr>
+            </w:pPr>
+            <w:r>
+              <w:rPr>
+                <w:rFonts w:cs="Times New Roman" w:hint="eastAsia"/>
+                <w:b/>
+              </w:rPr>
+              <w:t>模块名称</w:t>
+            </w:r>
+          </w:p>
+        </w:tc>
+        <w:tc>
+          <w:tcPr>
+            <w:tcW w:w="2126" w:type="dxa"/>
+          </w:tcPr>
+          <w:p>
+            <w:pPr>
+              <w:spacing w:line="240" w:lineRule="auto"/>
+              <w:ind w:firstLineChars="0" w:firstLine="0"/>
+              <w:jc w:val="center"/>
+              <w:rPr>
+                <w:rFonts w:cs="Times New Roman"/>
+                <w:b/>
+                <w:color w:val="000000"/>
+              </w:rPr>
+            </w:pPr>
+            <w:r>
+              <w:rPr>
+                <w:rFonts w:cs="Times New Roman" w:hint="eastAsia"/>
+                <w:b/>
+                <w:color w:val="000000"/>
+              </w:rPr>
+              <w:t>输入</w:t>
+            </w:r>
+          </w:p>
+        </w:tc>
+        <w:tc>
+          <w:tcPr>
+            <w:tcW w:w="2960" w:type="dxa"/>
+          </w:tcPr>
+          <w:p>
+            <w:pPr>
+              <w:spacing w:line="240" w:lineRule="auto"/>
+              <w:ind w:firstLineChars="0" w:firstLine="0"/>
+              <w:jc w:val="center"/>
+              <w:rPr>
+                <w:rFonts w:cs="Times New Roman"/>
+                <w:b/>
+                <w:color w:val="000000"/>
+              </w:rPr>
+            </w:pPr>
+            <w:r>
+              <w:rPr>
+                <w:rFonts w:cs="Times New Roman" w:hint="eastAsia"/>
+                <w:b/>
+                <w:color w:val="000000"/>
+              </w:rPr>
+              <w:t>输出</w:t>
+            </w:r>
+          </w:p>
+        </w:tc>
+      </w:tr>
+      <w:tr>
+        <w:tc>
+          <w:tcPr>
+            <w:tcW w:w="2274" w:type="dxa"/>
+          </w:tcPr>
+          <w:p>
+            <w:pPr>
+              <w:spacing w:line="240" w:lineRule="auto"/>
+              <w:ind w:firstLineChars="0" w:firstLine="0"/>
+              <w:jc w:val="center"/>
+              <w:rPr>
+                <w:rFonts w:cs="Times New Roman"/>
+              </w:rPr>
+            </w:pPr>
+            <w:r>
+              <w:rPr>
+                <w:rFonts w:hint="eastAsia"/>
+              </w:rPr>
+              <w:t>配置文件读写模块</w:t>
+            </w:r>
+          </w:p>
+        </w:tc>
+        <w:tc>
+          <w:tcPr>
+            <w:tcW w:w="2126" w:type="dxa"/>
+          </w:tcPr>
+          <w:p>
+            <w:pPr>
+              <w:spacing w:line="240" w:lineRule="auto"/>
+              <w:ind w:firstLineChars="0" w:firstLine="0"/>
+              <w:jc w:val="center"/>
+              <w:rPr>
+                <w:rFonts w:cs="Times New Roman" w:hint="eastAsia"/>
+                <w:color w:val="000000"/>
+              </w:rPr>
+            </w:pPr>
+            <w:r>
+              <w:rPr>
+                <w:rFonts w:cs="Times New Roman" w:hint="eastAsia"/>
+                <w:color w:val="000000"/>
+              </w:rPr>
+              <w:t>配置文件路径</w:t>
+            </w:r>
+          </w:p>
+        </w:tc>
+        <w:tc>
+          <w:tcPr>
+            <w:tcW w:w="2960" w:type="dxa"/>
+          </w:tcPr>
+          <w:p>
+            <w:pPr>
+              <w:spacing w:line="240" w:lineRule="auto"/>
+              <w:ind w:firstLineChars="0" w:firstLine="0"/>
+              <w:jc w:val="center"/>
+              <w:rPr>
+                <w:rFonts w:cs="Times New Roman" w:hint="eastAsia"/>
+                <w:color w:val="000000"/>
+              </w:rPr>
+            </w:pPr>
+            <w:r>
+              <w:rPr>
+                <w:rFonts w:cs="Times New Roman" w:hint="eastAsia"/>
+                <w:color w:val="000000"/>
+              </w:rPr>
+              <w:t>与系统配置相关的数据结构</w:t>
+            </w:r>
+          </w:p>
+        </w:tc>
+      </w:tr>
+      <w:tr>
+        <w:tc>
+          <w:tcPr>
+            <w:tcW w:w="2274" w:type="dxa"/>
+          </w:tcPr>
+          <w:p>
+            <w:pPr>
+              <w:spacing w:line="240" w:lineRule="auto"/>
+              <w:ind w:firstLineChars="0" w:firstLine="0"/>
+              <w:jc w:val="center"/>
+              <w:rPr>
+                <w:rFonts w:cs="Times New Roman"/>
+              </w:rPr>
+            </w:pPr>
+            <w:r>
+              <w:rPr>
+                <w:rFonts w:hint="eastAsia"/>
+              </w:rPr>
+              <w:t>系统信息获取模块</w:t>
+            </w:r>
+          </w:p>
+        </w:tc>
+        <w:tc>
+          <w:tcPr>
+            <w:tcW w:w="2126" w:type="dxa"/>
+          </w:tcPr>
+          <w:p>
+            <w:pPr>
+              <w:spacing w:line="240" w:lineRule="auto"/>
+              <w:ind w:firstLineChars="0" w:firstLine="0"/>
+              <w:jc w:val="center"/>
+              <w:rPr>
+                <w:rFonts w:cs="Times New Roman"/>
+                <w:color w:val="000000"/>
+              </w:rPr>
+            </w:pPr>
+            <w:r>
+              <w:rPr>
+                <w:rFonts w:cs="Times New Roman" w:hint="eastAsia"/>
+                <w:color w:val="000000"/>
+              </w:rPr>
+              <w:t>无</w:t>
+            </w:r>
+          </w:p>
+        </w:tc>
+        <w:tc>
+          <w:tcPr>
+            <w:tcW w:w="2960" w:type="dxa"/>
+          </w:tcPr>
+          <w:p>
+            <w:pPr>
+              <w:spacing w:line="240" w:lineRule="auto"/>
+              <w:ind w:firstLineChars="0" w:firstLine="0"/>
+              <w:jc w:val="center"/>
+              <w:rPr>
+                <w:rFonts w:cs="Times New Roman"/>
+                <w:color w:val="000000"/>
+              </w:rPr>
+            </w:pPr>
+            <w:proofErr w:type="gramStart"/>
+            <w:r>
+              <w:rPr>
+                <w:rFonts w:cs="Times New Roman" w:hint="eastAsia"/>
+                <w:color w:val="000000"/>
+              </w:rPr>
+              <w:t>物理机相关</w:t>
+            </w:r>
+            <w:proofErr w:type="gramEnd"/>
+            <w:r>
+              <w:rPr>
+                <w:rFonts w:cs="Times New Roman" w:hint="eastAsia"/>
+                <w:color w:val="000000"/>
+              </w:rPr>
+              <w:t>信息</w:t>
+            </w:r>
+          </w:p>
+        </w:tc>
+      </w:tr>
+      <w:tr>
+        <w:tc>
+          <w:tcPr>
+            <w:tcW w:w="2274" w:type="dxa"/>
+          </w:tcPr>
+          <w:p>
+            <w:pPr>
+              <w:spacing w:line="240" w:lineRule="auto"/>
+              <w:ind w:firstLineChars="0" w:firstLine="0"/>
+              <w:jc w:val="center"/>
+              <w:rPr>
+                <w:rFonts w:cs="Times New Roman"/>
+              </w:rPr>
+            </w:pPr>
+            <w:r>
+              <w:rPr>
+                <w:rFonts w:hint="eastAsia"/>
+              </w:rPr>
+              <w:t>虚拟机管理模块</w:t>
+            </w:r>
+          </w:p>
+        </w:tc>
+        <w:tc>
+          <w:tcPr>
+            <w:tcW w:w="2126" w:type="dxa"/>
+          </w:tcPr>
+          <w:p>
+            <w:pPr>
+              <w:spacing w:line="240" w:lineRule="auto"/>
+              <w:ind w:firstLineChars="0" w:firstLine="0"/>
+              <w:jc w:val="center"/>
+              <w:rPr>
+                <w:rFonts w:cs="Times New Roman" w:hint="eastAsia"/>
+                <w:color w:val="000000"/>
+              </w:rPr>
+            </w:pPr>
+            <w:r>
+              <w:rPr>
+                <w:rFonts w:cs="Times New Roman" w:hint="eastAsia"/>
+                <w:color w:val="000000"/>
+              </w:rPr>
+              <w:t>虚拟机名</w:t>
+            </w:r>
+          </w:p>
+        </w:tc>
+        <w:tc>
+          <w:tcPr>
+            <w:tcW w:w="2960" w:type="dxa"/>
+          </w:tcPr>
+          <w:p>
+            <w:pPr>
+              <w:spacing w:line="240" w:lineRule="auto"/>
+              <w:ind w:firstLineChars="0" w:firstLine="0"/>
+              <w:jc w:val="center"/>
+              <w:rPr>
+                <w:rFonts w:cs="Times New Roman"/>
+                <w:color w:val="000000"/>
+              </w:rPr>
+            </w:pPr>
+            <w:r>
+              <w:rPr>
+                <w:rFonts w:cs="Times New Roman" w:hint="eastAsia"/>
+                <w:color w:val="000000"/>
+              </w:rPr>
+              <w:t>虚拟机</w:t>
+            </w:r>
+            <w:r>
+              <w:rPr>
+                <w:rFonts w:cs="Times New Roman" w:hint="eastAsia"/>
+                <w:color w:val="000000"/>
+              </w:rPr>
+              <w:t>C</w:t>
+            </w:r>
+            <w:r>
+              <w:rPr>
+                <w:rFonts w:cs="Times New Roman"/>
+                <w:color w:val="000000"/>
+              </w:rPr>
+              <w:t>PU</w:t>
+            </w:r>
+            <w:r>
+              <w:rPr>
+                <w:rFonts w:cs="Times New Roman" w:hint="eastAsia"/>
+                <w:color w:val="000000"/>
+              </w:rPr>
+              <w:t>性能信息</w:t>
+            </w:r>
+          </w:p>
+        </w:tc>
+      </w:tr>
+      <w:tr>
+        <w:tc>
+          <w:tcPr>
+            <w:tcW w:w="2274" w:type="dxa"/>
+          </w:tcPr>
+          <w:p>
+            <w:pPr>
+              <w:spacing w:line="240" w:lineRule="auto"/>
+              <w:ind w:firstLineChars="0" w:firstLine="0"/>
+              <w:jc w:val="center"/>
+              <w:rPr>
+                <w:rFonts w:cs="Times New Roman"/>
+              </w:rPr>
+            </w:pPr>
+            <w:r>
+              <w:rPr>
+                <w:rFonts w:hint="eastAsia"/>
+              </w:rPr>
+              <w:t>动态调节接口模块</w:t>
+            </w:r>
+          </w:p>
+        </w:tc>
+        <w:tc>
+          <w:tcPr>
+            <w:tcW w:w="2126" w:type="dxa"/>
+          </w:tcPr>
+          <w:p>
+            <w:pPr>
+              <w:spacing w:line="240" w:lineRule="auto"/>
+              <w:ind w:firstLineChars="0" w:firstLine="0"/>
+              <w:jc w:val="center"/>
+              <w:rPr>
+                <w:rFonts w:cs="Times New Roman"/>
+                <w:color w:val="000000"/>
+              </w:rPr>
+            </w:pPr>
+            <w:r>
+              <w:rPr>
+                <w:rFonts w:cs="Times New Roman" w:hint="eastAsia"/>
+                <w:color w:val="000000"/>
+              </w:rPr>
+              <w:t>待调节的选项名，以及对应的</w:t>
+            </w:r>
+            <w:r>
+              <w:rPr>
+                <w:rFonts w:cs="Times New Roman" w:hint="eastAsia"/>
+                <w:color w:val="000000"/>
+              </w:rPr>
+              <w:lastRenderedPageBreak/>
+              <w:t>值</w:t>
+            </w:r>
+          </w:p>
+        </w:tc>
+        <w:tc>
+          <w:tcPr>
+            <w:tcW w:w="2960" w:type="dxa"/>
+          </w:tcPr>
+          <w:p>
+            <w:pPr>
+              <w:spacing w:line="240" w:lineRule="auto"/>
+              <w:ind w:firstLineChars="0" w:firstLine="0"/>
+              <w:jc w:val="center"/>
+              <w:rPr>
+                <w:rFonts w:cs="Times New Roman" w:hint="eastAsia"/>
+                <w:color w:val="000000"/>
+              </w:rPr>
+            </w:pPr>
+            <w:r>
+              <w:rPr>
+                <w:rFonts w:cs="Times New Roman" w:hint="eastAsia"/>
+                <w:color w:val="000000"/>
+              </w:rPr>
+              <w:lastRenderedPageBreak/>
+              <w:t>动态调节的结果</w:t>
+            </w:r>
+            <w:bookmarkStart w:id="0" w:name="_GoBack"/>
+            <w:bookmarkEnd w:id="0"/>
+          </w:p>
+        </w:tc>
+      </w:tr>
+      <w:tr>
+        <w:tc>
+          <w:tcPr>
+            <w:tcW w:w="2274" w:type="dxa"/>
+          </w:tcPr>
+          <w:p>
+            <w:pPr>
+              <w:spacing w:line="240" w:lineRule="auto"/>
+              <w:ind w:firstLineChars="0" w:firstLine="0"/>
+              <w:jc w:val="center"/>
+              <w:rPr>
+                <w:rFonts w:cs="Times New Roman"/>
+              </w:rPr>
+            </w:pPr>
+            <w:r>
+              <w:rPr>
+                <w:rFonts w:hint="eastAsia"/>
+              </w:rPr>
+              <w:t>性能接收模块</w:t>
+            </w:r>
+          </w:p>
+        </w:tc>
+        <w:tc>
+          <w:tcPr>
+            <w:tcW w:w="2126" w:type="dxa"/>
+          </w:tcPr>
+          <w:p>
+            <w:pPr>
+              <w:spacing w:line="240" w:lineRule="auto"/>
+              <w:ind w:firstLineChars="0" w:firstLine="0"/>
+              <w:jc w:val="center"/>
+              <w:rPr>
+                <w:rFonts w:cs="Times New Roman"/>
+                <w:color w:val="000000"/>
+              </w:rPr>
+            </w:pPr>
+            <w:r>
+              <w:rPr>
+                <w:rFonts w:cs="Times New Roman" w:hint="eastAsia"/>
+                <w:color w:val="000000"/>
+              </w:rPr>
+              <w:t>需要传输的</w:t>
+            </w:r>
+            <w:r>
+              <w:rPr>
+                <w:rFonts w:cs="Times New Roman" w:hint="eastAsia"/>
+                <w:color w:val="000000"/>
+              </w:rPr>
+              <w:t>C</w:t>
+            </w:r>
+            <w:r>
+              <w:rPr>
+                <w:rFonts w:cs="Times New Roman"/>
+                <w:color w:val="000000"/>
+              </w:rPr>
+              <w:t>PU</w:t>
+            </w:r>
+            <w:r>
+              <w:rPr>
+                <w:rFonts w:cs="Times New Roman" w:hint="eastAsia"/>
+                <w:color w:val="000000"/>
+              </w:rPr>
+              <w:t>、内存性能信息</w:t>
+            </w:r>
+          </w:p>
+        </w:tc>
+        <w:tc>
+          <w:tcPr>
+            <w:tcW w:w="2960" w:type="dxa"/>
+          </w:tcPr>
+          <w:p>
+            <w:pPr>
+              <w:spacing w:line="240" w:lineRule="auto"/>
+              <w:ind w:firstLineChars="0" w:firstLine="0"/>
+              <w:jc w:val="center"/>
+              <w:rPr>
+                <w:rFonts w:cs="Times New Roman" w:hint="eastAsia"/>
+                <w:color w:val="000000"/>
+              </w:rPr>
+            </w:pPr>
+            <w:r>
+              <w:rPr>
+                <w:rFonts w:cs="Times New Roman" w:hint="eastAsia"/>
+                <w:color w:val="000000"/>
+              </w:rPr>
+              <w:t>性能消息发送结果</w:t>
+            </w:r>
+          </w:p>
+        </w:tc>
+      </w:tr>
+      <w:tr>
+        <w:tc>
+          <w:tcPr>
+            <w:tcW w:w="2274" w:type="dxa"/>
+          </w:tcPr>
+          <w:p>
+            <w:pPr>
+              <w:spacing w:line="240" w:lineRule="auto"/>
+              <w:ind w:firstLineChars="0" w:firstLine="0"/>
+              <w:jc w:val="center"/>
+              <w:rPr>
+                <w:rFonts w:cs="Times New Roman"/>
+                <w:color w:val="000000"/>
+              </w:rPr>
+            </w:pPr>
+            <w:r>
+              <w:rPr>
+                <w:rFonts w:hint="eastAsia"/>
+              </w:rPr>
+              <w:t>负载分析模块</w:t>
+            </w:r>
+          </w:p>
+        </w:tc>
+        <w:tc>
+          <w:tcPr>
+            <w:tcW w:w="2126" w:type="dxa"/>
+          </w:tcPr>
+          <w:p>
+            <w:pPr>
+              <w:spacing w:line="240" w:lineRule="auto"/>
+              <w:ind w:firstLineChars="0" w:firstLine="0"/>
+              <w:jc w:val="center"/>
+              <w:rPr>
+                <w:rFonts w:cs="Times New Roman"/>
+                <w:color w:val="000000"/>
+              </w:rPr>
+            </w:pPr>
+            <w:r>
+              <w:rPr>
+                <w:rFonts w:hint="eastAsia"/>
+              </w:rPr>
+              <w:t>进程控制文件</w:t>
+            </w:r>
+          </w:p>
+        </w:tc>
+        <w:tc>
+          <w:tcPr>
+            <w:tcW w:w="2960" w:type="dxa"/>
+          </w:tcPr>
+          <w:p>
+            <w:pPr>
+              <w:spacing w:line="240" w:lineRule="auto"/>
+              <w:ind w:firstLineChars="0" w:firstLine="0"/>
+              <w:jc w:val="center"/>
+              <w:rPr>
+                <w:rFonts w:cs="Times New Roman"/>
+                <w:color w:val="000000"/>
+              </w:rPr>
+            </w:pPr>
+            <w:r>
+              <w:rPr>
+                <w:rFonts w:cs="Times New Roman" w:hint="eastAsia"/>
+                <w:color w:val="000000"/>
+              </w:rPr>
+              <w:t>是否杀死黑名单进程</w:t>
+            </w:r>
+          </w:p>
+        </w:tc>
+      </w:tr>
+      <w:tr>
+        <w:tc>
+          <w:tcPr>
+            <w:tcW w:w="2274" w:type="dxa"/>
+          </w:tcPr>
+          <w:p>
+            <w:pPr>
+              <w:spacing w:line="240" w:lineRule="auto"/>
+              <w:ind w:firstLineChars="0" w:firstLine="0"/>
+              <w:jc w:val="center"/>
+              <w:rPr>
+                <w:rFonts w:cs="Times New Roman"/>
+                <w:color w:val="000000"/>
+              </w:rPr>
+            </w:pPr>
+            <w:r>
+              <w:rPr>
+                <w:rFonts w:hint="eastAsia"/>
+              </w:rPr>
+              <w:t>单元测试模块</w:t>
+            </w:r>
+          </w:p>
+        </w:tc>
+        <w:tc>
+          <w:tcPr>
+            <w:tcW w:w="2126" w:type="dxa"/>
+          </w:tcPr>
+          <w:p>
+            <w:pPr>
+              <w:spacing w:line="240" w:lineRule="auto"/>
+              <w:ind w:firstLineChars="0" w:firstLine="0"/>
+              <w:jc w:val="center"/>
+              <w:rPr>
+                <w:rFonts w:cs="Times New Roman"/>
+                <w:color w:val="000000"/>
+              </w:rPr>
+            </w:pPr>
+            <w:r>
+              <w:rPr>
+                <w:rFonts w:cs="Times New Roman" w:hint="eastAsia"/>
+                <w:color w:val="000000"/>
+              </w:rPr>
+              <w:t>各个性能探测模块获取的信息</w:t>
+            </w:r>
+          </w:p>
+        </w:tc>
+        <w:tc>
+          <w:tcPr>
+            <w:tcW w:w="2960" w:type="dxa"/>
+          </w:tcPr>
+          <w:p>
+            <w:pPr>
+              <w:spacing w:line="240" w:lineRule="auto"/>
+              <w:ind w:firstLineChars="0" w:firstLine="0"/>
+              <w:jc w:val="center"/>
+              <w:rPr>
+                <w:rFonts w:cs="Times New Roman"/>
+                <w:color w:val="000000"/>
+              </w:rPr>
+            </w:pPr>
+            <w:r>
+              <w:rPr>
+                <w:rFonts w:cs="Times New Roman" w:hint="eastAsia"/>
+                <w:color w:val="000000"/>
+              </w:rPr>
+              <w:t>无</w:t>
+            </w:r>
+          </w:p>
+        </w:tc>
+      </w:tr>
+      <w:tr>
+        <w:tc>
+          <w:tcPr>
+            <w:tcW w:w="2274" w:type="dxa"/>
+          </w:tcPr>
+          <w:p>
+            <w:pPr>
+              <w:spacing w:line="240" w:lineRule="auto"/>
+              <w:ind w:firstLineChars="0" w:firstLine="0"/>
+              <w:jc w:val="center"/>
+              <w:rPr>
+                <w:rFonts w:hint="eastAsia"/>
+              </w:rPr>
+            </w:pPr>
+            <w:r>
+              <w:rPr>
+                <w:rFonts w:hint="eastAsia"/>
+              </w:rPr>
+              <w:t>主控模块</w:t>
+            </w:r>
+          </w:p>
+        </w:tc>
+        <w:tc>
+          <w:tcPr>
+            <w:tcW w:w="2126" w:type="dxa"/>
+          </w:tcPr>
+          <w:p>
+            <w:pPr>
+              <w:spacing w:line="240" w:lineRule="auto"/>
+              <w:ind w:firstLineChars="0" w:firstLine="0"/>
+              <w:jc w:val="center"/>
+              <w:rPr>
+                <w:rFonts w:cs="Times New Roman" w:hint="eastAsia"/>
+                <w:color w:val="000000"/>
+              </w:rPr>
+            </w:pPr>
+          </w:p>
+        </w:tc>
+        <w:tc>
+          <w:tcPr>
+            <w:tcW w:w="2960" w:type="dxa"/>
+          </w:tcPr>
+          <w:p>
+            <w:pPr>
+              <w:spacing w:line="240" w:lineRule="auto"/>
+              <w:ind w:firstLineChars="0" w:firstLine="0"/>
+              <w:jc w:val="center"/>
+              <w:rPr>
+                <w:rFonts w:cs="Times New Roman" w:hint="eastAsia"/>
+                <w:color w:val="000000"/>
+              </w:rPr>
+            </w:pPr>
+          </w:p>
+        </w:tc>
+      </w:tr>
+    </w:tbl>
+    <w:p>
+      <w:pPr>
+        <w:ind w:firstLineChars="0" w:firstLine="0"/>
+        <w:rPr>
+          <w:rFonts w:hint="eastAsia"/>
+        </w:rPr>
       </w:pPr>
     </w:p>
     <w:p>
@@ -1337,7 +3830,6 @@
         <w:rPr>
           <w:rFonts w:hint="eastAsia"/>
         </w:rPr>
-        <w:lastRenderedPageBreak/>
         <w:t>异常和错误处理</w:t>
       </w:r>
     </w:p>
@@ -2415,7 +4907,15 @@
                 <w:rFonts w:cs="Times New Roman" w:hint="eastAsia"/>
                 <w:color w:val="000000"/>
               </w:rPr>
-              <w:t>哪一个策略状态点</w:t>
+              <w:t>哪一个策略状态</w:t>
+            </w:r>
+            <w:r>
+              <w:rPr>
+                <w:rFonts w:cs="Times New Roman" w:hint="eastAsia"/>
+                <w:color w:val="000000"/>
+              </w:rPr>
+              <w:lastRenderedPageBreak/>
+              <w:t>点</w:t>
             </w:r>
           </w:p>
         </w:tc>
@@ -2438,6 +4938,7 @@
                 <w:rFonts w:cs="Times New Roman" w:hint="eastAsia"/>
                 <w:color w:val="000000"/>
               </w:rPr>
+              <w:lastRenderedPageBreak/>
               <w:t>i</w:t>
             </w:r>
             <w:r>
@@ -3040,7 +5541,6 @@
               <w:rPr>
                 <w:rFonts w:cs="Times New Roman" w:hint="eastAsia"/>
               </w:rPr>
-              <w:lastRenderedPageBreak/>
               <w:t>H</w:t>
             </w:r>
             <w:r>
@@ -4645,6 +7145,7 @@
               <w:rPr>
                 <w:rFonts w:cs="Times New Roman" w:hint="eastAsia"/>
               </w:rPr>
+              <w:lastRenderedPageBreak/>
               <w:t>字段</w:t>
             </w:r>
           </w:p>
@@ -5205,14 +7706,7 @@
               <w:rPr>
                 <w:rFonts w:cs="Times New Roman" w:hint="eastAsia"/>
               </w:rPr>
-              <w:t>表示密保问</w:t>
-            </w:r>
-            <w:r>
-              <w:rPr>
-                <w:rFonts w:cs="Times New Roman" w:hint="eastAsia"/>
-              </w:rPr>
-              <w:lastRenderedPageBreak/>
-              <w:t>题和答案</w:t>
+              <w:t>表示密保问题和答案</w:t>
             </w:r>
           </w:p>
         </w:tc>
@@ -5233,7 +7727,6 @@
               <w:rPr>
                 <w:rFonts w:cs="Times New Roman" w:hint="eastAsia"/>
               </w:rPr>
-              <w:lastRenderedPageBreak/>
               <w:t>用户输入</w:t>
             </w:r>
           </w:p>
@@ -6142,6 +8635,7 @@
         <w:rPr>
           <w:rFonts w:hint="eastAsia"/>
         </w:rPr>
+        <w:lastRenderedPageBreak/>
         <w:t>设计</w:t>
       </w:r>
     </w:p>
@@ -6284,7 +8778,6 @@
         <w:rPr>
           <w:rFonts w:hint="eastAsia"/>
         </w:rPr>
-        <w:lastRenderedPageBreak/>
         <w:t>网络监控线程实时监控网络状态，若发生断网则通知授权验证线程（授权验证线程存在），如果授权验证在等待回复，授权验证线程终止等待授权验证，将消息：“断网，授权验证失败，请重新连接网络”提示用户，</w:t>
       </w:r>
       <w:r>
@@ -6450,14 +8943,14 @@
         <w:rPr>
           <w:rFonts w:hint="eastAsia"/>
         </w:rPr>
-        <w:t>直接响应</w:t>
+        <w:t>直接响</w:t>
       </w:r>
       <w:proofErr w:type="gramEnd"/>
       <w:r>
         <w:rPr>
           <w:rFonts w:hint="eastAsia"/>
         </w:rPr>
-        <w:t>异常，授权验证线程捕获该异常后，清空该</w:t>
+        <w:t>应异常，授权验证线程捕获该异常后，清空该</w:t>
       </w:r>
       <w:r>
         <w:rPr>
@@ -6599,7 +9092,14 @@
         <w:rPr>
           <w:rFonts w:hint="eastAsia"/>
         </w:rPr>
-        <w:t>端发来的授权请求，详情见远程服务器部分。</w:t>
+        <w:t>端发来的授权</w:t>
+      </w:r>
+      <w:r>
+        <w:rPr>
+          <w:rFonts w:hint="eastAsia"/>
+        </w:rPr>
+        <w:lastRenderedPageBreak/>
+        <w:t>请求，详情见远程服务器部分。</w:t>
       </w:r>
     </w:p>
     <w:p>
@@ -6779,7 +9279,6 @@
         <w:rPr>
           <w:rFonts w:cs="Times New Roman" w:hint="eastAsia"/>
         </w:rPr>
-        <w:lastRenderedPageBreak/>
         <w:t>功能：描述网络通信模块向远程服务器发送的授权请求</w:t>
       </w:r>
     </w:p>
@@ -8020,7 +10519,14 @@
               <w:rPr>
                 <w:rFonts w:cs="Times New Roman" w:hint="eastAsia"/>
               </w:rPr>
-              <w:t>管理器的唯一识别码</w:t>
+              <w:t>管理器的唯一识别</w:t>
+            </w:r>
+            <w:r>
+              <w:rPr>
+                <w:rFonts w:cs="Times New Roman" w:hint="eastAsia"/>
+              </w:rPr>
+              <w:lastRenderedPageBreak/>
+              <w:t>码</w:t>
             </w:r>
           </w:p>
         </w:tc>
@@ -8041,6 +10547,7 @@
               <w:rPr>
                 <w:rFonts w:cs="Times New Roman" w:hint="eastAsia"/>
               </w:rPr>
+              <w:lastRenderedPageBreak/>
               <w:t>软件生成</w:t>
             </w:r>
             <w:r>
@@ -8182,7 +10689,6 @@
         <w:rPr>
           <w:rFonts w:hint="eastAsia"/>
         </w:rPr>
-        <w:lastRenderedPageBreak/>
         <w:t>流程图</w:t>
       </w:r>
     </w:p>
@@ -9652,7 +12158,14 @@
         <w:rPr>
           <w:rFonts w:hint="eastAsia"/>
         </w:rPr>
-        <w:t>连接，向服务器发送授权码，进行授权验证，该线程将该授权结果发送给</w:t>
+        <w:t>连接，向服务器发送授权码，进行授权</w:t>
+      </w:r>
+      <w:r>
+        <w:rPr>
+          <w:rFonts w:hint="eastAsia"/>
+        </w:rPr>
+        <w:lastRenderedPageBreak/>
+        <w:t>验证，该线程将该授权结果发送给</w:t>
       </w:r>
       <w:r>
         <w:rPr>
@@ -9726,7 +12239,6 @@
         <w:rPr>
           <w:rFonts w:hint="eastAsia"/>
         </w:rPr>
-        <w:lastRenderedPageBreak/>
         <w:t>设计</w:t>
       </w:r>
     </w:p>
@@ -10034,14 +12546,14 @@
         <w:rPr>
           <w:rFonts w:hint="eastAsia"/>
         </w:rPr>
-        <w:t>直接响应</w:t>
+        <w:t>直接响</w:t>
       </w:r>
       <w:proofErr w:type="gramEnd"/>
       <w:r>
         <w:rPr>
           <w:rFonts w:hint="eastAsia"/>
         </w:rPr>
-        <w:t>异常，授权验证线程捕获该异常后，清空该</w:t>
+        <w:t>应异常，授权验证线程捕获该异常后，清空该</w:t>
       </w:r>
       <w:r>
         <w:rPr>
@@ -10130,7 +12642,14 @@
         <w:rPr>
           <w:rFonts w:hint="eastAsia"/>
         </w:rPr>
-        <w:t>地址，另外，若验证不成功，需要通知</w:t>
+        <w:t>地址，另</w:t>
+      </w:r>
+      <w:r>
+        <w:rPr>
+          <w:rFonts w:hint="eastAsia"/>
+        </w:rPr>
+        <w:lastRenderedPageBreak/>
+        <w:t>外，若验证不成功，需要通知</w:t>
       </w:r>
       <w:r>
         <w:rPr>
@@ -10183,14 +12702,7 @@
         <w:rPr>
           <w:rFonts w:hint="eastAsia"/>
         </w:rPr>
-        <w:t>端发来的授权</w:t>
-      </w:r>
-      <w:r>
-        <w:rPr>
-          <w:rFonts w:hint="eastAsia"/>
-        </w:rPr>
-        <w:lastRenderedPageBreak/>
-        <w:t>请求，详情见远程服务器部分。</w:t>
+        <w:t>端发来的授权请求，详情见远程服务器部分。</w:t>
       </w:r>
     </w:p>
     <w:p>
@@ -11490,7 +14002,14 @@
               <w:rPr>
                 <w:rFonts w:cs="Times New Roman" w:hint="eastAsia"/>
               </w:rPr>
-              <w:t>管理器所在的计算机是否被禁用</w:t>
+              <w:t>管理</w:t>
+            </w:r>
+            <w:r>
+              <w:rPr>
+                <w:rFonts w:cs="Times New Roman" w:hint="eastAsia"/>
+              </w:rPr>
+              <w:lastRenderedPageBreak/>
+              <w:t>器所在的计算机是否被禁用</w:t>
             </w:r>
           </w:p>
         </w:tc>
@@ -11511,6 +14030,7 @@
               <w:rPr>
                 <w:rFonts w:cs="Times New Roman" w:hint="eastAsia"/>
               </w:rPr>
+              <w:lastRenderedPageBreak/>
               <w:t>服务器</w:t>
             </w:r>
             <w:proofErr w:type="gramStart"/>
@@ -11610,14 +14130,7 @@
               <w:rPr>
                 <w:rFonts w:cs="Times New Roman" w:hint="eastAsia"/>
               </w:rPr>
-              <w:t>管理器的唯一识别</w:t>
-            </w:r>
-            <w:r>
-              <w:rPr>
-                <w:rFonts w:cs="Times New Roman" w:hint="eastAsia"/>
-              </w:rPr>
-              <w:lastRenderedPageBreak/>
-              <w:t>码</w:t>
+              <w:t>管理器的唯一识别码</w:t>
             </w:r>
           </w:p>
         </w:tc>
@@ -11638,7 +14151,6 @@
               <w:rPr>
                 <w:rFonts w:cs="Times New Roman" w:hint="eastAsia"/>
               </w:rPr>
-              <w:lastRenderedPageBreak/>
               <w:t>软件生成</w:t>
             </w:r>
             <w:r>
@@ -13161,6 +15673,7 @@
         <w:rPr>
           <w:rFonts w:hint="eastAsia"/>
         </w:rPr>
+        <w:lastRenderedPageBreak/>
         <w:t>进程监测模块</w:t>
       </w:r>
     </w:p>
@@ -13229,14 +15742,7 @@
         <w:rPr>
           <w:rFonts w:hint="eastAsia"/>
         </w:rPr>
-        <w:t>主线程</w:t>
-      </w:r>
-      <w:r>
-        <w:rPr>
-          <w:rFonts w:hint="eastAsia"/>
-        </w:rPr>
-        <w:lastRenderedPageBreak/>
-        <w:t>将执行下一步操作；若授权不成功，</w:t>
+        <w:t>主线程将执行下一步操作；若授权不成功，</w:t>
       </w:r>
       <w:r>
         <w:rPr>
@@ -13587,14 +16093,14 @@
         <w:rPr>
           <w:rFonts w:hint="eastAsia"/>
         </w:rPr>
-        <w:t>直接响应</w:t>
+        <w:t>直接响</w:t>
       </w:r>
       <w:proofErr w:type="gramEnd"/>
       <w:r>
         <w:rPr>
           <w:rFonts w:hint="eastAsia"/>
         </w:rPr>
-        <w:t>异常，授权验证线程捕获该异常后，清空该</w:t>
+        <w:t>应异常，授权验证线程捕获该异常后，清空该</w:t>
       </w:r>
       <w:r>
         <w:rPr>
@@ -13618,7 +16124,14 @@
         <w:rPr>
           <w:rFonts w:hint="eastAsia"/>
         </w:rPr>
-        <w:t>或检测网络联通性，并重新输入授权码。</w:t>
+        <w:t>或检测网络联通</w:t>
+      </w:r>
+      <w:r>
+        <w:rPr>
+          <w:rFonts w:hint="eastAsia"/>
+        </w:rPr>
+        <w:lastRenderedPageBreak/>
+        <w:t>性，并重新输入授权码。</w:t>
       </w:r>
     </w:p>
     <w:p>
@@ -13698,14 +16211,7 @@
         <w:rPr>
           <w:rFonts w:hint="eastAsia"/>
         </w:rPr>
-        <w:t>主线程提示用户验证不成功，需要重新确认</w:t>
-      </w:r>
-      <w:r>
-        <w:rPr>
-          <w:rFonts w:hint="eastAsia"/>
-        </w:rPr>
-        <w:lastRenderedPageBreak/>
-        <w:t>服务器</w:t>
+        <w:t>主线程提示用户验证不成功，需要重新确认服务器</w:t>
       </w:r>
       <w:r>
         <w:rPr>
@@ -14661,6 +17167,7 @@
         <w:rPr>
           <w:rFonts w:cs="Times New Roman" w:hint="eastAsia"/>
         </w:rPr>
+        <w:lastRenderedPageBreak/>
         <w:t>详细数据结构：</w:t>
       </w:r>
     </w:p>
@@ -15043,14 +17550,7 @@
               <w:rPr>
                 <w:rFonts w:cs="Times New Roman" w:hint="eastAsia"/>
               </w:rPr>
-              <w:t>管理器所在的计算</w:t>
-            </w:r>
-            <w:r>
-              <w:rPr>
-                <w:rFonts w:cs="Times New Roman" w:hint="eastAsia"/>
-              </w:rPr>
-              <w:lastRenderedPageBreak/>
-              <w:t>机是否被禁用</w:t>
+              <w:t>管理器所在的计算机是否被禁用</w:t>
             </w:r>
           </w:p>
         </w:tc>
@@ -15071,7 +17571,6 @@
               <w:rPr>
                 <w:rFonts w:cs="Times New Roman" w:hint="eastAsia"/>
               </w:rPr>
-              <w:lastRenderedPageBreak/>
               <w:t>服务器</w:t>
             </w:r>
             <w:proofErr w:type="gramStart"/>
@@ -15333,6 +17832,7 @@
         <w:rPr>
           <w:rFonts w:hint="eastAsia"/>
         </w:rPr>
+        <w:lastRenderedPageBreak/>
         <w:t>流程图</w:t>
       </w:r>
     </w:p>
@@ -16714,7 +19214,6 @@
         <w:rPr>
           <w:rFonts w:hint="eastAsia"/>
         </w:rPr>
-        <w:lastRenderedPageBreak/>
         <w:t>进程</w:t>
       </w:r>
       <w:r>
@@ -16839,6 +19338,7 @@
         <w:rPr>
           <w:rFonts w:hint="eastAsia"/>
         </w:rPr>
+        <w:lastRenderedPageBreak/>
         <w:t>设计</w:t>
       </w:r>
     </w:p>
@@ -17146,14 +19646,14 @@
         <w:rPr>
           <w:rFonts w:hint="eastAsia"/>
         </w:rPr>
-        <w:t>直接响应</w:t>
+        <w:t>直接响</w:t>
       </w:r>
       <w:proofErr w:type="gramEnd"/>
       <w:r>
         <w:rPr>
           <w:rFonts w:hint="eastAsia"/>
         </w:rPr>
-        <w:t>异常，授权验证线程捕获该异常后，清空该</w:t>
+        <w:t>应异常，授权验证线程捕获该异常后，清空该</w:t>
       </w:r>
       <w:r>
         <w:rPr>
@@ -17177,14 +19677,7 @@
         <w:rPr>
           <w:rFonts w:hint="eastAsia"/>
         </w:rPr>
-        <w:t>或检测网络联通</w:t>
-      </w:r>
-      <w:r>
-        <w:rPr>
-          <w:rFonts w:hint="eastAsia"/>
-        </w:rPr>
-        <w:lastRenderedPageBreak/>
-        <w:t>性，并重新输入授权码。</w:t>
+        <w:t>或检测网络联通性，并重新输入授权码。</w:t>
       </w:r>
     </w:p>
     <w:p>
@@ -17302,7 +19795,14 @@
         <w:rPr>
           <w:rFonts w:hint="eastAsia"/>
         </w:rPr>
-        <w:t>端发来的授权请求，详情见远程服务器部分。</w:t>
+        <w:t>端发来的授权</w:t>
+      </w:r>
+      <w:r>
+        <w:rPr>
+          <w:rFonts w:hint="eastAsia"/>
+        </w:rPr>
+        <w:lastRenderedPageBreak/>
+        <w:t>请求，详情见远程服务器部分。</w:t>
       </w:r>
     </w:p>
     <w:p>
@@ -18220,7 +20720,6 @@
         <w:rPr>
           <w:rFonts w:cs="Times New Roman" w:hint="eastAsia"/>
         </w:rPr>
-        <w:lastRenderedPageBreak/>
         <w:t>详细数据结构：</w:t>
       </w:r>
     </w:p>
@@ -18723,7 +21222,14 @@
               <w:rPr>
                 <w:rFonts w:cs="Times New Roman" w:hint="eastAsia"/>
               </w:rPr>
-              <w:t>管理器的唯一识别码</w:t>
+              <w:t>管理器的唯一识别</w:t>
+            </w:r>
+            <w:r>
+              <w:rPr>
+                <w:rFonts w:cs="Times New Roman" w:hint="eastAsia"/>
+              </w:rPr>
+              <w:lastRenderedPageBreak/>
+              <w:t>码</w:t>
             </w:r>
           </w:p>
         </w:tc>
@@ -18744,6 +21250,7 @@
               <w:rPr>
                 <w:rFonts w:cs="Times New Roman" w:hint="eastAsia"/>
               </w:rPr>
+              <w:lastRenderedPageBreak/>
               <w:t>软件生成</w:t>
             </w:r>
             <w:r>
@@ -18885,7 +21392,6 @@
         <w:rPr>
           <w:rFonts w:hint="eastAsia"/>
         </w:rPr>
-        <w:lastRenderedPageBreak/>
         <w:t>流程图</w:t>
       </w:r>
     </w:p>
@@ -20309,6 +22815,7 @@
         <w:rPr>
           <w:rFonts w:hint="eastAsia"/>
         </w:rPr>
+        <w:lastRenderedPageBreak/>
         <w:t>重要参考文献：</w:t>
       </w:r>
     </w:p>
@@ -20333,15 +22840,10 @@
     <w:p>
       <w:pPr>
         <w:ind w:firstLineChars="0" w:firstLine="0"/>
-        <w:rPr>
-          <w:rFonts w:hint="eastAsia"/>
-        </w:rPr>
       </w:pPr>
       <w:r>
         <w:t>https://docs.microsoft.com/zh-cn/virtualization/hyper-v-on-windows/user-guide/make-integration-service#register-a-new-application).</w:t>
       </w:r>
-      <w:bookmarkStart w:id="0" w:name="_GoBack"/>
-      <w:bookmarkEnd w:id="0"/>
     </w:p>
     <w:p>
       <w:pPr>
@@ -20993,6 +23495,95 @@
     </w:lvl>
   </w:abstractNum>
   <w:abstractNum w:abstractNumId="10" w15:restartNumberingAfterBreak="0">
+    <w:nsid w:val="53E9639A"/>
+    <w:multiLevelType w:val="hybridMultilevel"/>
+    <w:tmpl w:val="57D28BB0"/>
+    <w:lvl w:ilvl="0" w:tplc="BA74A542">
+      <w:start w:val="1"/>
+      <w:numFmt w:val="decimal"/>
+      <w:lvlText w:val="%1."/>
+      <w:lvlJc w:val="left"/>
+      <w:pPr>
+        <w:ind w:left="840" w:hanging="360"/>
+      </w:pPr>
+      <w:rPr>
+        <w:rFonts w:hint="default"/>
+      </w:rPr>
+    </w:lvl>
+    <w:lvl w:ilvl="1" w:tplc="04090019" w:tentative="1">
+      <w:start w:val="1"/>
+      <w:numFmt w:val="lowerLetter"/>
+      <w:lvlText w:val="%2)"/>
+      <w:lvlJc w:val="left"/>
+      <w:pPr>
+        <w:ind w:left="1320" w:hanging="420"/>
+      </w:pPr>
+    </w:lvl>
+    <w:lvl w:ilvl="2" w:tplc="0409001B" w:tentative="1">
+      <w:start w:val="1"/>
+      <w:numFmt w:val="lowerRoman"/>
+      <w:lvlText w:val="%3."/>
+      <w:lvlJc w:val="right"/>
+      <w:pPr>
+        <w:ind w:left="1740" w:hanging="420"/>
+      </w:pPr>
+    </w:lvl>
+    <w:lvl w:ilvl="3" w:tplc="0409000F" w:tentative="1">
+      <w:start w:val="1"/>
+      <w:numFmt w:val="decimal"/>
+      <w:lvlText w:val="%4."/>
+      <w:lvlJc w:val="left"/>
+      <w:pPr>
+        <w:ind w:left="2160" w:hanging="420"/>
+      </w:pPr>
+    </w:lvl>
+    <w:lvl w:ilvl="4" w:tplc="04090019" w:tentative="1">
+      <w:start w:val="1"/>
+      <w:numFmt w:val="lowerLetter"/>
+      <w:lvlText w:val="%5)"/>
+      <w:lvlJc w:val="left"/>
+      <w:pPr>
+        <w:ind w:left="2580" w:hanging="420"/>
+      </w:pPr>
+    </w:lvl>
+    <w:lvl w:ilvl="5" w:tplc="0409001B" w:tentative="1">
+      <w:start w:val="1"/>
+      <w:numFmt w:val="lowerRoman"/>
+      <w:lvlText w:val="%6."/>
+      <w:lvlJc w:val="right"/>
+      <w:pPr>
+        <w:ind w:left="3000" w:hanging="420"/>
+      </w:pPr>
+    </w:lvl>
+    <w:lvl w:ilvl="6" w:tplc="0409000F" w:tentative="1">
+      <w:start w:val="1"/>
+      <w:numFmt w:val="decimal"/>
+      <w:lvlText w:val="%7."/>
+      <w:lvlJc w:val="left"/>
+      <w:pPr>
+        <w:ind w:left="3420" w:hanging="420"/>
+      </w:pPr>
+    </w:lvl>
+    <w:lvl w:ilvl="7" w:tplc="04090019" w:tentative="1">
+      <w:start w:val="1"/>
+      <w:numFmt w:val="lowerLetter"/>
+      <w:lvlText w:val="%8)"/>
+      <w:lvlJc w:val="left"/>
+      <w:pPr>
+        <w:ind w:left="3840" w:hanging="420"/>
+      </w:pPr>
+    </w:lvl>
+    <w:lvl w:ilvl="8" w:tplc="0409001B" w:tentative="1">
+      <w:start w:val="1"/>
+      <w:numFmt w:val="lowerRoman"/>
+      <w:lvlText w:val="%9."/>
+      <w:lvlJc w:val="right"/>
+      <w:pPr>
+        <w:ind w:left="4260" w:hanging="420"/>
+      </w:pPr>
+    </w:lvl>
+  </w:abstractNum>
+  <w:abstractNum w:abstractNumId="11" w15:restartNumberingAfterBreak="0">
     <w:nsid w:val="5B4EF853"/>
     <w:multiLevelType w:val="multilevel"/>
     <w:tmpl w:val="5B4EF853"/>
@@ -21114,7 +23705,7 @@
       </w:rPr>
     </w:lvl>
   </w:abstractNum>
-  <w:abstractNum w:abstractNumId="11" w15:restartNumberingAfterBreak="0">
+  <w:abstractNum w:abstractNumId="12" w15:restartNumberingAfterBreak="0">
     <w:nsid w:val="5F4941F9"/>
     <w:multiLevelType w:val="hybridMultilevel"/>
     <w:tmpl w:val="AAA4FF12"/>
@@ -21203,7 +23794,7 @@
       </w:pPr>
     </w:lvl>
   </w:abstractNum>
-  <w:abstractNum w:abstractNumId="12" w15:restartNumberingAfterBreak="0">
+  <w:abstractNum w:abstractNumId="13" w15:restartNumberingAfterBreak="0">
     <w:nsid w:val="6DAE7A92"/>
     <w:multiLevelType w:val="hybridMultilevel"/>
     <w:tmpl w:val="E58CB3B2"/>
@@ -21292,11 +23883,100 @@
       </w:pPr>
     </w:lvl>
   </w:abstractNum>
+  <w:abstractNum w:abstractNumId="14" w15:restartNumberingAfterBreak="0">
+    <w:nsid w:val="7C521983"/>
+    <w:multiLevelType w:val="hybridMultilevel"/>
+    <w:tmpl w:val="E3526C6E"/>
+    <w:lvl w:ilvl="0" w:tplc="144063B0">
+      <w:start w:val="1"/>
+      <w:numFmt w:val="decimal"/>
+      <w:lvlText w:val="%1."/>
+      <w:lvlJc w:val="left"/>
+      <w:pPr>
+        <w:ind w:left="840" w:hanging="360"/>
+      </w:pPr>
+      <w:rPr>
+        <w:rFonts w:hint="default"/>
+      </w:rPr>
+    </w:lvl>
+    <w:lvl w:ilvl="1" w:tplc="04090019" w:tentative="1">
+      <w:start w:val="1"/>
+      <w:numFmt w:val="lowerLetter"/>
+      <w:lvlText w:val="%2)"/>
+      <w:lvlJc w:val="left"/>
+      <w:pPr>
+        <w:ind w:left="1320" w:hanging="420"/>
+      </w:pPr>
+    </w:lvl>
+    <w:lvl w:ilvl="2" w:tplc="0409001B" w:tentative="1">
+      <w:start w:val="1"/>
+      <w:numFmt w:val="lowerRoman"/>
+      <w:lvlText w:val="%3."/>
+      <w:lvlJc w:val="right"/>
+      <w:pPr>
+        <w:ind w:left="1740" w:hanging="420"/>
+      </w:pPr>
+    </w:lvl>
+    <w:lvl w:ilvl="3" w:tplc="0409000F" w:tentative="1">
+      <w:start w:val="1"/>
+      <w:numFmt w:val="decimal"/>
+      <w:lvlText w:val="%4."/>
+      <w:lvlJc w:val="left"/>
+      <w:pPr>
+        <w:ind w:left="2160" w:hanging="420"/>
+      </w:pPr>
+    </w:lvl>
+    <w:lvl w:ilvl="4" w:tplc="04090019" w:tentative="1">
+      <w:start w:val="1"/>
+      <w:numFmt w:val="lowerLetter"/>
+      <w:lvlText w:val="%5)"/>
+      <w:lvlJc w:val="left"/>
+      <w:pPr>
+        <w:ind w:left="2580" w:hanging="420"/>
+      </w:pPr>
+    </w:lvl>
+    <w:lvl w:ilvl="5" w:tplc="0409001B" w:tentative="1">
+      <w:start w:val="1"/>
+      <w:numFmt w:val="lowerRoman"/>
+      <w:lvlText w:val="%6."/>
+      <w:lvlJc w:val="right"/>
+      <w:pPr>
+        <w:ind w:left="3000" w:hanging="420"/>
+      </w:pPr>
+    </w:lvl>
+    <w:lvl w:ilvl="6" w:tplc="0409000F" w:tentative="1">
+      <w:start w:val="1"/>
+      <w:numFmt w:val="decimal"/>
+      <w:lvlText w:val="%7."/>
+      <w:lvlJc w:val="left"/>
+      <w:pPr>
+        <w:ind w:left="3420" w:hanging="420"/>
+      </w:pPr>
+    </w:lvl>
+    <w:lvl w:ilvl="7" w:tplc="04090019" w:tentative="1">
+      <w:start w:val="1"/>
+      <w:numFmt w:val="lowerLetter"/>
+      <w:lvlText w:val="%8)"/>
+      <w:lvlJc w:val="left"/>
+      <w:pPr>
+        <w:ind w:left="3840" w:hanging="420"/>
+      </w:pPr>
+    </w:lvl>
+    <w:lvl w:ilvl="8" w:tplc="0409001B" w:tentative="1">
+      <w:start w:val="1"/>
+      <w:numFmt w:val="lowerRoman"/>
+      <w:lvlText w:val="%9."/>
+      <w:lvlJc w:val="right"/>
+      <w:pPr>
+        <w:ind w:left="4260" w:hanging="420"/>
+      </w:pPr>
+    </w:lvl>
+  </w:abstractNum>
   <w:num w:numId="1">
     <w:abstractNumId w:val="0"/>
   </w:num>
   <w:num w:numId="2">
-    <w:abstractNumId w:val="10"/>
+    <w:abstractNumId w:val="11"/>
   </w:num>
   <w:num w:numId="3">
     <w:abstractNumId w:val="1"/>
@@ -21314,7 +23994,7 @@
     <w:abstractNumId w:val="3"/>
   </w:num>
   <w:num w:numId="8">
-    <w:abstractNumId w:val="11"/>
+    <w:abstractNumId w:val="12"/>
   </w:num>
   <w:num w:numId="9">
     <w:abstractNumId w:val="9"/>
@@ -21329,7 +24009,13 @@
     <w:abstractNumId w:val="8"/>
   </w:num>
   <w:num w:numId="13">
-    <w:abstractNumId w:val="12"/>
+    <w:abstractNumId w:val="13"/>
+  </w:num>
+  <w:num w:numId="14">
+    <w:abstractNumId w:val="10"/>
+  </w:num>
+  <w:num w:numId="15">
+    <w:abstractNumId w:val="14"/>
   </w:num>
 </w:numbering>
 </file>

</xml_diff>

<commit_message>
fixbug(Server): set alarm false when alloc resource
</commit_message>
<xml_diff>
--- a/docs/Dynamic-Load-Balancer设计文档.docx
+++ b/docs/Dynamic-Load-Balancer设计文档.docx
@@ -368,9 +368,6 @@
     <w:p>
       <w:pPr>
         <w:ind w:firstLineChars="0" w:firstLine="0"/>
-        <w:rPr>
-          <w:rFonts w:hint="eastAsia"/>
-        </w:rPr>
       </w:pPr>
     </w:p>
     <w:p>
@@ -1393,19 +1390,7 @@
         <w:rPr>
           <w:rFonts w:hint="eastAsia"/>
         </w:rPr>
-        <w:t>，通过调用</w:t>
-      </w:r>
-      <w:r>
-        <w:rPr>
-          <w:rFonts w:hint="eastAsia"/>
-        </w:rPr>
-        <w:t>性能计数器接口模块</w:t>
-      </w:r>
-      <w:r>
-        <w:rPr>
-          <w:rFonts w:hint="eastAsia"/>
-        </w:rPr>
-        <w:t>相关</w:t>
+        <w:t>，通过调用性能计数器接口模块相关</w:t>
       </w:r>
       <w:r>
         <w:rPr>
@@ -1498,13 +1483,7 @@
         <w:rPr>
           <w:rFonts w:hint="eastAsia"/>
         </w:rPr>
-        <w:t>，定时获取</w:t>
-      </w:r>
-      <w:r>
-        <w:rPr>
-          <w:rFonts w:hint="eastAsia"/>
-        </w:rPr>
-        <w:t>实时</w:t>
+        <w:t>，定时获取实时</w:t>
       </w:r>
       <w:r>
         <w:rPr>
@@ -1633,9 +1612,6 @@
           <w:numId w:val="14"/>
         </w:numPr>
         <w:ind w:firstLineChars="0"/>
-        <w:rPr>
-          <w:rFonts w:hint="eastAsia"/>
-        </w:rPr>
       </w:pPr>
       <w:r>
         <w:rPr>
@@ -1653,13 +1629,7 @@
         <w:rPr>
           <w:rFonts w:hint="eastAsia"/>
         </w:rPr>
-        <w:t>建立</w:t>
-      </w:r>
-      <w:r>
-        <w:rPr>
-          <w:rFonts w:hint="eastAsia"/>
-        </w:rPr>
-        <w:t>与</w:t>
+        <w:t>建立与</w:t>
       </w:r>
       <w:r>
         <w:rPr>
@@ -1854,9 +1824,6 @@
     <w:p>
       <w:pPr>
         <w:ind w:left="480" w:firstLineChars="0" w:firstLine="0"/>
-        <w:rPr>
-          <w:rFonts w:hint="eastAsia"/>
-        </w:rPr>
       </w:pPr>
     </w:p>
     <w:p>
@@ -2016,7 +1983,7 @@
               <w:ind w:firstLineChars="0" w:firstLine="0"/>
               <w:jc w:val="center"/>
               <w:rPr>
-                <w:rFonts w:cs="Times New Roman" w:hint="eastAsia"/>
+                <w:rFonts w:cs="Times New Roman"/>
                 <w:color w:val="000000"/>
               </w:rPr>
             </w:pPr>
@@ -2039,7 +2006,7 @@
               <w:ind w:firstLineChars="0" w:firstLine="0"/>
               <w:jc w:val="center"/>
               <w:rPr>
-                <w:rFonts w:cs="Times New Roman" w:hint="eastAsia"/>
+                <w:rFonts w:cs="Times New Roman"/>
                 <w:color w:val="000000"/>
               </w:rPr>
             </w:pPr>
@@ -2276,7 +2243,7 @@
               <w:ind w:firstLineChars="0" w:firstLine="0"/>
               <w:jc w:val="center"/>
               <w:rPr>
-                <w:rFonts w:cs="Times New Roman" w:hint="eastAsia"/>
+                <w:rFonts w:cs="Times New Roman"/>
                 <w:color w:val="000000"/>
               </w:rPr>
             </w:pPr>
@@ -2366,7 +2333,7 @@
               <w:ind w:firstLineChars="0" w:firstLine="0"/>
               <w:jc w:val="center"/>
               <w:rPr>
-                <w:rFonts w:cs="Times New Roman" w:hint="eastAsia"/>
+                <w:rFonts w:cs="Times New Roman"/>
                 <w:color w:val="000000"/>
               </w:rPr>
             </w:pPr>
@@ -2523,9 +2490,6 @@
     <w:p>
       <w:pPr>
         <w:ind w:firstLineChars="0" w:firstLine="0"/>
-        <w:rPr>
-          <w:rFonts w:hint="eastAsia"/>
-        </w:rPr>
       </w:pPr>
     </w:p>
     <w:p>
@@ -2618,13 +2582,7 @@
         <w:rPr>
           <w:rFonts w:hint="eastAsia"/>
         </w:rPr>
-        <w:t>配置文件读写</w:t>
-      </w:r>
-      <w:r>
-        <w:rPr>
-          <w:rFonts w:hint="eastAsia"/>
-        </w:rPr>
-        <w:t>模块</w:t>
+        <w:t>配置文件读写模块</w:t>
       </w:r>
       <w:r>
         <w:rPr>
@@ -2936,9 +2894,6 @@
           <w:numId w:val="15"/>
         </w:numPr>
         <w:ind w:firstLineChars="0"/>
-        <w:rPr>
-          <w:rFonts w:hint="eastAsia"/>
-        </w:rPr>
       </w:pPr>
       <w:r>
         <w:rPr>
@@ -3240,7 +3195,7 @@
               <w:ind w:firstLineChars="0" w:firstLine="0"/>
               <w:jc w:val="center"/>
               <w:rPr>
-                <w:rFonts w:cs="Times New Roman" w:hint="eastAsia"/>
+                <w:rFonts w:cs="Times New Roman"/>
                 <w:color w:val="000000"/>
               </w:rPr>
             </w:pPr>
@@ -3263,7 +3218,7 @@
               <w:ind w:firstLineChars="0" w:firstLine="0"/>
               <w:jc w:val="center"/>
               <w:rPr>
-                <w:rFonts w:cs="Times New Roman" w:hint="eastAsia"/>
+                <w:rFonts w:cs="Times New Roman"/>
                 <w:color w:val="000000"/>
               </w:rPr>
             </w:pPr>
@@ -3387,7 +3342,7 @@
               <w:ind w:firstLineChars="0" w:firstLine="0"/>
               <w:jc w:val="center"/>
               <w:rPr>
-                <w:rFonts w:cs="Times New Roman" w:hint="eastAsia"/>
+                <w:rFonts w:cs="Times New Roman"/>
                 <w:color w:val="000000"/>
               </w:rPr>
             </w:pPr>
@@ -3508,7 +3463,7 @@
               <w:ind w:firstLineChars="0" w:firstLine="0"/>
               <w:jc w:val="center"/>
               <w:rPr>
-                <w:rFonts w:cs="Times New Roman" w:hint="eastAsia"/>
+                <w:rFonts w:cs="Times New Roman"/>
                 <w:color w:val="000000"/>
               </w:rPr>
             </w:pPr>
@@ -3520,8 +3475,6 @@
               <w:lastRenderedPageBreak/>
               <w:t>动态调节的结果</w:t>
             </w:r>
-            <w:bookmarkStart w:id="0" w:name="_GoBack"/>
-            <w:bookmarkEnd w:id="0"/>
           </w:p>
         </w:tc>
       </w:tr>
@@ -3601,7 +3554,7 @@
               <w:ind w:firstLineChars="0" w:firstLine="0"/>
               <w:jc w:val="center"/>
               <w:rPr>
-                <w:rFonts w:cs="Times New Roman" w:hint="eastAsia"/>
+                <w:rFonts w:cs="Times New Roman"/>
                 <w:color w:val="000000"/>
               </w:rPr>
             </w:pPr>
@@ -3764,14 +3717,11 @@
               <w:spacing w:line="240" w:lineRule="auto"/>
               <w:ind w:firstLineChars="0" w:firstLine="0"/>
               <w:jc w:val="center"/>
+            </w:pPr>
+            <w:r>
               <w:rPr>
                 <w:rFonts w:hint="eastAsia"/>
               </w:rPr>
-            </w:pPr>
-            <w:r>
-              <w:rPr>
-                <w:rFonts w:hint="eastAsia"/>
-              </w:rPr>
               <w:t>主控模块</w:t>
             </w:r>
           </w:p>
@@ -3786,7 +3736,7 @@
               <w:ind w:firstLineChars="0" w:firstLine="0"/>
               <w:jc w:val="center"/>
               <w:rPr>
-                <w:rFonts w:cs="Times New Roman" w:hint="eastAsia"/>
+                <w:rFonts w:cs="Times New Roman"/>
                 <w:color w:val="000000"/>
               </w:rPr>
             </w:pPr>
@@ -3802,7 +3752,7 @@
               <w:ind w:firstLineChars="0" w:firstLine="0"/>
               <w:jc w:val="center"/>
               <w:rPr>
-                <w:rFonts w:cs="Times New Roman" w:hint="eastAsia"/>
+                <w:rFonts w:cs="Times New Roman"/>
                 <w:color w:val="000000"/>
               </w:rPr>
             </w:pPr>
@@ -3813,9 +3763,6 @@
     <w:p>
       <w:pPr>
         <w:ind w:firstLineChars="0" w:firstLine="0"/>
-        <w:rPr>
-          <w:rFonts w:hint="eastAsia"/>
-        </w:rPr>
       </w:pPr>
     </w:p>
     <w:p>
@@ -22841,8 +22788,16 @@
       <w:pPr>
         <w:ind w:firstLineChars="0" w:firstLine="0"/>
       </w:pPr>
-      <w:r>
-        <w:t>https://docs.microsoft.com/zh-cn/virtualization/hyper-v-on-windows/user-guide/make-integration-service#register-a-new-application).</w:t>
+      <w:hyperlink r:id="rId8" w:history="1">
+        <w:r>
+          <w:rPr>
+            <w:rStyle w:val="aa"/>
+          </w:rPr>
+          <w:t>https://docs.microsoft.com/zh-cn/virtualization/hyper-v-on-windows/user-guide/make-integration-service#register-a-new-application</w:t>
+        </w:r>
+      </w:hyperlink>
+      <w:r>
+        <w:t>).</w:t>
       </w:r>
     </w:p>
     <w:p>
@@ -22852,10 +22807,76 @@
     </w:p>
     <w:p>
       <w:pPr>
+        <w:ind w:firstLineChars="0" w:firstLine="0"/>
+      </w:pPr>
+    </w:p>
+    <w:p>
+      <w:pPr>
+        <w:ind w:firstLineChars="0" w:firstLine="0"/>
+        <w:rPr>
+          <w:rFonts w:hint="eastAsia"/>
+        </w:rPr>
+      </w:pPr>
+      <w:r>
+        <w:rPr>
+          <w:noProof/>
+        </w:rPr>
+        <w:drawing>
+          <wp:inline distT="0" distB="0" distL="0" distR="0" wp14:anchorId="15CC00BF" wp14:editId="29B3893D">
+            <wp:extent cx="5274310" cy="2879090"/>
+            <wp:effectExtent l="0" t="0" r="2540" b="0"/>
+            <wp:docPr id="73" name="图片 73"/>
+            <wp:cNvGraphicFramePr>
+              <a:graphicFrameLocks xmlns:a="http://schemas.openxmlformats.org/drawingml/2006/main" noChangeAspect="1"/>
+            </wp:cNvGraphicFramePr>
+            <a:graphic xmlns:a="http://schemas.openxmlformats.org/drawingml/2006/main">
+              <a:graphicData uri="http://schemas.openxmlformats.org/drawingml/2006/picture">
+                <pic:pic xmlns:pic="http://schemas.openxmlformats.org/drawingml/2006/picture">
+                  <pic:nvPicPr>
+                    <pic:cNvPr id="1" name=""/>
+                    <pic:cNvPicPr/>
+                  </pic:nvPicPr>
+                  <pic:blipFill>
+                    <a:blip r:embed="rId9"/>
+                    <a:stretch>
+                      <a:fillRect/>
+                    </a:stretch>
+                  </pic:blipFill>
+                  <pic:spPr>
+                    <a:xfrm>
+                      <a:off x="0" y="0"/>
+                      <a:ext cx="5274310" cy="2879090"/>
+                    </a:xfrm>
+                    <a:prstGeom prst="rect">
+                      <a:avLst/>
+                    </a:prstGeom>
+                  </pic:spPr>
+                </pic:pic>
+              </a:graphicData>
+            </a:graphic>
+          </wp:inline>
+        </w:drawing>
+      </w:r>
+      <w:bookmarkStart w:id="0" w:name="_GoBack"/>
+      <w:bookmarkEnd w:id="0"/>
+    </w:p>
+    <w:p>
+      <w:pPr>
+        <w:ind w:firstLineChars="0" w:firstLine="0"/>
+      </w:pPr>
+    </w:p>
+    <w:p>
+      <w:pPr>
         <w:ind w:firstLine="480"/>
       </w:pPr>
     </w:p>
     <w:sectPr>
+      <w:headerReference w:type="even" r:id="rId10"/>
+      <w:headerReference w:type="default" r:id="rId11"/>
+      <w:footerReference w:type="even" r:id="rId12"/>
+      <w:footerReference w:type="default" r:id="rId13"/>
+      <w:headerReference w:type="first" r:id="rId14"/>
+      <w:footerReference w:type="first" r:id="rId15"/>
       <w:pgSz w:w="11906" w:h="16838"/>
       <w:pgMar w:top="1440" w:right="1800" w:bottom="1440" w:left="1800" w:header="851" w:footer="992" w:gutter="0"/>
       <w:cols w:space="425"/>
@@ -22892,6 +22913,39 @@
 </w:endnotes>
 </file>
 
+<file path=word/footer1.xml><?xml version="1.0" encoding="utf-8"?>
+<w:ftr xmlns:wpc="http://schemas.microsoft.com/office/word/2010/wordprocessingCanvas" xmlns:cx="http://schemas.microsoft.com/office/drawing/2014/chartex" xmlns:cx1="http://schemas.microsoft.com/office/drawing/2015/9/8/chartex" xmlns:cx2="http://schemas.microsoft.com/office/drawing/2015/10/21/chartex" xmlns:cx3="http://schemas.microsoft.com/office/drawing/2016/5/9/chartex" xmlns:cx4="http://schemas.microsoft.com/office/drawing/2016/5/10/chartex" xmlns:cx5="http://schemas.microsoft.com/office/drawing/2016/5/11/chartex" xmlns:cx6="http://schemas.microsoft.com/office/drawing/2016/5/12/chartex" xmlns:cx7="http://schemas.microsoft.com/office/drawing/2016/5/13/chartex" xmlns:cx8="http://schemas.microsoft.com/office/drawing/2016/5/14/chartex" xmlns:mc="http://schemas.openxmlformats.org/markup-compatibility/2006" xmlns:aink="http://schemas.microsoft.com/office/drawing/2016/ink" xmlns:am3d="http://schemas.microsoft.com/office/drawing/2017/model3d" xmlns:o="urn:schemas-microsoft-com:office:office" xmlns:r="http://schemas.openxmlformats.org/officeDocument/2006/relationships" xmlns:m="http://schemas.openxmlformats.org/officeDocument/2006/math" xmlns:v="urn:schemas-microsoft-com:vml" xmlns:wp14="http://schemas.microsoft.com/office/word/2010/wordprocessingDrawing" xmlns:wp="http://schemas.openxmlformats.org/drawingml/2006/wordprocessingDrawing" xmlns:w10="urn:schemas-microsoft-com:office:word" xmlns:w="http://schemas.openxmlformats.org/wordprocessingml/2006/main" xmlns:w14="http://schemas.microsoft.com/office/word/2010/wordml" xmlns:w15="http://schemas.microsoft.com/office/word/2012/wordml" xmlns:w16cid="http://schemas.microsoft.com/office/word/2016/wordml/cid" xmlns:w16se="http://schemas.microsoft.com/office/word/2015/wordml/symex" xmlns:wpg="http://schemas.microsoft.com/office/word/2010/wordprocessingGroup" xmlns:wpi="http://schemas.microsoft.com/office/word/2010/wordprocessingInk" xmlns:wne="http://schemas.microsoft.com/office/word/2006/wordml" xmlns:wps="http://schemas.microsoft.com/office/word/2010/wordprocessingShape" mc:Ignorable="w14 w15 w16se w16cid wp14">
+  <w:p>
+    <w:pPr>
+      <w:pStyle w:val="a5"/>
+      <w:ind w:firstLine="360"/>
+    </w:pPr>
+  </w:p>
+</w:ftr>
+</file>
+
+<file path=word/footer2.xml><?xml version="1.0" encoding="utf-8"?>
+<w:ftr xmlns:wpc="http://schemas.microsoft.com/office/word/2010/wordprocessingCanvas" xmlns:cx="http://schemas.microsoft.com/office/drawing/2014/chartex" xmlns:cx1="http://schemas.microsoft.com/office/drawing/2015/9/8/chartex" xmlns:cx2="http://schemas.microsoft.com/office/drawing/2015/10/21/chartex" xmlns:cx3="http://schemas.microsoft.com/office/drawing/2016/5/9/chartex" xmlns:cx4="http://schemas.microsoft.com/office/drawing/2016/5/10/chartex" xmlns:cx5="http://schemas.microsoft.com/office/drawing/2016/5/11/chartex" xmlns:cx6="http://schemas.microsoft.com/office/drawing/2016/5/12/chartex" xmlns:cx7="http://schemas.microsoft.com/office/drawing/2016/5/13/chartex" xmlns:cx8="http://schemas.microsoft.com/office/drawing/2016/5/14/chartex" xmlns:mc="http://schemas.openxmlformats.org/markup-compatibility/2006" xmlns:aink="http://schemas.microsoft.com/office/drawing/2016/ink" xmlns:am3d="http://schemas.microsoft.com/office/drawing/2017/model3d" xmlns:o="urn:schemas-microsoft-com:office:office" xmlns:r="http://schemas.openxmlformats.org/officeDocument/2006/relationships" xmlns:m="http://schemas.openxmlformats.org/officeDocument/2006/math" xmlns:v="urn:schemas-microsoft-com:vml" xmlns:wp14="http://schemas.microsoft.com/office/word/2010/wordprocessingDrawing" xmlns:wp="http://schemas.openxmlformats.org/drawingml/2006/wordprocessingDrawing" xmlns:w10="urn:schemas-microsoft-com:office:word" xmlns:w="http://schemas.openxmlformats.org/wordprocessingml/2006/main" xmlns:w14="http://schemas.microsoft.com/office/word/2010/wordml" xmlns:w15="http://schemas.microsoft.com/office/word/2012/wordml" xmlns:w16cid="http://schemas.microsoft.com/office/word/2016/wordml/cid" xmlns:w16se="http://schemas.microsoft.com/office/word/2015/wordml/symex" xmlns:wpg="http://schemas.microsoft.com/office/word/2010/wordprocessingGroup" xmlns:wpi="http://schemas.microsoft.com/office/word/2010/wordprocessingInk" xmlns:wne="http://schemas.microsoft.com/office/word/2006/wordml" xmlns:wps="http://schemas.microsoft.com/office/word/2010/wordprocessingShape" mc:Ignorable="w14 w15 w16se w16cid wp14">
+  <w:p>
+    <w:pPr>
+      <w:pStyle w:val="a5"/>
+      <w:ind w:firstLine="360"/>
+    </w:pPr>
+  </w:p>
+</w:ftr>
+</file>
+
+<file path=word/footer3.xml><?xml version="1.0" encoding="utf-8"?>
+<w:ftr xmlns:wpc="http://schemas.microsoft.com/office/word/2010/wordprocessingCanvas" xmlns:cx="http://schemas.microsoft.com/office/drawing/2014/chartex" xmlns:cx1="http://schemas.microsoft.com/office/drawing/2015/9/8/chartex" xmlns:cx2="http://schemas.microsoft.com/office/drawing/2015/10/21/chartex" xmlns:cx3="http://schemas.microsoft.com/office/drawing/2016/5/9/chartex" xmlns:cx4="http://schemas.microsoft.com/office/drawing/2016/5/10/chartex" xmlns:cx5="http://schemas.microsoft.com/office/drawing/2016/5/11/chartex" xmlns:cx6="http://schemas.microsoft.com/office/drawing/2016/5/12/chartex" xmlns:cx7="http://schemas.microsoft.com/office/drawing/2016/5/13/chartex" xmlns:cx8="http://schemas.microsoft.com/office/drawing/2016/5/14/chartex" xmlns:mc="http://schemas.openxmlformats.org/markup-compatibility/2006" xmlns:aink="http://schemas.microsoft.com/office/drawing/2016/ink" xmlns:am3d="http://schemas.microsoft.com/office/drawing/2017/model3d" xmlns:o="urn:schemas-microsoft-com:office:office" xmlns:r="http://schemas.openxmlformats.org/officeDocument/2006/relationships" xmlns:m="http://schemas.openxmlformats.org/officeDocument/2006/math" xmlns:v="urn:schemas-microsoft-com:vml" xmlns:wp14="http://schemas.microsoft.com/office/word/2010/wordprocessingDrawing" xmlns:wp="http://schemas.openxmlformats.org/drawingml/2006/wordprocessingDrawing" xmlns:w10="urn:schemas-microsoft-com:office:word" xmlns:w="http://schemas.openxmlformats.org/wordprocessingml/2006/main" xmlns:w14="http://schemas.microsoft.com/office/word/2010/wordml" xmlns:w15="http://schemas.microsoft.com/office/word/2012/wordml" xmlns:w16cid="http://schemas.microsoft.com/office/word/2016/wordml/cid" xmlns:w16se="http://schemas.microsoft.com/office/word/2015/wordml/symex" xmlns:wpg="http://schemas.microsoft.com/office/word/2010/wordprocessingGroup" xmlns:wpi="http://schemas.microsoft.com/office/word/2010/wordprocessingInk" xmlns:wne="http://schemas.microsoft.com/office/word/2006/wordml" xmlns:wps="http://schemas.microsoft.com/office/word/2010/wordprocessingShape" mc:Ignorable="w14 w15 w16se w16cid wp14">
+  <w:p>
+    <w:pPr>
+      <w:pStyle w:val="a5"/>
+      <w:ind w:firstLine="360"/>
+    </w:pPr>
+  </w:p>
+</w:ftr>
+</file>
+
 <file path=word/footnotes.xml><?xml version="1.0" encoding="utf-8"?>
 <w:footnotes xmlns:wpc="http://schemas.microsoft.com/office/word/2010/wordprocessingCanvas" xmlns:cx="http://schemas.microsoft.com/office/drawing/2014/chartex" xmlns:cx1="http://schemas.microsoft.com/office/drawing/2015/9/8/chartex" xmlns:cx2="http://schemas.microsoft.com/office/drawing/2015/10/21/chartex" xmlns:cx3="http://schemas.microsoft.com/office/drawing/2016/5/9/chartex" xmlns:cx4="http://schemas.microsoft.com/office/drawing/2016/5/10/chartex" xmlns:cx5="http://schemas.microsoft.com/office/drawing/2016/5/11/chartex" xmlns:cx6="http://schemas.microsoft.com/office/drawing/2016/5/12/chartex" xmlns:cx7="http://schemas.microsoft.com/office/drawing/2016/5/13/chartex" xmlns:cx8="http://schemas.microsoft.com/office/drawing/2016/5/14/chartex" xmlns:mc="http://schemas.openxmlformats.org/markup-compatibility/2006" xmlns:aink="http://schemas.microsoft.com/office/drawing/2016/ink" xmlns:am3d="http://schemas.microsoft.com/office/drawing/2017/model3d" xmlns:o="urn:schemas-microsoft-com:office:office" xmlns:r="http://schemas.openxmlformats.org/officeDocument/2006/relationships" xmlns:m="http://schemas.openxmlformats.org/officeDocument/2006/math" xmlns:v="urn:schemas-microsoft-com:vml" xmlns:wp14="http://schemas.microsoft.com/office/word/2010/wordprocessingDrawing" xmlns:wp="http://schemas.openxmlformats.org/drawingml/2006/wordprocessingDrawing" xmlns:w10="urn:schemas-microsoft-com:office:word" xmlns:w="http://schemas.openxmlformats.org/wordprocessingml/2006/main" xmlns:w14="http://schemas.microsoft.com/office/word/2010/wordml" xmlns:w15="http://schemas.microsoft.com/office/word/2012/wordml" xmlns:w16cid="http://schemas.microsoft.com/office/word/2016/wordml/cid" xmlns:w16se="http://schemas.microsoft.com/office/word/2015/wordml/symex" xmlns:wpg="http://schemas.microsoft.com/office/word/2010/wordprocessingGroup" xmlns:wpi="http://schemas.microsoft.com/office/word/2010/wordprocessingInk" xmlns:wne="http://schemas.microsoft.com/office/word/2006/wordml" xmlns:wps="http://schemas.microsoft.com/office/word/2010/wordprocessingShape" mc:Ignorable="w14 w15 w16se w16cid wp14">
   <w:footnote w:type="separator" w:id="-1">
@@ -22917,6 +22971,39 @@
     </w:p>
   </w:footnote>
 </w:footnotes>
+</file>
+
+<file path=word/header1.xml><?xml version="1.0" encoding="utf-8"?>
+<w:hdr xmlns:wpc="http://schemas.microsoft.com/office/word/2010/wordprocessingCanvas" xmlns:cx="http://schemas.microsoft.com/office/drawing/2014/chartex" xmlns:cx1="http://schemas.microsoft.com/office/drawing/2015/9/8/chartex" xmlns:cx2="http://schemas.microsoft.com/office/drawing/2015/10/21/chartex" xmlns:cx3="http://schemas.microsoft.com/office/drawing/2016/5/9/chartex" xmlns:cx4="http://schemas.microsoft.com/office/drawing/2016/5/10/chartex" xmlns:cx5="http://schemas.microsoft.com/office/drawing/2016/5/11/chartex" xmlns:cx6="http://schemas.microsoft.com/office/drawing/2016/5/12/chartex" xmlns:cx7="http://schemas.microsoft.com/office/drawing/2016/5/13/chartex" xmlns:cx8="http://schemas.microsoft.com/office/drawing/2016/5/14/chartex" xmlns:mc="http://schemas.openxmlformats.org/markup-compatibility/2006" xmlns:aink="http://schemas.microsoft.com/office/drawing/2016/ink" xmlns:am3d="http://schemas.microsoft.com/office/drawing/2017/model3d" xmlns:o="urn:schemas-microsoft-com:office:office" xmlns:r="http://schemas.openxmlformats.org/officeDocument/2006/relationships" xmlns:m="http://schemas.openxmlformats.org/officeDocument/2006/math" xmlns:v="urn:schemas-microsoft-com:vml" xmlns:wp14="http://schemas.microsoft.com/office/word/2010/wordprocessingDrawing" xmlns:wp="http://schemas.openxmlformats.org/drawingml/2006/wordprocessingDrawing" xmlns:w10="urn:schemas-microsoft-com:office:word" xmlns:w="http://schemas.openxmlformats.org/wordprocessingml/2006/main" xmlns:w14="http://schemas.microsoft.com/office/word/2010/wordml" xmlns:w15="http://schemas.microsoft.com/office/word/2012/wordml" xmlns:w16cid="http://schemas.microsoft.com/office/word/2016/wordml/cid" xmlns:w16se="http://schemas.microsoft.com/office/word/2015/wordml/symex" xmlns:wpg="http://schemas.microsoft.com/office/word/2010/wordprocessingGroup" xmlns:wpi="http://schemas.microsoft.com/office/word/2010/wordprocessingInk" xmlns:wne="http://schemas.microsoft.com/office/word/2006/wordml" xmlns:wps="http://schemas.microsoft.com/office/word/2010/wordprocessingShape" mc:Ignorable="w14 w15 w16se w16cid wp14">
+  <w:p>
+    <w:pPr>
+      <w:pStyle w:val="a3"/>
+      <w:ind w:firstLine="360"/>
+    </w:pPr>
+  </w:p>
+</w:hdr>
+</file>
+
+<file path=word/header2.xml><?xml version="1.0" encoding="utf-8"?>
+<w:hdr xmlns:wpc="http://schemas.microsoft.com/office/word/2010/wordprocessingCanvas" xmlns:cx="http://schemas.microsoft.com/office/drawing/2014/chartex" xmlns:cx1="http://schemas.microsoft.com/office/drawing/2015/9/8/chartex" xmlns:cx2="http://schemas.microsoft.com/office/drawing/2015/10/21/chartex" xmlns:cx3="http://schemas.microsoft.com/office/drawing/2016/5/9/chartex" xmlns:cx4="http://schemas.microsoft.com/office/drawing/2016/5/10/chartex" xmlns:cx5="http://schemas.microsoft.com/office/drawing/2016/5/11/chartex" xmlns:cx6="http://schemas.microsoft.com/office/drawing/2016/5/12/chartex" xmlns:cx7="http://schemas.microsoft.com/office/drawing/2016/5/13/chartex" xmlns:cx8="http://schemas.microsoft.com/office/drawing/2016/5/14/chartex" xmlns:mc="http://schemas.openxmlformats.org/markup-compatibility/2006" xmlns:aink="http://schemas.microsoft.com/office/drawing/2016/ink" xmlns:am3d="http://schemas.microsoft.com/office/drawing/2017/model3d" xmlns:o="urn:schemas-microsoft-com:office:office" xmlns:r="http://schemas.openxmlformats.org/officeDocument/2006/relationships" xmlns:m="http://schemas.openxmlformats.org/officeDocument/2006/math" xmlns:v="urn:schemas-microsoft-com:vml" xmlns:wp14="http://schemas.microsoft.com/office/word/2010/wordprocessingDrawing" xmlns:wp="http://schemas.openxmlformats.org/drawingml/2006/wordprocessingDrawing" xmlns:w10="urn:schemas-microsoft-com:office:word" xmlns:w="http://schemas.openxmlformats.org/wordprocessingml/2006/main" xmlns:w14="http://schemas.microsoft.com/office/word/2010/wordml" xmlns:w15="http://schemas.microsoft.com/office/word/2012/wordml" xmlns:w16cid="http://schemas.microsoft.com/office/word/2016/wordml/cid" xmlns:w16se="http://schemas.microsoft.com/office/word/2015/wordml/symex" xmlns:wpg="http://schemas.microsoft.com/office/word/2010/wordprocessingGroup" xmlns:wpi="http://schemas.microsoft.com/office/word/2010/wordprocessingInk" xmlns:wne="http://schemas.microsoft.com/office/word/2006/wordml" xmlns:wps="http://schemas.microsoft.com/office/word/2010/wordprocessingShape" mc:Ignorable="w14 w15 w16se w16cid wp14">
+  <w:p>
+    <w:pPr>
+      <w:pStyle w:val="a3"/>
+      <w:ind w:firstLine="360"/>
+    </w:pPr>
+  </w:p>
+</w:hdr>
+</file>
+
+<file path=word/header3.xml><?xml version="1.0" encoding="utf-8"?>
+<w:hdr xmlns:wpc="http://schemas.microsoft.com/office/word/2010/wordprocessingCanvas" xmlns:cx="http://schemas.microsoft.com/office/drawing/2014/chartex" xmlns:cx1="http://schemas.microsoft.com/office/drawing/2015/9/8/chartex" xmlns:cx2="http://schemas.microsoft.com/office/drawing/2015/10/21/chartex" xmlns:cx3="http://schemas.microsoft.com/office/drawing/2016/5/9/chartex" xmlns:cx4="http://schemas.microsoft.com/office/drawing/2016/5/10/chartex" xmlns:cx5="http://schemas.microsoft.com/office/drawing/2016/5/11/chartex" xmlns:cx6="http://schemas.microsoft.com/office/drawing/2016/5/12/chartex" xmlns:cx7="http://schemas.microsoft.com/office/drawing/2016/5/13/chartex" xmlns:cx8="http://schemas.microsoft.com/office/drawing/2016/5/14/chartex" xmlns:mc="http://schemas.openxmlformats.org/markup-compatibility/2006" xmlns:aink="http://schemas.microsoft.com/office/drawing/2016/ink" xmlns:am3d="http://schemas.microsoft.com/office/drawing/2017/model3d" xmlns:o="urn:schemas-microsoft-com:office:office" xmlns:r="http://schemas.openxmlformats.org/officeDocument/2006/relationships" xmlns:m="http://schemas.openxmlformats.org/officeDocument/2006/math" xmlns:v="urn:schemas-microsoft-com:vml" xmlns:wp14="http://schemas.microsoft.com/office/word/2010/wordprocessingDrawing" xmlns:wp="http://schemas.openxmlformats.org/drawingml/2006/wordprocessingDrawing" xmlns:w10="urn:schemas-microsoft-com:office:word" xmlns:w="http://schemas.openxmlformats.org/wordprocessingml/2006/main" xmlns:w14="http://schemas.microsoft.com/office/word/2010/wordml" xmlns:w15="http://schemas.microsoft.com/office/word/2012/wordml" xmlns:w16cid="http://schemas.microsoft.com/office/word/2016/wordml/cid" xmlns:w16se="http://schemas.microsoft.com/office/word/2015/wordml/symex" xmlns:wpg="http://schemas.microsoft.com/office/word/2010/wordprocessingGroup" xmlns:wpi="http://schemas.microsoft.com/office/word/2010/wordprocessingInk" xmlns:wne="http://schemas.microsoft.com/office/word/2006/wordml" xmlns:wps="http://schemas.microsoft.com/office/word/2010/wordprocessingShape" mc:Ignorable="w14 w15 w16se w16cid wp14">
+  <w:p>
+    <w:pPr>
+      <w:pStyle w:val="a3"/>
+      <w:ind w:firstLine="360"/>
+    </w:pPr>
+  </w:p>
+</w:hdr>
 </file>
 
 <file path=word/numbering.xml><?xml version="1.0" encoding="utf-8"?>

</xml_diff>

<commit_message>
feat(Sever&SetVMState): use shared memory and semophore to transfer VM state change
</commit_message>
<xml_diff>
--- a/docs/Dynamic-Load-Balancer设计文档.docx
+++ b/docs/Dynamic-Load-Balancer设计文档.docx
@@ -8679,41 +8679,26 @@
     <w:p>
       <w:pPr>
         <w:ind w:firstLine="480"/>
-        <w:rPr>
-          <w:rFonts w:hint="eastAsia"/>
-        </w:rPr>
       </w:pPr>
     </w:p>
     <w:p>
       <w:pPr>
         <w:ind w:firstLine="480"/>
-        <w:rPr>
-          <w:rFonts w:hint="eastAsia"/>
-        </w:rPr>
       </w:pPr>
     </w:p>
     <w:p>
       <w:pPr>
         <w:ind w:firstLine="480"/>
-        <w:rPr>
-          <w:rFonts w:hint="eastAsia"/>
-        </w:rPr>
       </w:pPr>
     </w:p>
     <w:p>
       <w:pPr>
         <w:ind w:firstLine="480"/>
-        <w:rPr>
-          <w:rFonts w:hint="eastAsia"/>
-        </w:rPr>
       </w:pPr>
     </w:p>
     <w:p>
       <w:pPr>
         <w:ind w:firstLine="480"/>
-        <w:rPr>
-          <w:rFonts w:hint="eastAsia"/>
-        </w:rPr>
       </w:pPr>
     </w:p>
     <w:p>
@@ -8764,9 +8749,6 @@
     <w:p>
       <w:pPr>
         <w:ind w:firstLine="480"/>
-        <w:rPr>
-          <w:rFonts w:hint="eastAsia"/>
-        </w:rPr>
       </w:pPr>
       <w:r>
         <w:rPr>
@@ -8793,13 +8775,7 @@
         <w:rPr>
           <w:rFonts w:hint="eastAsia"/>
         </w:rPr>
-        <w:t>性能相关信息，</w:t>
-      </w:r>
-      <w:r>
-        <w:rPr>
-          <w:rFonts w:hint="eastAsia"/>
-        </w:rPr>
-        <w:t>如：</w:t>
+        <w:t>性能相关信息，如：</w:t>
       </w:r>
       <w:r>
         <w:rPr>
@@ -9601,7 +9577,7 @@
               <w:ind w:firstLineChars="0" w:firstLine="0"/>
               <w:jc w:val="center"/>
               <w:rPr>
-                <w:rFonts w:cs="Times New Roman" w:hint="eastAsia"/>
+                <w:rFonts w:cs="Times New Roman"/>
               </w:rPr>
             </w:pPr>
           </w:p>
@@ -9616,7 +9592,7 @@
               <w:ind w:firstLineChars="0" w:firstLine="0"/>
               <w:jc w:val="center"/>
               <w:rPr>
-                <w:rFonts w:cs="Times New Roman" w:hint="eastAsia"/>
+                <w:rFonts w:cs="Times New Roman"/>
               </w:rPr>
             </w:pPr>
             <w:r>
@@ -9668,7 +9644,7 @@
               <w:ind w:firstLineChars="0" w:firstLine="0"/>
               <w:jc w:val="center"/>
               <w:rPr>
-                <w:rFonts w:cs="Times New Roman" w:hint="eastAsia"/>
+                <w:rFonts w:cs="Times New Roman"/>
               </w:rPr>
             </w:pPr>
           </w:p>
@@ -9723,7 +9699,7 @@
               <w:ind w:firstLineChars="0" w:firstLine="0"/>
               <w:jc w:val="center"/>
               <w:rPr>
-                <w:rFonts w:cs="Times New Roman" w:hint="eastAsia"/>
+                <w:rFonts w:cs="Times New Roman"/>
               </w:rPr>
             </w:pPr>
           </w:p>
@@ -10400,7 +10376,7 @@
               <w:ind w:firstLineChars="0" w:firstLine="0"/>
               <w:jc w:val="center"/>
               <w:rPr>
-                <w:rFonts w:cs="Times New Roman" w:hint="eastAsia"/>
+                <w:rFonts w:cs="Times New Roman"/>
               </w:rPr>
             </w:pPr>
           </w:p>
@@ -10415,7 +10391,7 @@
               <w:ind w:firstLineChars="0" w:firstLine="0"/>
               <w:jc w:val="center"/>
               <w:rPr>
-                <w:rFonts w:cs="Times New Roman" w:hint="eastAsia"/>
+                <w:rFonts w:cs="Times New Roman"/>
               </w:rPr>
             </w:pPr>
             <w:r>
@@ -10436,7 +10412,7 @@
               <w:ind w:firstLineChars="0" w:firstLine="0"/>
               <w:jc w:val="center"/>
               <w:rPr>
-                <w:rFonts w:cs="Times New Roman" w:hint="eastAsia"/>
+                <w:rFonts w:cs="Times New Roman"/>
               </w:rPr>
             </w:pPr>
           </w:p>
@@ -10446,9 +10422,6 @@
     <w:p>
       <w:pPr>
         <w:ind w:firstLineChars="0" w:firstLine="0"/>
-        <w:rPr>
-          <w:rFonts w:hint="eastAsia"/>
-        </w:rPr>
       </w:pPr>
     </w:p>
     <w:p>
@@ -10666,9 +10639,6 @@
       <w:pPr>
         <w:pStyle w:val="cp"/>
         <w:spacing w:before="156"/>
-        <w:rPr>
-          <w:rFonts w:hint="eastAsia"/>
-        </w:rPr>
       </w:pPr>
       <w:r>
         <w:rPr>
@@ -10799,7 +10769,7 @@
                                 <w:pStyle w:val="ad"/>
                                 <w:jc w:val="center"/>
                                 <w:rPr>
-                                  <w:rFonts w:ascii="Times New Roman" w:eastAsia="宋体" w:hAnsi="Times New Roman" w:hint="eastAsia"/>
+                                  <w:rFonts w:ascii="Times New Roman" w:eastAsia="宋体" w:hAnsi="Times New Roman"/>
                                 </w:rPr>
                               </w:pPr>
                               <w:r>
@@ -10852,7 +10822,7 @@
                               <w:pPr>
                                 <w:pStyle w:val="ad"/>
                                 <w:rPr>
-                                  <w:rFonts w:ascii="Times New Roman" w:eastAsia="宋体" w:hAnsi="Times New Roman" w:hint="eastAsia"/>
+                                  <w:rFonts w:ascii="Times New Roman" w:eastAsia="宋体" w:hAnsi="Times New Roman"/>
                                 </w:rPr>
                               </w:pPr>
                               <w:r>
@@ -10879,13 +10849,7 @@
                                 <w:rPr>
                                   <w:rFonts w:ascii="Times New Roman" w:eastAsia="宋体" w:hAnsi="Times New Roman" w:hint="eastAsia"/>
                                 </w:rPr>
-                                <w:t>函数</w:t>
-                              </w:r>
-                              <w:r>
-                                <w:rPr>
-                                  <w:rFonts w:ascii="Times New Roman" w:eastAsia="宋体" w:hAnsi="Times New Roman" w:hint="eastAsia"/>
-                                </w:rPr>
-                                <w:t>新建一个线程并启动</w:t>
+                                <w:t>函数新建一个线程并启动</w:t>
                               </w:r>
                             </w:p>
                           </w:txbxContent>
@@ -11193,7 +11157,7 @@
                           <w:pStyle w:val="ad"/>
                           <w:jc w:val="center"/>
                           <w:rPr>
-                            <w:rFonts w:ascii="Times New Roman" w:eastAsia="宋体" w:hAnsi="Times New Roman" w:hint="eastAsia"/>
+                            <w:rFonts w:ascii="Times New Roman" w:eastAsia="宋体" w:hAnsi="Times New Roman"/>
                           </w:rPr>
                         </w:pPr>
                         <w:r>
@@ -11219,7 +11183,7 @@
                         <w:pPr>
                           <w:pStyle w:val="ad"/>
                           <w:rPr>
-                            <w:rFonts w:ascii="Times New Roman" w:eastAsia="宋体" w:hAnsi="Times New Roman" w:hint="eastAsia"/>
+                            <w:rFonts w:ascii="Times New Roman" w:eastAsia="宋体" w:hAnsi="Times New Roman"/>
                           </w:rPr>
                         </w:pPr>
                         <w:r>
@@ -11246,13 +11210,7 @@
                           <w:rPr>
                             <w:rFonts w:ascii="Times New Roman" w:eastAsia="宋体" w:hAnsi="Times New Roman" w:hint="eastAsia"/>
                           </w:rPr>
-                          <w:t>函数</w:t>
-                        </w:r>
-                        <w:r>
-                          <w:rPr>
-                            <w:rFonts w:ascii="Times New Roman" w:eastAsia="宋体" w:hAnsi="Times New Roman" w:hint="eastAsia"/>
-                          </w:rPr>
-                          <w:t>新建一个线程并启动</w:t>
+                          <w:t>函数新建一个线程并启动</w:t>
                         </w:r>
                       </w:p>
                     </w:txbxContent>
@@ -11457,7 +11415,7 @@
                                 <w:pStyle w:val="ad"/>
                                 <w:jc w:val="center"/>
                                 <w:rPr>
-                                  <w:rFonts w:ascii="Times New Roman" w:eastAsia="宋体" w:hAnsi="Times New Roman" w:hint="eastAsia"/>
+                                  <w:rFonts w:ascii="Times New Roman" w:eastAsia="宋体" w:hAnsi="Times New Roman"/>
                                 </w:rPr>
                               </w:pPr>
                               <w:r>
@@ -11504,7 +11462,7 @@
                               <w:pPr>
                                 <w:pStyle w:val="ad"/>
                                 <w:rPr>
-                                  <w:rFonts w:ascii="Times New Roman" w:eastAsia="宋体" w:hAnsi="Times New Roman" w:hint="eastAsia"/>
+                                  <w:rFonts w:ascii="Times New Roman" w:eastAsia="宋体" w:hAnsi="Times New Roman"/>
                                 </w:rPr>
                               </w:pPr>
                               <w:r>
@@ -12585,7 +12543,7 @@
                           <w:pStyle w:val="ad"/>
                           <w:jc w:val="center"/>
                           <w:rPr>
-                            <w:rFonts w:ascii="Times New Roman" w:eastAsia="宋体" w:hAnsi="Times New Roman" w:hint="eastAsia"/>
+                            <w:rFonts w:ascii="Times New Roman" w:eastAsia="宋体" w:hAnsi="Times New Roman"/>
                           </w:rPr>
                         </w:pPr>
                         <w:r>
@@ -12605,7 +12563,7 @@
                         <w:pPr>
                           <w:pStyle w:val="ad"/>
                           <w:rPr>
-                            <w:rFonts w:ascii="Times New Roman" w:eastAsia="宋体" w:hAnsi="Times New Roman" w:hint="eastAsia"/>
+                            <w:rFonts w:ascii="Times New Roman" w:eastAsia="宋体" w:hAnsi="Times New Roman"/>
                           </w:rPr>
                         </w:pPr>
                         <w:r>
@@ -13113,9 +13071,6 @@
       <w:pPr>
         <w:pStyle w:val="cp"/>
         <w:spacing w:before="156"/>
-        <w:rPr>
-          <w:rFonts w:hint="eastAsia"/>
-        </w:rPr>
       </w:pPr>
       <w:proofErr w:type="spellStart"/>
       <w:r>
@@ -13220,9 +13175,6 @@
       <w:pPr>
         <w:pStyle w:val="cp"/>
         <w:spacing w:before="156"/>
-        <w:rPr>
-          <w:rFonts w:hint="eastAsia"/>
-        </w:rPr>
       </w:pPr>
       <w:r>
         <w:rPr>
@@ -13262,9 +13214,6 @@
       <w:pPr>
         <w:pStyle w:val="cp"/>
         <w:spacing w:before="156"/>
-        <w:rPr>
-          <w:rFonts w:hint="eastAsia"/>
-        </w:rPr>
       </w:pPr>
       <w:r>
         <w:rPr>
@@ -13412,7 +13361,7 @@
                                 <w:ind w:firstLine="400"/>
                                 <w:jc w:val="center"/>
                                 <w:rPr>
-                                  <w:rFonts w:cs="Times New Roman" w:hint="eastAsia"/>
+                                  <w:rFonts w:cs="Times New Roman"/>
                                   <w:sz w:val="20"/>
                                   <w:szCs w:val="20"/>
                                 </w:rPr>
@@ -13525,7 +13474,7 @@
                                 <w:pStyle w:val="ad"/>
                                 <w:jc w:val="center"/>
                                 <w:rPr>
-                                  <w:rFonts w:ascii="Times New Roman" w:eastAsia="宋体" w:hAnsi="Times New Roman" w:hint="eastAsia"/>
+                                  <w:rFonts w:ascii="Times New Roman" w:eastAsia="宋体" w:hAnsi="Times New Roman"/>
                                 </w:rPr>
                               </w:pPr>
                               <w:r>
@@ -13596,7 +13545,7 @@
                                 <w:pStyle w:val="ad"/>
                                 <w:jc w:val="center"/>
                                 <w:rPr>
-                                  <w:rFonts w:ascii="Times New Roman" w:eastAsia="宋体" w:hAnsi="Times New Roman" w:hint="eastAsia"/>
+                                  <w:rFonts w:ascii="Times New Roman" w:eastAsia="宋体" w:hAnsi="Times New Roman"/>
                                 </w:rPr>
                               </w:pPr>
                               <w:proofErr w:type="spellStart"/>
@@ -13619,7 +13568,7 @@
                                 <w:pStyle w:val="ad"/>
                                 <w:jc w:val="center"/>
                                 <w:rPr>
-                                  <w:rFonts w:ascii="Times New Roman" w:eastAsia="宋体" w:hAnsi="Times New Roman" w:hint="eastAsia"/>
+                                  <w:rFonts w:ascii="Times New Roman" w:eastAsia="宋体" w:hAnsi="Times New Roman"/>
                                 </w:rPr>
                               </w:pPr>
                               <w:proofErr w:type="spellStart"/>
@@ -13671,7 +13620,7 @@
                                 <w:pStyle w:val="ad"/>
                                 <w:jc w:val="center"/>
                                 <w:rPr>
-                                  <w:rFonts w:ascii="Times New Roman" w:eastAsia="宋体" w:hAnsi="Times New Roman" w:hint="eastAsia"/>
+                                  <w:rFonts w:ascii="Times New Roman" w:eastAsia="宋体" w:hAnsi="Times New Roman"/>
                                 </w:rPr>
                               </w:pPr>
                               <w:r>
@@ -14069,7 +14018,7 @@
                           <w:ind w:firstLine="400"/>
                           <w:jc w:val="center"/>
                           <w:rPr>
-                            <w:rFonts w:cs="Times New Roman" w:hint="eastAsia"/>
+                            <w:rFonts w:cs="Times New Roman"/>
                             <w:sz w:val="20"/>
                             <w:szCs w:val="20"/>
                           </w:rPr>
@@ -14155,7 +14104,7 @@
                           <w:pStyle w:val="ad"/>
                           <w:jc w:val="center"/>
                           <w:rPr>
-                            <w:rFonts w:ascii="Times New Roman" w:eastAsia="宋体" w:hAnsi="Times New Roman" w:hint="eastAsia"/>
+                            <w:rFonts w:ascii="Times New Roman" w:eastAsia="宋体" w:hAnsi="Times New Roman"/>
                           </w:rPr>
                         </w:pPr>
                         <w:r>
@@ -14199,7 +14148,7 @@
                           <w:pStyle w:val="ad"/>
                           <w:jc w:val="center"/>
                           <w:rPr>
-                            <w:rFonts w:ascii="Times New Roman" w:eastAsia="宋体" w:hAnsi="Times New Roman" w:hint="eastAsia"/>
+                            <w:rFonts w:ascii="Times New Roman" w:eastAsia="宋体" w:hAnsi="Times New Roman"/>
                           </w:rPr>
                         </w:pPr>
                         <w:proofErr w:type="spellStart"/>
@@ -14222,7 +14171,7 @@
                           <w:pStyle w:val="ad"/>
                           <w:jc w:val="center"/>
                           <w:rPr>
-                            <w:rFonts w:ascii="Times New Roman" w:eastAsia="宋体" w:hAnsi="Times New Roman" w:hint="eastAsia"/>
+                            <w:rFonts w:ascii="Times New Roman" w:eastAsia="宋体" w:hAnsi="Times New Roman"/>
                           </w:rPr>
                         </w:pPr>
                         <w:proofErr w:type="spellStart"/>
@@ -14274,7 +14223,7 @@
                           <w:pStyle w:val="ad"/>
                           <w:jc w:val="center"/>
                           <w:rPr>
-                            <w:rFonts w:ascii="Times New Roman" w:eastAsia="宋体" w:hAnsi="Times New Roman" w:hint="eastAsia"/>
+                            <w:rFonts w:ascii="Times New Roman" w:eastAsia="宋体" w:hAnsi="Times New Roman"/>
                           </w:rPr>
                         </w:pPr>
                         <w:r>
@@ -14444,9 +14393,6 @@
       <w:pPr>
         <w:pStyle w:val="cp"/>
         <w:spacing w:before="156"/>
-        <w:rPr>
-          <w:rFonts w:hint="eastAsia"/>
-        </w:rPr>
       </w:pPr>
       <w:proofErr w:type="spellStart"/>
       <w:r>
@@ -14892,7 +14838,6 @@
                                 <w:ind w:firstLineChars="168" w:firstLine="336"/>
                                 <w:jc w:val="center"/>
                                 <w:rPr>
-                                  <w:rFonts w:hint="eastAsia"/>
                                   <w:sz w:val="20"/>
                                   <w:szCs w:val="20"/>
                                 </w:rPr>
@@ -15270,9 +15215,6 @@
                                 <w:pStyle w:val="a9"/>
                                 <w:spacing w:before="0" w:beforeAutospacing="0" w:after="0" w:afterAutospacing="0" w:line="360" w:lineRule="auto"/>
                                 <w:jc w:val="center"/>
-                                <w:rPr>
-                                  <w:rFonts w:hint="eastAsia"/>
-                                </w:rPr>
                               </w:pPr>
                               <w:r>
                                 <w:rPr>
@@ -15552,7 +15494,6 @@
                           <w:ind w:firstLineChars="168" w:firstLine="336"/>
                           <w:jc w:val="center"/>
                           <w:rPr>
-                            <w:rFonts w:hint="eastAsia"/>
                             <w:sz w:val="20"/>
                             <w:szCs w:val="20"/>
                           </w:rPr>
@@ -15657,9 +15598,6 @@
                           <w:pStyle w:val="a9"/>
                           <w:spacing w:before="0" w:beforeAutospacing="0" w:after="0" w:afterAutospacing="0" w:line="360" w:lineRule="auto"/>
                           <w:jc w:val="center"/>
-                          <w:rPr>
-                            <w:rFonts w:hint="eastAsia"/>
-                          </w:rPr>
                         </w:pPr>
                         <w:r>
                           <w:rPr>
@@ -15688,9 +15626,6 @@
     <w:p>
       <w:pPr>
         <w:ind w:left="360" w:firstLineChars="0" w:firstLine="0"/>
-        <w:rPr>
-          <w:rFonts w:hint="eastAsia"/>
-        </w:rPr>
       </w:pPr>
     </w:p>
     <w:bookmarkEnd w:id="0"/>
@@ -15744,25 +15679,7 @@
         <w:rPr>
           <w:rFonts w:hint="eastAsia"/>
         </w:rPr>
-        <w:t>本模块定时获取并刷新</w:t>
-      </w:r>
-      <w:r>
-        <w:rPr>
-          <w:rFonts w:hint="eastAsia"/>
-        </w:rPr>
-        <w:t>内存</w:t>
-      </w:r>
-      <w:r>
-        <w:rPr>
-          <w:rFonts w:hint="eastAsia"/>
-        </w:rPr>
-        <w:t>性能相关信息，如：</w:t>
-      </w:r>
-      <w:r>
-        <w:rPr>
-          <w:rFonts w:hint="eastAsia"/>
-        </w:rPr>
-        <w:t>可用内存大小，</w:t>
+        <w:t>本模块定时获取并刷新内存性能相关信息，如：可用内存大小，</w:t>
       </w:r>
       <w:proofErr w:type="gramStart"/>
       <w:r>
@@ -16105,14 +16022,14 @@
         <w:rPr>
           <w:rFonts w:hint="eastAsia"/>
         </w:rPr>
-        <w:t>直接响</w:t>
+        <w:t>直接响应</w:t>
       </w:r>
       <w:proofErr w:type="gramEnd"/>
       <w:r>
         <w:rPr>
           <w:rFonts w:hint="eastAsia"/>
         </w:rPr>
-        <w:t>应异常，授权验证线程捕获该异常后，清空该</w:t>
+        <w:t>异常，授权验证线程捕获该异常后，清空该</w:t>
       </w:r>
       <w:r>
         <w:rPr>
@@ -16925,7 +16842,7 @@
               <w:ind w:firstLineChars="0" w:firstLine="0"/>
               <w:jc w:val="center"/>
               <w:rPr>
-                <w:rFonts w:cs="Times New Roman" w:hint="eastAsia"/>
+                <w:rFonts w:cs="Times New Roman"/>
               </w:rPr>
             </w:pPr>
           </w:p>
@@ -16940,7 +16857,7 @@
               <w:ind w:firstLineChars="0" w:firstLine="0"/>
               <w:jc w:val="center"/>
               <w:rPr>
-                <w:rFonts w:cs="Times New Roman" w:hint="eastAsia"/>
+                <w:rFonts w:cs="Times New Roman"/>
               </w:rPr>
             </w:pPr>
             <w:r>
@@ -16986,7 +16903,7 @@
               <w:ind w:firstLineChars="0" w:firstLine="0"/>
               <w:jc w:val="center"/>
               <w:rPr>
-                <w:rFonts w:cs="Times New Roman" w:hint="eastAsia"/>
+                <w:rFonts w:cs="Times New Roman"/>
               </w:rPr>
             </w:pPr>
           </w:p>
@@ -17049,7 +16966,7 @@
               <w:spacing w:line="240" w:lineRule="auto"/>
               <w:ind w:firstLineChars="0" w:firstLine="0"/>
               <w:rPr>
-                <w:rFonts w:cs="Times New Roman" w:hint="eastAsia"/>
+                <w:rFonts w:cs="Times New Roman"/>
               </w:rPr>
             </w:pPr>
             <w:r>
@@ -17797,9 +17714,6 @@
         <w:pStyle w:val="cp"/>
         <w:spacing w:before="156"/>
         <w:ind w:firstLineChars="0" w:firstLine="0"/>
-        <w:rPr>
-          <w:rFonts w:hint="eastAsia"/>
-        </w:rPr>
       </w:pPr>
       <w:r>
         <w:rPr>
@@ -17937,7 +17851,7 @@
                                 <w:pStyle w:val="ad"/>
                                 <w:jc w:val="center"/>
                                 <w:rPr>
-                                  <w:rFonts w:ascii="Times New Roman" w:eastAsia="宋体" w:hAnsi="Times New Roman" w:hint="eastAsia"/>
+                                  <w:rFonts w:ascii="Times New Roman" w:eastAsia="宋体" w:hAnsi="Times New Roman"/>
                                 </w:rPr>
                               </w:pPr>
                               <w:r>
@@ -17984,7 +17898,7 @@
                               <w:pPr>
                                 <w:pStyle w:val="ad"/>
                                 <w:rPr>
-                                  <w:rFonts w:ascii="Times New Roman" w:eastAsia="宋体" w:hAnsi="Times New Roman" w:hint="eastAsia"/>
+                                  <w:rFonts w:ascii="Times New Roman" w:eastAsia="宋体" w:hAnsi="Times New Roman"/>
                                 </w:rPr>
                               </w:pPr>
                               <w:r>
@@ -18298,7 +18212,7 @@
                           <w:pStyle w:val="ad"/>
                           <w:jc w:val="center"/>
                           <w:rPr>
-                            <w:rFonts w:ascii="Times New Roman" w:eastAsia="宋体" w:hAnsi="Times New Roman" w:hint="eastAsia"/>
+                            <w:rFonts w:ascii="Times New Roman" w:eastAsia="宋体" w:hAnsi="Times New Roman"/>
                           </w:rPr>
                         </w:pPr>
                         <w:r>
@@ -18318,7 +18232,7 @@
                         <w:pPr>
                           <w:pStyle w:val="ad"/>
                           <w:rPr>
-                            <w:rFonts w:ascii="Times New Roman" w:eastAsia="宋体" w:hAnsi="Times New Roman" w:hint="eastAsia"/>
+                            <w:rFonts w:ascii="Times New Roman" w:eastAsia="宋体" w:hAnsi="Times New Roman"/>
                           </w:rPr>
                         </w:pPr>
                         <w:r>
@@ -18417,9 +18331,6 @@
         <w:pStyle w:val="a8"/>
         <w:spacing w:line="360" w:lineRule="atLeast"/>
         <w:ind w:left="420" w:firstLineChars="0" w:firstLine="0"/>
-        <w:rPr>
-          <w:rFonts w:hint="eastAsia"/>
-        </w:rPr>
       </w:pPr>
     </w:p>
     <w:p>
@@ -18600,9 +18511,6 @@
       <w:pPr>
         <w:pStyle w:val="cp"/>
         <w:spacing w:before="156"/>
-        <w:rPr>
-          <w:rFonts w:hint="eastAsia"/>
-        </w:rPr>
       </w:pPr>
       <w:r>
         <w:rPr>
@@ -18642,9 +18550,6 @@
       <w:pPr>
         <w:pStyle w:val="cp"/>
         <w:spacing w:before="156"/>
-        <w:rPr>
-          <w:rFonts w:hint="eastAsia"/>
-        </w:rPr>
       </w:pPr>
       <w:r>
         <w:rPr>
@@ -18793,7 +18698,7 @@
                                 <w:ind w:firstLine="400"/>
                                 <w:jc w:val="center"/>
                                 <w:rPr>
-                                  <w:rFonts w:cs="Times New Roman" w:hint="eastAsia"/>
+                                  <w:rFonts w:cs="Times New Roman"/>
                                   <w:sz w:val="20"/>
                                   <w:szCs w:val="20"/>
                                 </w:rPr>
@@ -18906,7 +18811,7 @@
                                 <w:pStyle w:val="ad"/>
                                 <w:jc w:val="center"/>
                                 <w:rPr>
-                                  <w:rFonts w:ascii="Times New Roman" w:eastAsia="宋体" w:hAnsi="Times New Roman" w:hint="eastAsia"/>
+                                  <w:rFonts w:ascii="Times New Roman" w:eastAsia="宋体" w:hAnsi="Times New Roman"/>
                                 </w:rPr>
                               </w:pPr>
                               <w:r>
@@ -18977,7 +18882,7 @@
                                 <w:pStyle w:val="ad"/>
                                 <w:jc w:val="center"/>
                                 <w:rPr>
-                                  <w:rFonts w:ascii="Times New Roman" w:eastAsia="宋体" w:hAnsi="Times New Roman" w:hint="eastAsia"/>
+                                  <w:rFonts w:ascii="Times New Roman" w:eastAsia="宋体" w:hAnsi="Times New Roman"/>
                                 </w:rPr>
                               </w:pPr>
                               <w:proofErr w:type="spellStart"/>
@@ -19000,7 +18905,7 @@
                                 <w:pStyle w:val="ad"/>
                                 <w:jc w:val="center"/>
                                 <w:rPr>
-                                  <w:rFonts w:ascii="Times New Roman" w:eastAsia="宋体" w:hAnsi="Times New Roman" w:hint="eastAsia"/>
+                                  <w:rFonts w:ascii="Times New Roman" w:eastAsia="宋体" w:hAnsi="Times New Roman"/>
                                 </w:rPr>
                               </w:pPr>
                               <w:proofErr w:type="spellStart"/>
@@ -19052,7 +18957,7 @@
                                 <w:pStyle w:val="ad"/>
                                 <w:jc w:val="center"/>
                                 <w:rPr>
-                                  <w:rFonts w:ascii="Times New Roman" w:eastAsia="宋体" w:hAnsi="Times New Roman" w:hint="eastAsia"/>
+                                  <w:rFonts w:ascii="Times New Roman" w:eastAsia="宋体" w:hAnsi="Times New Roman"/>
                                 </w:rPr>
                               </w:pPr>
                               <w:r>
@@ -19450,7 +19355,7 @@
                           <w:ind w:firstLine="400"/>
                           <w:jc w:val="center"/>
                           <w:rPr>
-                            <w:rFonts w:cs="Times New Roman" w:hint="eastAsia"/>
+                            <w:rFonts w:cs="Times New Roman"/>
                             <w:sz w:val="20"/>
                             <w:szCs w:val="20"/>
                           </w:rPr>
@@ -19536,7 +19441,7 @@
                           <w:pStyle w:val="ad"/>
                           <w:jc w:val="center"/>
                           <w:rPr>
-                            <w:rFonts w:ascii="Times New Roman" w:eastAsia="宋体" w:hAnsi="Times New Roman" w:hint="eastAsia"/>
+                            <w:rFonts w:ascii="Times New Roman" w:eastAsia="宋体" w:hAnsi="Times New Roman"/>
                           </w:rPr>
                         </w:pPr>
                         <w:r>
@@ -19580,7 +19485,7 @@
                           <w:pStyle w:val="ad"/>
                           <w:jc w:val="center"/>
                           <w:rPr>
-                            <w:rFonts w:ascii="Times New Roman" w:eastAsia="宋体" w:hAnsi="Times New Roman" w:hint="eastAsia"/>
+                            <w:rFonts w:ascii="Times New Roman" w:eastAsia="宋体" w:hAnsi="Times New Roman"/>
                           </w:rPr>
                         </w:pPr>
                         <w:proofErr w:type="spellStart"/>
@@ -19603,7 +19508,7 @@
                           <w:pStyle w:val="ad"/>
                           <w:jc w:val="center"/>
                           <w:rPr>
-                            <w:rFonts w:ascii="Times New Roman" w:eastAsia="宋体" w:hAnsi="Times New Roman" w:hint="eastAsia"/>
+                            <w:rFonts w:ascii="Times New Roman" w:eastAsia="宋体" w:hAnsi="Times New Roman"/>
                           </w:rPr>
                         </w:pPr>
                         <w:proofErr w:type="spellStart"/>
@@ -19655,7 +19560,7 @@
                           <w:pStyle w:val="ad"/>
                           <w:jc w:val="center"/>
                           <w:rPr>
-                            <w:rFonts w:ascii="Times New Roman" w:eastAsia="宋体" w:hAnsi="Times New Roman" w:hint="eastAsia"/>
+                            <w:rFonts w:ascii="Times New Roman" w:eastAsia="宋体" w:hAnsi="Times New Roman"/>
                           </w:rPr>
                         </w:pPr>
                         <w:r>
@@ -19841,9 +19746,6 @@
       <w:pPr>
         <w:pStyle w:val="cp"/>
         <w:spacing w:before="156"/>
-        <w:rPr>
-          <w:rFonts w:hint="eastAsia"/>
-        </w:rPr>
       </w:pPr>
       <w:proofErr w:type="spellStart"/>
       <w:r>
@@ -20029,9 +19931,6 @@
       <w:pPr>
         <w:spacing w:line="360" w:lineRule="atLeast"/>
         <w:ind w:firstLine="480"/>
-        <w:rPr>
-          <w:rFonts w:hint="eastAsia"/>
-        </w:rPr>
       </w:pPr>
       <w:r>
         <w:rPr>
@@ -20333,7 +20232,7 @@
                                 <w:ind w:firstLineChars="0" w:firstLine="420"/>
                                 <w:jc w:val="center"/>
                                 <w:rPr>
-                                  <w:rFonts w:cs="Times New Roman" w:hint="eastAsia"/>
+                                  <w:rFonts w:cs="Times New Roman"/>
                                   <w:sz w:val="20"/>
                                   <w:szCs w:val="20"/>
                                 </w:rPr>
@@ -20352,7 +20251,6 @@
                                 <w:spacing w:line="240" w:lineRule="auto"/>
                                 <w:ind w:firstLineChars="0" w:firstLine="420"/>
                                 <w:rPr>
-                                  <w:rFonts w:hint="eastAsia"/>
                                   <w:sz w:val="20"/>
                                   <w:szCs w:val="20"/>
                                 </w:rPr>
@@ -20730,9 +20628,6 @@
                                 <w:pStyle w:val="a9"/>
                                 <w:spacing w:before="0" w:beforeAutospacing="0" w:after="0" w:afterAutospacing="0" w:line="360" w:lineRule="auto"/>
                                 <w:jc w:val="center"/>
-                                <w:rPr>
-                                  <w:rFonts w:hint="eastAsia"/>
-                                </w:rPr>
                               </w:pPr>
                               <w:r>
                                 <w:rPr>
@@ -21056,7 +20951,7 @@
                           <w:ind w:firstLineChars="0" w:firstLine="420"/>
                           <w:jc w:val="center"/>
                           <w:rPr>
-                            <w:rFonts w:cs="Times New Roman" w:hint="eastAsia"/>
+                            <w:rFonts w:cs="Times New Roman"/>
                             <w:sz w:val="20"/>
                             <w:szCs w:val="20"/>
                           </w:rPr>
@@ -21075,7 +20970,6 @@
                           <w:spacing w:line="240" w:lineRule="auto"/>
                           <w:ind w:firstLineChars="0" w:firstLine="420"/>
                           <w:rPr>
-                            <w:rFonts w:hint="eastAsia"/>
                             <w:sz w:val="20"/>
                             <w:szCs w:val="20"/>
                           </w:rPr>
@@ -21180,9 +21074,6 @@
                           <w:pStyle w:val="a9"/>
                           <w:spacing w:before="0" w:beforeAutospacing="0" w:after="0" w:afterAutospacing="0" w:line="360" w:lineRule="auto"/>
                           <w:jc w:val="center"/>
-                          <w:rPr>
-                            <w:rFonts w:hint="eastAsia"/>
-                          </w:rPr>
                         </w:pPr>
                         <w:r>
                           <w:rPr>
@@ -21211,9 +21102,6 @@
     <w:p>
       <w:pPr>
         <w:ind w:firstLineChars="0" w:firstLine="0"/>
-        <w:rPr>
-          <w:rFonts w:hint="eastAsia"/>
-        </w:rPr>
       </w:pPr>
     </w:p>
     <w:p>
@@ -21224,8 +21112,6 @@
           <w:numId w:val="13"/>
         </w:numPr>
       </w:pPr>
-      <w:bookmarkStart w:id="1" w:name="_GoBack"/>
-      <w:bookmarkEnd w:id="1"/>
       <w:r>
         <w:rPr>
           <w:rFonts w:hint="eastAsia"/>
@@ -21656,14 +21542,14 @@
         <w:rPr>
           <w:rFonts w:hint="eastAsia"/>
         </w:rPr>
-        <w:t>直接响</w:t>
+        <w:t>直接响应</w:t>
       </w:r>
       <w:proofErr w:type="gramEnd"/>
       <w:r>
         <w:rPr>
           <w:rFonts w:hint="eastAsia"/>
         </w:rPr>
-        <w:t>应异常，授权验证线程捕获该异常后，清空该</w:t>
+        <w:t>异常，授权验证线程捕获该异常后，清空该</w:t>
       </w:r>
       <w:r>
         <w:rPr>
@@ -25206,14 +25092,14 @@
         <w:rPr>
           <w:rFonts w:hint="eastAsia"/>
         </w:rPr>
-        <w:t>直接响</w:t>
+        <w:t>直接响应</w:t>
       </w:r>
       <w:proofErr w:type="gramEnd"/>
       <w:r>
         <w:rPr>
           <w:rFonts w:hint="eastAsia"/>
         </w:rPr>
-        <w:t>应异常，授权验证线程捕获该异常后，清空该</w:t>
+        <w:t>异常，授权验证线程捕获该异常后，清空该</w:t>
       </w:r>
       <w:r>
         <w:rPr>
@@ -28464,9 +28350,6 @@
     <w:p>
       <w:pPr>
         <w:ind w:firstLine="480"/>
-        <w:rPr>
-          <w:rFonts w:hint="eastAsia"/>
-        </w:rPr>
       </w:pPr>
     </w:p>
     <w:p>
@@ -28548,7 +28431,7 @@
       <w:pPr>
         <w:ind w:firstLineChars="0" w:firstLine="0"/>
       </w:pPr>
-      <w:hyperlink r:id="rId8" w:history="1">
+      <w:hyperlink r:id="rId8" w:anchor="register-a-new-application" w:history="1">
         <w:r>
           <w:rPr>
             <w:rStyle w:val="aa"/>
@@ -28624,9 +28507,6 @@
     <w:p>
       <w:pPr>
         <w:ind w:firstLineChars="0" w:firstLine="0"/>
-        <w:rPr>
-          <w:rFonts w:hint="eastAsia"/>
-        </w:rPr>
       </w:pPr>
       <w:r>
         <w:rPr>
@@ -28668,27 +28548,107 @@
           </wp:inline>
         </w:drawing>
       </w:r>
-      <w:r>
-        <w:tab/>
-      </w:r>
     </w:p>
     <w:p>
       <w:pPr>
         <w:ind w:firstLineChars="0" w:firstLine="0"/>
       </w:pPr>
+      <w:r>
+        <w:rPr>
+          <w:rFonts w:hint="eastAsia"/>
+        </w:rPr>
+        <w:t>4</w:t>
+      </w:r>
+      <w:proofErr w:type="gramStart"/>
+      <w:r>
+        <w:rPr>
+          <w:rFonts w:hint="eastAsia"/>
+        </w:rPr>
+        <w:t>核心跑分数据</w:t>
+      </w:r>
+      <w:proofErr w:type="gramEnd"/>
     </w:p>
     <w:p>
       <w:pPr>
+        <w:ind w:firstLineChars="0" w:firstLine="0"/>
+      </w:pPr>
+      <w:r>
+        <w:rPr>
+          <w:noProof/>
+        </w:rPr>
+        <w:lastRenderedPageBreak/>
+        <w:drawing>
+          <wp:inline distT="0" distB="0" distL="0" distR="0">
+            <wp:extent cx="5274310" cy="2965351"/>
+            <wp:effectExtent l="0" t="0" r="2540" b="6985"/>
+            <wp:docPr id="2" name="图片 2" descr="C:\Users\CBY\AppData\Local\Temp\1611647772(1).png"/>
+            <wp:cNvGraphicFramePr>
+              <a:graphicFrameLocks xmlns:a="http://schemas.openxmlformats.org/drawingml/2006/main" noChangeAspect="1"/>
+            </wp:cNvGraphicFramePr>
+            <a:graphic xmlns:a="http://schemas.openxmlformats.org/drawingml/2006/main">
+              <a:graphicData uri="http://schemas.openxmlformats.org/drawingml/2006/picture">
+                <pic:pic xmlns:pic="http://schemas.openxmlformats.org/drawingml/2006/picture">
+                  <pic:nvPicPr>
+                    <pic:cNvPr id="0" name="Picture 1" descr="C:\Users\CBY\AppData\Local\Temp\1611647772(1).png"/>
+                    <pic:cNvPicPr>
+                      <a:picLocks noChangeAspect="1" noChangeArrowheads="1"/>
+                    </pic:cNvPicPr>
+                  </pic:nvPicPr>
+                  <pic:blipFill>
+                    <a:blip r:embed="rId11" cstate="print">
+                      <a:extLst>
+                        <a:ext uri="{28A0092B-C50C-407E-A947-70E740481C1C}">
+                          <a14:useLocalDpi xmlns:a14="http://schemas.microsoft.com/office/drawing/2010/main" val="0"/>
+                        </a:ext>
+                      </a:extLst>
+                    </a:blip>
+                    <a:srcRect/>
+                    <a:stretch>
+                      <a:fillRect/>
+                    </a:stretch>
+                  </pic:blipFill>
+                  <pic:spPr bwMode="auto">
+                    <a:xfrm>
+                      <a:off x="0" y="0"/>
+                      <a:ext cx="5274310" cy="2965351"/>
+                    </a:xfrm>
+                    <a:prstGeom prst="rect">
+                      <a:avLst/>
+                    </a:prstGeom>
+                    <a:noFill/>
+                    <a:ln>
+                      <a:noFill/>
+                    </a:ln>
+                  </pic:spPr>
+                </pic:pic>
+              </a:graphicData>
+            </a:graphic>
+          </wp:inline>
+        </w:drawing>
+      </w:r>
+      <w:r>
+        <w:tab/>
+      </w:r>
+    </w:p>
+    <w:p>
+      <w:pPr>
+        <w:ind w:firstLineChars="0" w:firstLine="0"/>
+      </w:pPr>
+    </w:p>
+    <w:p>
+      <w:pPr>
         <w:ind w:firstLine="480"/>
       </w:pPr>
+      <w:bookmarkStart w:id="1" w:name="_GoBack"/>
+      <w:bookmarkEnd w:id="1"/>
     </w:p>
     <w:sectPr>
-      <w:headerReference w:type="even" r:id="rId11"/>
-      <w:headerReference w:type="default" r:id="rId12"/>
-      <w:footerReference w:type="even" r:id="rId13"/>
-      <w:footerReference w:type="default" r:id="rId14"/>
-      <w:headerReference w:type="first" r:id="rId15"/>
-      <w:footerReference w:type="first" r:id="rId16"/>
+      <w:headerReference w:type="even" r:id="rId12"/>
+      <w:headerReference w:type="default" r:id="rId13"/>
+      <w:footerReference w:type="even" r:id="rId14"/>
+      <w:footerReference w:type="default" r:id="rId15"/>
+      <w:headerReference w:type="first" r:id="rId16"/>
+      <w:footerReference w:type="first" r:id="rId17"/>
       <w:pgSz w:w="11906" w:h="16838"/>
       <w:pgMar w:top="1440" w:right="1800" w:bottom="1440" w:left="1800" w:header="851" w:footer="992" w:gutter="0"/>
       <w:cols w:space="425"/>
@@ -30411,6 +30371,7 @@
   <w:style w:type="character" w:default="1" w:styleId="a0">
     <w:name w:val="Default Paragraph Font"/>
     <w:uiPriority w:val="1"/>
+    <w:semiHidden/>
     <w:unhideWhenUsed/>
   </w:style>
   <w:style w:type="table" w:default="1" w:styleId="a1">

</xml_diff>

<commit_message>
refactor(Client): rename DetectorClient.cs to Client.cs, Update docx
</commit_message>
<xml_diff>
--- a/docs/Dynamic-Load-Balancer设计文档.docx
+++ b/docs/Dynamic-Load-Balancer设计文档.docx
@@ -11284,1739 +11284,13 @@
     <w:p>
       <w:pPr>
         <w:spacing w:line="360" w:lineRule="atLeast"/>
-        <w:ind w:firstLine="480"/>
-      </w:pPr>
-      <w:r>
-        <w:rPr>
-          <w:noProof/>
-          <w:szCs w:val="21"/>
-        </w:rPr>
-        <mc:AlternateContent>
-          <mc:Choice Requires="wpc">
-            <w:drawing>
-              <wp:inline distT="0" distB="0" distL="0" distR="0" wp14:anchorId="79027567" wp14:editId="6E5ED904">
-                <wp:extent cx="5274310" cy="3907790"/>
-                <wp:effectExtent l="0" t="0" r="0" b="0"/>
-                <wp:docPr id="490" name="画布 490"/>
-                <wp:cNvGraphicFramePr>
-                  <a:graphicFrameLocks xmlns:a="http://schemas.openxmlformats.org/drawingml/2006/main" noChangeAspect="1"/>
-                </wp:cNvGraphicFramePr>
-                <a:graphic xmlns:a="http://schemas.openxmlformats.org/drawingml/2006/main">
-                  <a:graphicData uri="http://schemas.microsoft.com/office/word/2010/wordprocessingCanvas">
-                    <wpc:wpc>
-                      <wpc:bg>
-                        <a:noFill/>
-                      </wpc:bg>
-                      <wpc:whole>
-                        <a:ln>
-                          <a:noFill/>
-                        </a:ln>
-                      </wpc:whole>
-                      <wps:wsp>
-                        <wps:cNvPr id="470" name="自选图形 3309"/>
-                        <wps:cNvSpPr>
-                          <a:spLocks noChangeArrowheads="1"/>
-                        </wps:cNvSpPr>
-                        <wps:spPr bwMode="auto">
-                          <a:xfrm>
-                            <a:off x="2138680" y="252730"/>
-                            <a:ext cx="634365" cy="254000"/>
-                          </a:xfrm>
-                          <a:prstGeom prst="flowChartTerminator">
-                            <a:avLst/>
-                          </a:prstGeom>
-                          <a:solidFill>
-                            <a:srgbClr val="FFFFFF"/>
-                          </a:solidFill>
-                          <a:ln w="10160" cmpd="sng">
-                            <a:solidFill>
-                              <a:srgbClr val="000000"/>
-                            </a:solidFill>
-                            <a:miter lim="800000"/>
-                            <a:headEnd/>
-                            <a:tailEnd/>
-                          </a:ln>
-                        </wps:spPr>
-                        <wps:txbx>
-                          <w:txbxContent>
-                            <w:p>
-                              <w:pPr>
-                                <w:pStyle w:val="ad"/>
-                                <w:jc w:val="center"/>
-                                <w:rPr>
-                                  <w:rFonts w:ascii="Times New Roman" w:eastAsia="宋体" w:hAnsi="Times New Roman"/>
-                                </w:rPr>
-                              </w:pPr>
-                              <w:r>
-                                <w:rPr>
-                                  <w:rFonts w:ascii="Times New Roman" w:eastAsia="宋体" w:hAnsi="Times New Roman"/>
-                                </w:rPr>
-                                <w:t>开始</w:t>
-                              </w:r>
-                            </w:p>
-                          </w:txbxContent>
-                        </wps:txbx>
-                        <wps:bodyPr rot="0" vert="horz" wrap="square" lIns="0" tIns="0" rIns="0" bIns="0" anchor="t" anchorCtr="0" upright="1">
-                          <a:noAutofit/>
-                        </wps:bodyPr>
-                      </wps:wsp>
-                      <wps:wsp>
-                        <wps:cNvPr id="471" name="自选图形 3310"/>
-                        <wps:cNvSpPr>
-                          <a:spLocks noChangeArrowheads="1"/>
-                        </wps:cNvSpPr>
-                        <wps:spPr bwMode="auto">
-                          <a:xfrm>
-                            <a:off x="848995" y="633095"/>
-                            <a:ext cx="3162300" cy="421005"/>
-                          </a:xfrm>
-                          <a:prstGeom prst="flowChartProcess">
-                            <a:avLst/>
-                          </a:prstGeom>
-                          <a:solidFill>
-                            <a:srgbClr val="FFFFFF"/>
-                          </a:solidFill>
-                          <a:ln w="10160" cmpd="sng">
-                            <a:solidFill>
-                              <a:srgbClr val="000000"/>
-                            </a:solidFill>
-                            <a:miter lim="800000"/>
-                            <a:headEnd/>
-                            <a:tailEnd/>
-                          </a:ln>
-                        </wps:spPr>
-                        <wps:txbx>
-                          <w:txbxContent>
-                            <w:p>
-                              <w:pPr>
-                                <w:pStyle w:val="ad"/>
-                                <w:jc w:val="center"/>
-                                <w:rPr>
-                                  <w:rFonts w:ascii="Times New Roman" w:eastAsia="宋体" w:hAnsi="Times New Roman"/>
-                                </w:rPr>
-                              </w:pPr>
-                              <w:proofErr w:type="spellStart"/>
-                              <w:r>
-                                <w:rPr>
-                                  <w:rFonts w:ascii="Times New Roman" w:eastAsia="宋体" w:hAnsi="Times New Roman"/>
-                                </w:rPr>
-                                <w:t>WinPerfCounter.initAllCounterValue</w:t>
-                              </w:r>
-                              <w:proofErr w:type="spellEnd"/>
-                              <w:r>
-                                <w:rPr>
-                                  <w:rFonts w:ascii="Times New Roman" w:eastAsia="宋体" w:hAnsi="Times New Roman"/>
-                                </w:rPr>
-                                <w:t>();</w:t>
-                              </w:r>
-                            </w:p>
-                            <w:p>
-                              <w:pPr>
-                                <w:pStyle w:val="ad"/>
-                                <w:jc w:val="center"/>
-                                <w:rPr>
-                                  <w:rFonts w:ascii="Times New Roman" w:eastAsia="宋体" w:hAnsi="Times New Roman"/>
-                                </w:rPr>
-                              </w:pPr>
-                              <w:r>
-                                <w:rPr>
-                                  <w:rFonts w:ascii="Times New Roman" w:eastAsia="宋体" w:hAnsi="Times New Roman" w:hint="eastAsia"/>
-                                </w:rPr>
-                                <w:t>初始化性能计数器的初始值</w:t>
-                              </w:r>
-                            </w:p>
-                          </w:txbxContent>
-                        </wps:txbx>
-                        <wps:bodyPr rot="0" vert="horz" wrap="square" lIns="0" tIns="0" rIns="0" bIns="0" anchor="t" anchorCtr="0" upright="1">
-                          <a:noAutofit/>
-                        </wps:bodyPr>
-                      </wps:wsp>
-                      <wps:wsp>
-                        <wps:cNvPr id="472" name="自选图形 3311"/>
-                        <wps:cNvSpPr>
-                          <a:spLocks noChangeArrowheads="1"/>
-                        </wps:cNvSpPr>
-                        <wps:spPr bwMode="auto">
-                          <a:xfrm>
-                            <a:off x="848995" y="1179830"/>
-                            <a:ext cx="3179542" cy="416560"/>
-                          </a:xfrm>
-                          <a:prstGeom prst="flowChartProcess">
-                            <a:avLst/>
-                          </a:prstGeom>
-                          <a:solidFill>
-                            <a:srgbClr val="FFFFFF"/>
-                          </a:solidFill>
-                          <a:ln w="10160" cmpd="sng">
-                            <a:solidFill>
-                              <a:srgbClr val="000000"/>
-                            </a:solidFill>
-                            <a:miter lim="800000"/>
-                            <a:headEnd/>
-                            <a:tailEnd/>
-                          </a:ln>
-                        </wps:spPr>
-                        <wps:txbx>
-                          <w:txbxContent>
-                            <w:p>
-                              <w:pPr>
-                                <w:pStyle w:val="ad"/>
-                                <w:rPr>
-                                  <w:rFonts w:ascii="Times New Roman" w:eastAsia="宋体" w:hAnsi="Times New Roman"/>
-                                </w:rPr>
-                              </w:pPr>
-                              <w:r>
-                                <w:rPr>
-                                  <w:rFonts w:ascii="Times New Roman" w:eastAsia="宋体" w:hAnsi="Times New Roman" w:hint="eastAsia"/>
-                                </w:rPr>
-                                <w:t>以</w:t>
-                              </w:r>
-                              <w:proofErr w:type="spellStart"/>
-                              <w:r>
-                                <w:rPr>
-                                  <w:rFonts w:ascii="Times New Roman" w:eastAsia="宋体" w:hAnsi="Times New Roman" w:hint="eastAsia"/>
-                                </w:rPr>
-                                <w:t>R</w:t>
-                              </w:r>
-                              <w:r>
-                                <w:rPr>
-                                  <w:rFonts w:ascii="Times New Roman" w:eastAsia="宋体" w:hAnsi="Times New Roman"/>
-                                </w:rPr>
-                                <w:t>efreshStateByTime</w:t>
-                              </w:r>
-                              <w:proofErr w:type="spellEnd"/>
-                              <w:r>
-                                <w:rPr>
-                                  <w:rFonts w:ascii="Times New Roman" w:eastAsia="宋体" w:hAnsi="Times New Roman" w:hint="eastAsia"/>
-                                </w:rPr>
-                                <w:t>函数新建一个线程并启动</w:t>
-                              </w:r>
-                            </w:p>
-                          </w:txbxContent>
-                        </wps:txbx>
-                        <wps:bodyPr rot="0" vert="horz" wrap="square" lIns="0" tIns="0" rIns="0" bIns="0" anchor="t" anchorCtr="0" upright="1">
-                          <a:noAutofit/>
-                        </wps:bodyPr>
-                      </wps:wsp>
-                      <wps:wsp>
-                        <wps:cNvPr id="473" name="自选图形 3312"/>
-                        <wps:cNvSpPr>
-                          <a:spLocks noChangeArrowheads="1"/>
-                        </wps:cNvSpPr>
-                        <wps:spPr bwMode="auto">
-                          <a:xfrm>
-                            <a:off x="1471295" y="1725930"/>
-                            <a:ext cx="1905000" cy="254635"/>
-                          </a:xfrm>
-                          <a:prstGeom prst="flowChartPreparation">
-                            <a:avLst/>
-                          </a:prstGeom>
-                          <a:solidFill>
-                            <a:srgbClr val="FFFFFF"/>
-                          </a:solidFill>
-                          <a:ln w="10160" cmpd="sng">
-                            <a:solidFill>
-                              <a:srgbClr val="000000"/>
-                            </a:solidFill>
-                            <a:miter lim="800000"/>
-                            <a:headEnd/>
-                            <a:tailEnd/>
-                          </a:ln>
-                        </wps:spPr>
-                        <wps:txbx>
-                          <w:txbxContent>
-                            <w:p>
-                              <w:pPr>
-                                <w:pStyle w:val="ad"/>
-                                <w:jc w:val="center"/>
-                                <w:rPr>
-                                  <w:rFonts w:ascii="Times New Roman" w:eastAsia="宋体" w:hAnsi="Times New Roman"/>
-                                </w:rPr>
-                              </w:pPr>
-                              <w:r>
-                                <w:rPr>
-                                  <w:rFonts w:ascii="Times New Roman" w:eastAsia="宋体" w:hAnsi="Times New Roman"/>
-                                </w:rPr>
-                                <w:t>路径合法</w:t>
-                              </w:r>
-                            </w:p>
-                          </w:txbxContent>
-                        </wps:txbx>
-                        <wps:bodyPr rot="0" vert="horz" wrap="square" lIns="0" tIns="0" rIns="0" bIns="0" anchor="t" anchorCtr="0" upright="1">
-                          <a:noAutofit/>
-                        </wps:bodyPr>
-                      </wps:wsp>
-                      <wps:wsp>
-                        <wps:cNvPr id="474" name="自选图形 3313"/>
-                        <wps:cNvSpPr>
-                          <a:spLocks noChangeArrowheads="1"/>
-                        </wps:cNvSpPr>
-                        <wps:spPr bwMode="auto">
-                          <a:xfrm>
-                            <a:off x="848995" y="2106295"/>
-                            <a:ext cx="3143250" cy="414020"/>
-                          </a:xfrm>
-                          <a:prstGeom prst="flowChartProcess">
-                            <a:avLst/>
-                          </a:prstGeom>
-                          <a:solidFill>
-                            <a:srgbClr val="FFFFFF"/>
-                          </a:solidFill>
-                          <a:ln w="10160" cmpd="sng">
-                            <a:solidFill>
-                              <a:srgbClr val="000000"/>
-                            </a:solidFill>
-                            <a:miter lim="800000"/>
-                            <a:headEnd/>
-                            <a:tailEnd/>
-                          </a:ln>
-                        </wps:spPr>
-                        <wps:txbx>
-                          <w:txbxContent>
-                            <w:p>
-                              <w:pPr>
-                                <w:pStyle w:val="ad"/>
-                                <w:jc w:val="center"/>
-                                <w:rPr>
-                                  <w:rFonts w:ascii="Times New Roman" w:eastAsia="宋体" w:hAnsi="Times New Roman"/>
-                                </w:rPr>
-                              </w:pPr>
-                              <w:proofErr w:type="spellStart"/>
-                              <w:r>
-                                <w:rPr>
-                                  <w:rFonts w:ascii="Times New Roman" w:eastAsia="宋体" w:hAnsi="Times New Roman"/>
-                                </w:rPr>
-                                <w:t>cc_path</w:t>
-                              </w:r>
-                              <w:proofErr w:type="spellEnd"/>
-                              <w:r>
-                                <w:rPr>
-                                  <w:rFonts w:ascii="Times New Roman" w:eastAsia="宋体" w:hAnsi="Times New Roman"/>
-                                </w:rPr>
-                                <w:t>、</w:t>
-                              </w:r>
-                              <w:proofErr w:type="spellStart"/>
-                              <w:r>
-                                <w:rPr>
-                                  <w:rFonts w:ascii="Times New Roman" w:eastAsia="宋体" w:hAnsi="Times New Roman"/>
-                                </w:rPr>
-                                <w:t>smc_path</w:t>
-                              </w:r>
-                              <w:proofErr w:type="spellEnd"/>
-                              <w:r>
-                                <w:rPr>
-                                  <w:rFonts w:ascii="Times New Roman" w:eastAsia="宋体" w:hAnsi="Times New Roman"/>
-                                </w:rPr>
-                                <w:t>、</w:t>
-                              </w:r>
-                              <w:proofErr w:type="spellStart"/>
-                              <w:r>
-                                <w:rPr>
-                                  <w:rFonts w:ascii="Times New Roman" w:eastAsia="宋体" w:hAnsi="Times New Roman"/>
-                                </w:rPr>
-                                <w:t>strip_path</w:t>
-                              </w:r>
-                              <w:proofErr w:type="spellEnd"/>
-                              <w:r>
-                                <w:rPr>
-                                  <w:rFonts w:ascii="Times New Roman" w:eastAsia="宋体" w:hAnsi="Times New Roman"/>
-                                </w:rPr>
-                                <w:t>分别连接上字符串</w:t>
-                              </w:r>
-                              <w:r>
-                                <w:rPr>
-                                  <w:rFonts w:ascii="Times New Roman" w:eastAsia="宋体" w:hAnsi="Times New Roman"/>
-                                </w:rPr>
-                                <w:t>"</w:t>
-                              </w:r>
-                              <w:proofErr w:type="spellStart"/>
-                              <w:r>
-                                <w:rPr>
-                                  <w:rFonts w:ascii="Times New Roman" w:eastAsia="宋体" w:hAnsi="Times New Roman"/>
-                                </w:rPr>
-                                <w:t>SMCEncrypt</w:t>
-                              </w:r>
-                              <w:proofErr w:type="spellEnd"/>
-                              <w:r>
-                                <w:rPr>
-                                  <w:rFonts w:ascii="Times New Roman" w:eastAsia="宋体" w:hAnsi="Times New Roman"/>
-                                </w:rPr>
-                                <w:t>"</w:t>
-                              </w:r>
-                              <w:r>
-                                <w:rPr>
-                                  <w:rFonts w:ascii="Times New Roman" w:eastAsia="宋体" w:hAnsi="Times New Roman"/>
-                                </w:rPr>
-                                <w:t>、</w:t>
-                              </w:r>
-                              <w:r>
-                                <w:rPr>
-                                  <w:rFonts w:ascii="Times New Roman" w:eastAsia="宋体" w:hAnsi="Times New Roman"/>
-                                </w:rPr>
-                                <w:t>"</w:t>
-                              </w:r>
-                              <w:proofErr w:type="spellStart"/>
-                              <w:r>
-                                <w:rPr>
-                                  <w:rFonts w:ascii="Times New Roman" w:eastAsia="宋体" w:hAnsi="Times New Roman"/>
-                                </w:rPr>
-                                <w:t>llvm</w:t>
-                              </w:r>
-                              <w:proofErr w:type="spellEnd"/>
-                              <w:r>
-                                <w:rPr>
-                                  <w:rFonts w:ascii="Times New Roman" w:eastAsia="宋体" w:hAnsi="Times New Roman"/>
-                                </w:rPr>
-                                <w:t>-strip"</w:t>
-                              </w:r>
-                              <w:r>
-                                <w:rPr>
-                                  <w:rFonts w:ascii="Times New Roman" w:eastAsia="宋体" w:hAnsi="Times New Roman"/>
-                                </w:rPr>
-                                <w:t>、</w:t>
-                              </w:r>
-                              <w:r>
-                                <w:rPr>
-                                  <w:rFonts w:ascii="Times New Roman" w:eastAsia="宋体" w:hAnsi="Times New Roman"/>
-                                </w:rPr>
-                                <w:t>"</w:t>
-                              </w:r>
-                              <w:proofErr w:type="spellStart"/>
-                              <w:r>
-                                <w:rPr>
-                                  <w:rFonts w:ascii="Times New Roman" w:eastAsia="宋体" w:hAnsi="Times New Roman"/>
-                                </w:rPr>
-                                <w:t>codeprot</w:t>
-                              </w:r>
-                              <w:proofErr w:type="spellEnd"/>
-                              <w:r>
-                                <w:rPr>
-                                  <w:rFonts w:ascii="Times New Roman" w:eastAsia="宋体" w:hAnsi="Times New Roman"/>
-                                </w:rPr>
-                                <w:t>-resources"</w:t>
-                              </w:r>
-                            </w:p>
-                          </w:txbxContent>
-                        </wps:txbx>
-                        <wps:bodyPr rot="0" vert="horz" wrap="square" lIns="0" tIns="0" rIns="0" bIns="0" anchor="t" anchorCtr="0" upright="1">
-                          <a:noAutofit/>
-                        </wps:bodyPr>
-                      </wps:wsp>
-                      <wps:wsp>
-                        <wps:cNvPr id="475" name="自选图形 3314"/>
-                        <wps:cNvSpPr>
-                          <a:spLocks noChangeArrowheads="1"/>
-                        </wps:cNvSpPr>
-                        <wps:spPr bwMode="auto">
-                          <a:xfrm>
-                            <a:off x="848995" y="2653030"/>
-                            <a:ext cx="3143250" cy="406400"/>
-                          </a:xfrm>
-                          <a:prstGeom prst="flowChartProcess">
-                            <a:avLst/>
-                          </a:prstGeom>
-                          <a:solidFill>
-                            <a:srgbClr val="FFFFFF"/>
-                          </a:solidFill>
-                          <a:ln w="10160" cmpd="sng">
-                            <a:solidFill>
-                              <a:srgbClr val="000000"/>
-                            </a:solidFill>
-                            <a:miter lim="800000"/>
-                            <a:headEnd/>
-                            <a:tailEnd/>
-                          </a:ln>
-                        </wps:spPr>
-                        <wps:txbx>
-                          <w:txbxContent>
-                            <w:p>
-                              <w:pPr>
-                                <w:pStyle w:val="ad"/>
-                                <w:jc w:val="center"/>
-                                <w:rPr>
-                                  <w:rFonts w:ascii="Times New Roman" w:eastAsia="宋体" w:hAnsi="Times New Roman"/>
-                                </w:rPr>
-                              </w:pPr>
-                              <w:r>
-                                <w:rPr>
-                                  <w:rFonts w:ascii="Times New Roman" w:eastAsia="宋体" w:hAnsi="Times New Roman"/>
-                                </w:rPr>
-                                <w:t>处理内部使用参数并分别置</w:t>
-                              </w:r>
-                              <w:proofErr w:type="spellStart"/>
-                              <w:r>
-                                <w:rPr>
-                                  <w:rFonts w:ascii="Times New Roman" w:eastAsia="宋体" w:hAnsi="Times New Roman"/>
-                                </w:rPr>
-                                <w:t>default_flag</w:t>
-                              </w:r>
-                              <w:proofErr w:type="spellEnd"/>
-                              <w:r>
-                                <w:rPr>
-                                  <w:rFonts w:ascii="Times New Roman" w:eastAsia="宋体" w:hAnsi="Times New Roman"/>
-                                </w:rPr>
-                                <w:t>、</w:t>
-                              </w:r>
-                              <w:proofErr w:type="spellStart"/>
-                              <w:r>
-                                <w:rPr>
-                                  <w:rFonts w:ascii="Times New Roman" w:eastAsia="宋体" w:hAnsi="Times New Roman"/>
-                                </w:rPr>
-                                <w:t>debug_flag</w:t>
-                              </w:r>
-                              <w:proofErr w:type="spellEnd"/>
-                              <w:r>
-                                <w:rPr>
-                                  <w:rFonts w:ascii="Times New Roman" w:eastAsia="宋体" w:hAnsi="Times New Roman"/>
-                                </w:rPr>
-                                <w:t>、</w:t>
-                              </w:r>
-                              <w:proofErr w:type="spellStart"/>
-                              <w:r>
-                                <w:rPr>
-                                  <w:rFonts w:ascii="Times New Roman" w:eastAsia="宋体" w:hAnsi="Times New Roman"/>
-                                </w:rPr>
-                                <w:t>debug_flag</w:t>
-                              </w:r>
-                              <w:proofErr w:type="spellEnd"/>
-                              <w:r>
-                                <w:rPr>
-                                  <w:rFonts w:ascii="Times New Roman" w:eastAsia="宋体" w:hAnsi="Times New Roman"/>
-                                </w:rPr>
-                                <w:t>、</w:t>
-                              </w:r>
-                              <w:r>
-                                <w:rPr>
-                                  <w:rFonts w:ascii="Times New Roman" w:eastAsia="宋体" w:hAnsi="Times New Roman"/>
-                                </w:rPr>
-                                <w:t>m32_flag</w:t>
-                              </w:r>
-                              <w:r>
-                                <w:rPr>
-                                  <w:rFonts w:ascii="Times New Roman" w:eastAsia="宋体" w:hAnsi="Times New Roman"/>
-                                </w:rPr>
-                                <w:t>、</w:t>
-                              </w:r>
-                              <w:proofErr w:type="spellStart"/>
-                              <w:r>
-                                <w:rPr>
-                                  <w:rFonts w:ascii="Times New Roman" w:eastAsia="宋体" w:hAnsi="Times New Roman"/>
-                                </w:rPr>
-                                <w:t>out_flag</w:t>
-                              </w:r>
-                              <w:proofErr w:type="spellEnd"/>
-                              <w:r>
-                                <w:rPr>
-                                  <w:rFonts w:ascii="Times New Roman" w:eastAsia="宋体" w:hAnsi="Times New Roman"/>
-                                </w:rPr>
-                                <w:t>、</w:t>
-                              </w:r>
-                              <w:proofErr w:type="spellStart"/>
-                              <w:r>
-                                <w:rPr>
-                                  <w:rFonts w:ascii="Times New Roman" w:eastAsia="宋体" w:hAnsi="Times New Roman"/>
-                                </w:rPr>
-                                <w:t>special_flag</w:t>
-                              </w:r>
-                              <w:proofErr w:type="spellEnd"/>
-                              <w:r>
-                                <w:rPr>
-                                  <w:rFonts w:ascii="Times New Roman" w:eastAsia="宋体" w:hAnsi="Times New Roman"/>
-                                </w:rPr>
-                                <w:t>等标志位</w:t>
-                              </w:r>
-                            </w:p>
-                          </w:txbxContent>
-                        </wps:txbx>
-                        <wps:bodyPr rot="0" vert="horz" wrap="square" lIns="0" tIns="0" rIns="0" bIns="0" anchor="t" anchorCtr="0" upright="1">
-                          <a:noAutofit/>
-                        </wps:bodyPr>
-                      </wps:wsp>
-                      <wps:wsp>
-                        <wps:cNvPr id="476" name="自选图形 3315"/>
-                        <wps:cNvSpPr>
-                          <a:spLocks noChangeArrowheads="1"/>
-                        </wps:cNvSpPr>
-                        <wps:spPr bwMode="auto">
-                          <a:xfrm>
-                            <a:off x="848995" y="3186430"/>
-                            <a:ext cx="3136900" cy="254000"/>
-                          </a:xfrm>
-                          <a:prstGeom prst="flowChartProcess">
-                            <a:avLst/>
-                          </a:prstGeom>
-                          <a:solidFill>
-                            <a:srgbClr val="FFFFFF"/>
-                          </a:solidFill>
-                          <a:ln w="10160" cmpd="sng">
-                            <a:solidFill>
-                              <a:srgbClr val="000000"/>
-                            </a:solidFill>
-                            <a:miter lim="800000"/>
-                            <a:headEnd/>
-                            <a:tailEnd/>
-                          </a:ln>
-                        </wps:spPr>
-                        <wps:txbx>
-                          <w:txbxContent>
-                            <w:p>
-                              <w:pPr>
-                                <w:pStyle w:val="ad"/>
-                                <w:jc w:val="center"/>
-                                <w:rPr>
-                                  <w:rFonts w:ascii="Times New Roman" w:eastAsia="宋体" w:hAnsi="Times New Roman"/>
-                                </w:rPr>
-                              </w:pPr>
-                              <w:r>
-                                <w:rPr>
-                                  <w:rFonts w:ascii="Times New Roman" w:eastAsia="宋体" w:hAnsi="Times New Roman"/>
-                                </w:rPr>
-                                <w:t>根据各种标志位将新的参数列表存入</w:t>
-                              </w:r>
-                              <w:proofErr w:type="spellStart"/>
-                              <w:r>
-                                <w:rPr>
-                                  <w:rFonts w:ascii="Times New Roman" w:eastAsia="宋体" w:hAnsi="Times New Roman"/>
-                                </w:rPr>
-                                <w:t>cc_params</w:t>
-                              </w:r>
-                              <w:proofErr w:type="spellEnd"/>
-                              <w:r>
-                                <w:rPr>
-                                  <w:rFonts w:ascii="Times New Roman" w:eastAsia="宋体" w:hAnsi="Times New Roman"/>
-                                </w:rPr>
-                                <w:t>数组</w:t>
-                              </w:r>
-                            </w:p>
-                          </w:txbxContent>
-                        </wps:txbx>
-                        <wps:bodyPr rot="0" vert="horz" wrap="square" lIns="0" tIns="0" rIns="0" bIns="0" anchor="t" anchorCtr="0" upright="1">
-                          <a:noAutofit/>
-                        </wps:bodyPr>
-                      </wps:wsp>
-                      <wps:wsp>
-                        <wps:cNvPr id="477" name="自选图形 3316"/>
-                        <wps:cNvSpPr>
-                          <a:spLocks noChangeArrowheads="1"/>
-                        </wps:cNvSpPr>
-                        <wps:spPr bwMode="auto">
-                          <a:xfrm>
-                            <a:off x="2138680" y="3567430"/>
-                            <a:ext cx="634365" cy="254000"/>
-                          </a:xfrm>
-                          <a:prstGeom prst="flowChartTerminator">
-                            <a:avLst/>
-                          </a:prstGeom>
-                          <a:solidFill>
-                            <a:srgbClr val="FFFFFF"/>
-                          </a:solidFill>
-                          <a:ln w="10160" cmpd="sng">
-                            <a:solidFill>
-                              <a:srgbClr val="000000"/>
-                            </a:solidFill>
-                            <a:miter lim="800000"/>
-                            <a:headEnd/>
-                            <a:tailEnd/>
-                          </a:ln>
-                        </wps:spPr>
-                        <wps:txbx>
-                          <w:txbxContent>
-                            <w:p>
-                              <w:pPr>
-                                <w:pStyle w:val="ad"/>
-                                <w:jc w:val="center"/>
-                                <w:rPr>
-                                  <w:rFonts w:ascii="Times New Roman" w:eastAsia="宋体" w:hAnsi="Times New Roman"/>
-                                </w:rPr>
-                              </w:pPr>
-                              <w:r>
-                                <w:rPr>
-                                  <w:rFonts w:ascii="Times New Roman" w:eastAsia="宋体" w:hAnsi="Times New Roman"/>
-                                </w:rPr>
-                                <w:t>结束</w:t>
-                              </w:r>
-                            </w:p>
-                          </w:txbxContent>
-                        </wps:txbx>
-                        <wps:bodyPr rot="0" vert="horz" wrap="square" lIns="0" tIns="0" rIns="0" bIns="0" anchor="t" anchorCtr="0" upright="1">
-                          <a:noAutofit/>
-                        </wps:bodyPr>
-                      </wps:wsp>
-                      <wps:wsp>
-                        <wps:cNvPr id="478" name="直线 3317"/>
-                        <wps:cNvCnPr>
-                          <a:cxnSpLocks noChangeShapeType="1"/>
-                        </wps:cNvCnPr>
-                        <wps:spPr bwMode="auto">
-                          <a:xfrm>
-                            <a:off x="2455545" y="506730"/>
-                            <a:ext cx="635" cy="126365"/>
-                          </a:xfrm>
-                          <a:prstGeom prst="line">
-                            <a:avLst/>
-                          </a:prstGeom>
-                          <a:noFill/>
-                          <a:ln w="12700" cmpd="sng">
-                            <a:solidFill>
-                              <a:schemeClr val="tx1"/>
-                            </a:solidFill>
-                            <a:round/>
-                            <a:headEnd/>
-                            <a:tailEnd type="triangle" w="med" len="med"/>
-                          </a:ln>
-                          <a:extLst>
-                            <a:ext uri="{909E8E84-426E-40DD-AFC4-6F175D3DCCD1}">
-                              <a14:hiddenFill xmlns:a14="http://schemas.microsoft.com/office/drawing/2010/main">
-                                <a:noFill/>
-                              </a14:hiddenFill>
-                            </a:ext>
-                          </a:extLst>
-                        </wps:spPr>
-                        <wps:bodyPr/>
-                      </wps:wsp>
-                      <wps:wsp>
-                        <wps:cNvPr id="479" name="直线 3318"/>
-                        <wps:cNvCnPr>
-                          <a:cxnSpLocks noChangeShapeType="1"/>
-                        </wps:cNvCnPr>
-                        <wps:spPr bwMode="auto">
-                          <a:xfrm>
-                            <a:off x="2430145" y="1054100"/>
-                            <a:ext cx="635" cy="125730"/>
-                          </a:xfrm>
-                          <a:prstGeom prst="line">
-                            <a:avLst/>
-                          </a:prstGeom>
-                          <a:noFill/>
-                          <a:ln w="12700" cmpd="sng">
-                            <a:solidFill>
-                              <a:schemeClr val="tx1"/>
-                            </a:solidFill>
-                            <a:round/>
-                            <a:headEnd/>
-                            <a:tailEnd type="triangle" w="med" len="med"/>
-                          </a:ln>
-                          <a:extLst>
-                            <a:ext uri="{909E8E84-426E-40DD-AFC4-6F175D3DCCD1}">
-                              <a14:hiddenFill xmlns:a14="http://schemas.microsoft.com/office/drawing/2010/main">
-                                <a:noFill/>
-                              </a14:hiddenFill>
-                            </a:ext>
-                          </a:extLst>
-                        </wps:spPr>
-                        <wps:bodyPr/>
-                      </wps:wsp>
-                      <wps:wsp>
-                        <wps:cNvPr id="480" name="直线 3319"/>
-                        <wps:cNvCnPr>
-                          <a:cxnSpLocks noChangeShapeType="1"/>
-                        </wps:cNvCnPr>
-                        <wps:spPr bwMode="auto">
-                          <a:xfrm>
-                            <a:off x="2426970" y="1596390"/>
-                            <a:ext cx="635" cy="129540"/>
-                          </a:xfrm>
-                          <a:prstGeom prst="line">
-                            <a:avLst/>
-                          </a:prstGeom>
-                          <a:noFill/>
-                          <a:ln w="12700" cmpd="sng">
-                            <a:solidFill>
-                              <a:srgbClr val="2F528F"/>
-                            </a:solidFill>
-                            <a:round/>
-                            <a:headEnd/>
-                            <a:tailEnd type="triangle" w="med" len="med"/>
-                          </a:ln>
-                          <a:extLst>
-                            <a:ext uri="{909E8E84-426E-40DD-AFC4-6F175D3DCCD1}">
-                              <a14:hiddenFill xmlns:a14="http://schemas.microsoft.com/office/drawing/2010/main">
-                                <a:noFill/>
-                              </a14:hiddenFill>
-                            </a:ext>
-                          </a:extLst>
-                        </wps:spPr>
-                        <wps:bodyPr/>
-                      </wps:wsp>
-                      <wps:wsp>
-                        <wps:cNvPr id="481" name="直线 3320"/>
-                        <wps:cNvCnPr>
-                          <a:cxnSpLocks noChangeShapeType="1"/>
-                        </wps:cNvCnPr>
-                        <wps:spPr bwMode="auto">
-                          <a:xfrm>
-                            <a:off x="2423795" y="1980565"/>
-                            <a:ext cx="635" cy="125730"/>
-                          </a:xfrm>
-                          <a:prstGeom prst="line">
-                            <a:avLst/>
-                          </a:prstGeom>
-                          <a:noFill/>
-                          <a:ln w="12700" cmpd="sng">
-                            <a:solidFill>
-                              <a:srgbClr val="2F528F"/>
-                            </a:solidFill>
-                            <a:round/>
-                            <a:headEnd/>
-                            <a:tailEnd type="triangle" w="med" len="med"/>
-                          </a:ln>
-                          <a:extLst>
-                            <a:ext uri="{909E8E84-426E-40DD-AFC4-6F175D3DCCD1}">
-                              <a14:hiddenFill xmlns:a14="http://schemas.microsoft.com/office/drawing/2010/main">
-                                <a:noFill/>
-                              </a14:hiddenFill>
-                            </a:ext>
-                          </a:extLst>
-                        </wps:spPr>
-                        <wps:bodyPr/>
-                      </wps:wsp>
-                      <wps:wsp>
-                        <wps:cNvPr id="482" name="直线 3321"/>
-                        <wps:cNvCnPr>
-                          <a:cxnSpLocks noChangeShapeType="1"/>
-                        </wps:cNvCnPr>
-                        <wps:spPr bwMode="auto">
-                          <a:xfrm>
-                            <a:off x="2420620" y="2520315"/>
-                            <a:ext cx="635" cy="132715"/>
-                          </a:xfrm>
-                          <a:prstGeom prst="line">
-                            <a:avLst/>
-                          </a:prstGeom>
-                          <a:noFill/>
-                          <a:ln w="12700" cmpd="sng">
-                            <a:solidFill>
-                              <a:srgbClr val="2F528F"/>
-                            </a:solidFill>
-                            <a:round/>
-                            <a:headEnd/>
-                            <a:tailEnd type="triangle" w="med" len="med"/>
-                          </a:ln>
-                          <a:extLst>
-                            <a:ext uri="{909E8E84-426E-40DD-AFC4-6F175D3DCCD1}">
-                              <a14:hiddenFill xmlns:a14="http://schemas.microsoft.com/office/drawing/2010/main">
-                                <a:noFill/>
-                              </a14:hiddenFill>
-                            </a:ext>
-                          </a:extLst>
-                        </wps:spPr>
-                        <wps:bodyPr/>
-                      </wps:wsp>
-                      <wps:wsp>
-                        <wps:cNvPr id="483" name="直线 3322"/>
-                        <wps:cNvCnPr>
-                          <a:cxnSpLocks noChangeShapeType="1"/>
-                        </wps:cNvCnPr>
-                        <wps:spPr bwMode="auto">
-                          <a:xfrm>
-                            <a:off x="2420620" y="3059430"/>
-                            <a:ext cx="635" cy="127000"/>
-                          </a:xfrm>
-                          <a:prstGeom prst="line">
-                            <a:avLst/>
-                          </a:prstGeom>
-                          <a:noFill/>
-                          <a:ln w="12700" cmpd="sng">
-                            <a:solidFill>
-                              <a:srgbClr val="2F528F"/>
-                            </a:solidFill>
-                            <a:round/>
-                            <a:headEnd/>
-                            <a:tailEnd type="triangle" w="med" len="med"/>
-                          </a:ln>
-                          <a:extLst>
-                            <a:ext uri="{909E8E84-426E-40DD-AFC4-6F175D3DCCD1}">
-                              <a14:hiddenFill xmlns:a14="http://schemas.microsoft.com/office/drawing/2010/main">
-                                <a:noFill/>
-                              </a14:hiddenFill>
-                            </a:ext>
-                          </a:extLst>
-                        </wps:spPr>
-                        <wps:bodyPr/>
-                      </wps:wsp>
-                      <wps:wsp>
-                        <wps:cNvPr id="484" name="直线 3323"/>
-                        <wps:cNvCnPr>
-                          <a:cxnSpLocks noChangeShapeType="1"/>
-                        </wps:cNvCnPr>
-                        <wps:spPr bwMode="auto">
-                          <a:xfrm>
-                            <a:off x="2417445" y="3440430"/>
-                            <a:ext cx="635" cy="127000"/>
-                          </a:xfrm>
-                          <a:prstGeom prst="line">
-                            <a:avLst/>
-                          </a:prstGeom>
-                          <a:noFill/>
-                          <a:ln w="12700" cmpd="sng">
-                            <a:solidFill>
-                              <a:srgbClr val="2F528F"/>
-                            </a:solidFill>
-                            <a:round/>
-                            <a:headEnd/>
-                            <a:tailEnd type="triangle" w="med" len="med"/>
-                          </a:ln>
-                          <a:extLst>
-                            <a:ext uri="{909E8E84-426E-40DD-AFC4-6F175D3DCCD1}">
-                              <a14:hiddenFill xmlns:a14="http://schemas.microsoft.com/office/drawing/2010/main">
-                                <a:noFill/>
-                              </a14:hiddenFill>
-                            </a:ext>
-                          </a:extLst>
-                        </wps:spPr>
-                        <wps:bodyPr/>
-                      </wps:wsp>
-                      <wps:wsp>
-                        <wps:cNvPr id="485" name="文本框 3324"/>
-                        <wps:cNvSpPr txBox="1">
-                          <a:spLocks noChangeArrowheads="1"/>
-                        </wps:cNvSpPr>
-                        <wps:spPr bwMode="auto">
-                          <a:xfrm>
-                            <a:off x="3376295" y="1687830"/>
-                            <a:ext cx="254000" cy="254635"/>
-                          </a:xfrm>
-                          <a:prstGeom prst="rect">
-                            <a:avLst/>
-                          </a:prstGeom>
-                          <a:noFill/>
-                          <a:ln>
-                            <a:noFill/>
-                          </a:ln>
-                          <a:extLst>
-                            <a:ext uri="{909E8E84-426E-40DD-AFC4-6F175D3DCCD1}">
-                              <a14:hiddenFill xmlns:a14="http://schemas.microsoft.com/office/drawing/2010/main">
-                                <a:solidFill>
-                                  <a:srgbClr val="FFFFFF"/>
-                                </a:solidFill>
-                              </a14:hiddenFill>
-                            </a:ext>
-                            <a:ext uri="{91240B29-F687-4F45-9708-019B960494DF}">
-                              <a14:hiddenLine xmlns:a14="http://schemas.microsoft.com/office/drawing/2010/main" w="9525" cmpd="sng">
-                                <a:solidFill>
-                                  <a:srgbClr val="FFFFFF"/>
-                                </a:solidFill>
-                                <a:miter lim="800000"/>
-                                <a:headEnd/>
-                                <a:tailEnd/>
-                              </a14:hiddenLine>
-                            </a:ext>
-                          </a:extLst>
-                        </wps:spPr>
-                        <wps:txbx>
-                          <w:txbxContent>
-                            <w:p>
-                              <w:pPr>
-                                <w:pStyle w:val="ad"/>
-                                <w:ind w:firstLine="480"/>
-                                <w:jc w:val="left"/>
-                                <w:rPr>
-                                  <w:rFonts w:ascii="Times New Roman" w:eastAsia="宋体" w:hAnsi="Times New Roman"/>
-                                </w:rPr>
-                              </w:pPr>
-                              <w:proofErr w:type="gramStart"/>
-                              <w:r>
-                                <w:rPr>
-                                  <w:rFonts w:ascii="Times New Roman" w:eastAsia="宋体" w:hAnsi="Times New Roman"/>
-                                </w:rPr>
-                                <w:t>否</w:t>
-                              </w:r>
-                              <w:proofErr w:type="gramEnd"/>
-                            </w:p>
-                          </w:txbxContent>
-                        </wps:txbx>
-                        <wps:bodyPr rot="0" vert="horz" wrap="square" lIns="0" tIns="0" rIns="0" bIns="0" anchor="t" anchorCtr="0" upright="1">
-                          <a:noAutofit/>
-                        </wps:bodyPr>
-                      </wps:wsp>
-                      <wps:wsp>
-                        <wps:cNvPr id="486" name="文本框 3325"/>
-                        <wps:cNvSpPr txBox="1">
-                          <a:spLocks noChangeArrowheads="1"/>
-                        </wps:cNvSpPr>
-                        <wps:spPr bwMode="auto">
-                          <a:xfrm>
-                            <a:off x="2461895" y="1954530"/>
-                            <a:ext cx="254000" cy="254000"/>
-                          </a:xfrm>
-                          <a:prstGeom prst="rect">
-                            <a:avLst/>
-                          </a:prstGeom>
-                          <a:noFill/>
-                          <a:ln>
-                            <a:noFill/>
-                          </a:ln>
-                          <a:extLst>
-                            <a:ext uri="{909E8E84-426E-40DD-AFC4-6F175D3DCCD1}">
-                              <a14:hiddenFill xmlns:a14="http://schemas.microsoft.com/office/drawing/2010/main">
-                                <a:solidFill>
-                                  <a:srgbClr val="FFFFFF"/>
-                                </a:solidFill>
-                              </a14:hiddenFill>
-                            </a:ext>
-                            <a:ext uri="{91240B29-F687-4F45-9708-019B960494DF}">
-                              <a14:hiddenLine xmlns:a14="http://schemas.microsoft.com/office/drawing/2010/main" w="9525" cmpd="sng">
-                                <a:solidFill>
-                                  <a:srgbClr val="FFFFFF"/>
-                                </a:solidFill>
-                                <a:miter lim="800000"/>
-                                <a:headEnd/>
-                                <a:tailEnd/>
-                              </a14:hiddenLine>
-                            </a:ext>
-                          </a:extLst>
-                        </wps:spPr>
-                        <wps:txbx>
-                          <w:txbxContent>
-                            <w:p>
-                              <w:pPr>
-                                <w:pStyle w:val="ad"/>
-                                <w:ind w:firstLine="480"/>
-                                <w:jc w:val="left"/>
-                                <w:rPr>
-                                  <w:rFonts w:ascii="Times New Roman" w:eastAsia="宋体" w:hAnsi="Times New Roman"/>
-                                </w:rPr>
-                              </w:pPr>
-                              <w:r>
-                                <w:rPr>
-                                  <w:rFonts w:ascii="Times New Roman" w:eastAsia="宋体" w:hAnsi="Times New Roman"/>
-                                </w:rPr>
-                                <w:t>是</w:t>
-                              </w:r>
-                            </w:p>
-                          </w:txbxContent>
-                        </wps:txbx>
-                        <wps:bodyPr rot="0" vert="horz" wrap="square" lIns="0" tIns="0" rIns="0" bIns="0" anchor="t" anchorCtr="0" upright="1">
-                          <a:noAutofit/>
-                        </wps:bodyPr>
-                      </wps:wsp>
-                      <wps:wsp>
-                        <wps:cNvPr id="487" name="自选图形 3326"/>
-                        <wps:cNvSpPr>
-                          <a:spLocks noChangeArrowheads="1"/>
-                        </wps:cNvSpPr>
-                        <wps:spPr bwMode="auto">
-                          <a:xfrm>
-                            <a:off x="4268470" y="2113280"/>
-                            <a:ext cx="631825" cy="254000"/>
-                          </a:xfrm>
-                          <a:prstGeom prst="flowChartProcess">
-                            <a:avLst/>
-                          </a:prstGeom>
-                          <a:solidFill>
-                            <a:srgbClr val="FFFFFF"/>
-                          </a:solidFill>
-                          <a:ln w="10160" cmpd="sng">
-                            <a:solidFill>
-                              <a:srgbClr val="000000"/>
-                            </a:solidFill>
-                            <a:miter lim="800000"/>
-                            <a:headEnd/>
-                            <a:tailEnd/>
-                          </a:ln>
-                        </wps:spPr>
-                        <wps:txbx>
-                          <w:txbxContent>
-                            <w:p>
-                              <w:pPr>
-                                <w:pStyle w:val="ad"/>
-                                <w:jc w:val="center"/>
-                                <w:rPr>
-                                  <w:rFonts w:ascii="Times New Roman" w:eastAsia="宋体" w:hAnsi="Times New Roman"/>
-                                </w:rPr>
-                              </w:pPr>
-                              <w:r>
-                                <w:rPr>
-                                  <w:rFonts w:ascii="Times New Roman" w:eastAsia="宋体" w:hAnsi="Times New Roman"/>
-                                </w:rPr>
-                                <w:t>退出程序</w:t>
-                              </w:r>
-                            </w:p>
-                          </w:txbxContent>
-                        </wps:txbx>
-                        <wps:bodyPr rot="0" vert="horz" wrap="square" lIns="0" tIns="0" rIns="0" bIns="0" anchor="t" anchorCtr="0" upright="1">
-                          <a:noAutofit/>
-                        </wps:bodyPr>
-                      </wps:wsp>
-                      <wps:wsp>
-                        <wps:cNvPr id="488" name="任意多边形 3327"/>
-                        <wps:cNvSpPr>
-                          <a:spLocks/>
-                        </wps:cNvSpPr>
-                        <wps:spPr bwMode="auto">
-                          <a:xfrm>
-                            <a:off x="3387725" y="1858645"/>
-                            <a:ext cx="1187450" cy="247650"/>
-                          </a:xfrm>
-                          <a:custGeom>
-                            <a:avLst/>
-                            <a:gdLst>
-                              <a:gd name="T0" fmla="*/ 0 w 1870"/>
-                              <a:gd name="T1" fmla="*/ 0 h 390"/>
-                              <a:gd name="T2" fmla="*/ 1870 w 1870"/>
-                              <a:gd name="T3" fmla="*/ 0 h 390"/>
-                              <a:gd name="T4" fmla="*/ 1870 w 1870"/>
-                              <a:gd name="T5" fmla="*/ 390 h 390"/>
-                            </a:gdLst>
-                            <a:ahLst/>
-                            <a:cxnLst>
-                              <a:cxn ang="0">
-                                <a:pos x="T0" y="T1"/>
-                              </a:cxn>
-                              <a:cxn ang="0">
-                                <a:pos x="T2" y="T3"/>
-                              </a:cxn>
-                              <a:cxn ang="0">
-                                <a:pos x="T4" y="T5"/>
-                              </a:cxn>
-                            </a:cxnLst>
-                            <a:rect l="0" t="0" r="r" b="b"/>
-                            <a:pathLst>
-                              <a:path w="1870" h="390">
-                                <a:moveTo>
-                                  <a:pt x="0" y="0"/>
-                                </a:moveTo>
-                                <a:lnTo>
-                                  <a:pt x="1870" y="0"/>
-                                </a:lnTo>
-                                <a:lnTo>
-                                  <a:pt x="1870" y="390"/>
-                                </a:lnTo>
-                              </a:path>
-                            </a:pathLst>
-                          </a:custGeom>
-                          <a:noFill/>
-                          <a:ln w="12700" cmpd="sng">
-                            <a:solidFill>
-                              <a:srgbClr val="2F528F"/>
-                            </a:solidFill>
-                            <a:round/>
-                            <a:headEnd/>
-                            <a:tailEnd type="triangle" w="med" len="med"/>
-                          </a:ln>
-                          <a:extLst>
-                            <a:ext uri="{909E8E84-426E-40DD-AFC4-6F175D3DCCD1}">
-                              <a14:hiddenFill xmlns:a14="http://schemas.microsoft.com/office/drawing/2010/main">
-                                <a:solidFill>
-                                  <a:srgbClr val="FFFFFF"/>
-                                </a:solidFill>
-                              </a14:hiddenFill>
-                            </a:ext>
-                          </a:extLst>
-                        </wps:spPr>
-                        <wps:bodyPr rot="0" vert="horz" wrap="square" lIns="91440" tIns="45720" rIns="91440" bIns="45720" anchor="t" anchorCtr="0" upright="1">
-                          <a:noAutofit/>
-                        </wps:bodyPr>
-                      </wps:wsp>
-                      <wps:wsp>
-                        <wps:cNvPr id="489" name="任意多边形 3328"/>
-                        <wps:cNvSpPr>
-                          <a:spLocks/>
-                        </wps:cNvSpPr>
-                        <wps:spPr bwMode="auto">
-                          <a:xfrm>
-                            <a:off x="2420620" y="2367280"/>
-                            <a:ext cx="2160270" cy="1130300"/>
-                          </a:xfrm>
-                          <a:custGeom>
-                            <a:avLst/>
-                            <a:gdLst>
-                              <a:gd name="T0" fmla="*/ 3402 w 3402"/>
-                              <a:gd name="T1" fmla="*/ 0 h 1780"/>
-                              <a:gd name="T2" fmla="*/ 3402 w 3402"/>
-                              <a:gd name="T3" fmla="*/ 1780 h 1780"/>
-                              <a:gd name="T4" fmla="*/ 0 w 3402"/>
-                              <a:gd name="T5" fmla="*/ 1780 h 1780"/>
-                            </a:gdLst>
-                            <a:ahLst/>
-                            <a:cxnLst>
-                              <a:cxn ang="0">
-                                <a:pos x="T0" y="T1"/>
-                              </a:cxn>
-                              <a:cxn ang="0">
-                                <a:pos x="T2" y="T3"/>
-                              </a:cxn>
-                              <a:cxn ang="0">
-                                <a:pos x="T4" y="T5"/>
-                              </a:cxn>
-                            </a:cxnLst>
-                            <a:rect l="0" t="0" r="r" b="b"/>
-                            <a:pathLst>
-                              <a:path w="3402" h="1780">
-                                <a:moveTo>
-                                  <a:pt x="3402" y="0"/>
-                                </a:moveTo>
-                                <a:lnTo>
-                                  <a:pt x="3402" y="1780"/>
-                                </a:lnTo>
-                                <a:lnTo>
-                                  <a:pt x="0" y="1780"/>
-                                </a:lnTo>
-                              </a:path>
-                            </a:pathLst>
-                          </a:custGeom>
-                          <a:noFill/>
-                          <a:ln w="12700" cmpd="sng">
-                            <a:solidFill>
-                              <a:srgbClr val="2F528F"/>
-                            </a:solidFill>
-                            <a:round/>
-                            <a:headEnd/>
-                            <a:tailEnd type="triangle" w="med" len="med"/>
-                          </a:ln>
-                          <a:extLst>
-                            <a:ext uri="{909E8E84-426E-40DD-AFC4-6F175D3DCCD1}">
-                              <a14:hiddenFill xmlns:a14="http://schemas.microsoft.com/office/drawing/2010/main">
-                                <a:solidFill>
-                                  <a:srgbClr val="FFFFFF"/>
-                                </a:solidFill>
-                              </a14:hiddenFill>
-                            </a:ext>
-                          </a:extLst>
-                        </wps:spPr>
-                        <wps:bodyPr rot="0" vert="horz" wrap="square" lIns="91440" tIns="45720" rIns="91440" bIns="45720" anchor="t" anchorCtr="0" upright="1">
-                          <a:noAutofit/>
-                        </wps:bodyPr>
-                      </wps:wsp>
-                    </wpc:wpc>
-                  </a:graphicData>
-                </a:graphic>
-              </wp:inline>
-            </w:drawing>
-          </mc:Choice>
-          <mc:Fallback>
-            <w:pict>
-              <v:group w14:anchorId="79027567" id="画布 490" o:spid="_x0000_s1036" editas="canvas" style="width:415.3pt;height:307.7pt;mso-position-horizontal-relative:char;mso-position-vertical-relative:line" coordsize="52743,39077" o:gfxdata="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">
-                <v:shape id="_x0000_s1037" type="#_x0000_t75" style="position:absolute;width:52743;height:39077;visibility:visible;mso-wrap-style:square">
-                  <v:fill o:detectmouseclick="t"/>
-                  <v:path o:connecttype="none"/>
-                </v:shape>
-                <v:shape id="自选图形 3309" o:spid="_x0000_s1038" type="#_x0000_t116" style="position:absolute;left:21386;top:2527;width:6344;height:2540;visibility:visible;mso-wrap-style:square;v-text-anchor:top" o:gfxdata="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" strokeweight=".8pt">
-                  <v:textbox inset="0,0,0,0">
-                    <w:txbxContent>
-                      <w:p>
-                        <w:pPr>
-                          <w:pStyle w:val="ad"/>
-                          <w:jc w:val="center"/>
-                          <w:rPr>
-                            <w:rFonts w:ascii="Times New Roman" w:eastAsia="宋体" w:hAnsi="Times New Roman"/>
-                          </w:rPr>
-                        </w:pPr>
-                        <w:r>
-                          <w:rPr>
-                            <w:rFonts w:ascii="Times New Roman" w:eastAsia="宋体" w:hAnsi="Times New Roman"/>
-                          </w:rPr>
-                          <w:t>开始</w:t>
-                        </w:r>
-                      </w:p>
-                    </w:txbxContent>
-                  </v:textbox>
-                </v:shape>
-                <v:shape id="自选图形 3310" o:spid="_x0000_s1039" type="#_x0000_t109" style="position:absolute;left:8489;top:6330;width:31623;height:4211;visibility:visible;mso-wrap-style:square;v-text-anchor:top" o:gfxdata="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" strokeweight=".8pt">
-                  <v:textbox inset="0,0,0,0">
-                    <w:txbxContent>
-                      <w:p>
-                        <w:pPr>
-                          <w:pStyle w:val="ad"/>
-                          <w:jc w:val="center"/>
-                          <w:rPr>
-                            <w:rFonts w:ascii="Times New Roman" w:eastAsia="宋体" w:hAnsi="Times New Roman"/>
-                          </w:rPr>
-                        </w:pPr>
-                        <w:proofErr w:type="spellStart"/>
-                        <w:r>
-                          <w:rPr>
-                            <w:rFonts w:ascii="Times New Roman" w:eastAsia="宋体" w:hAnsi="Times New Roman"/>
-                          </w:rPr>
-                          <w:t>WinPerfCounter.initAllCounterValue</w:t>
-                        </w:r>
-                        <w:proofErr w:type="spellEnd"/>
-                        <w:r>
-                          <w:rPr>
-                            <w:rFonts w:ascii="Times New Roman" w:eastAsia="宋体" w:hAnsi="Times New Roman"/>
-                          </w:rPr>
-                          <w:t>();</w:t>
-                        </w:r>
-                      </w:p>
-                      <w:p>
-                        <w:pPr>
-                          <w:pStyle w:val="ad"/>
-                          <w:jc w:val="center"/>
-                          <w:rPr>
-                            <w:rFonts w:ascii="Times New Roman" w:eastAsia="宋体" w:hAnsi="Times New Roman"/>
-                          </w:rPr>
-                        </w:pPr>
-                        <w:r>
-                          <w:rPr>
-                            <w:rFonts w:ascii="Times New Roman" w:eastAsia="宋体" w:hAnsi="Times New Roman" w:hint="eastAsia"/>
-                          </w:rPr>
-                          <w:t>初始化性能计数器的初始值</w:t>
-                        </w:r>
-                      </w:p>
-                    </w:txbxContent>
-                  </v:textbox>
-                </v:shape>
-                <v:shape id="自选图形 3311" o:spid="_x0000_s1040" type="#_x0000_t109" style="position:absolute;left:8489;top:11798;width:31796;height:4165;visibility:visible;mso-wrap-style:square;v-text-anchor:top" o:gfxdata="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" strokeweight=".8pt">
-                  <v:textbox inset="0,0,0,0">
-                    <w:txbxContent>
-                      <w:p>
-                        <w:pPr>
-                          <w:pStyle w:val="ad"/>
-                          <w:rPr>
-                            <w:rFonts w:ascii="Times New Roman" w:eastAsia="宋体" w:hAnsi="Times New Roman"/>
-                          </w:rPr>
-                        </w:pPr>
-                        <w:r>
-                          <w:rPr>
-                            <w:rFonts w:ascii="Times New Roman" w:eastAsia="宋体" w:hAnsi="Times New Roman" w:hint="eastAsia"/>
-                          </w:rPr>
-                          <w:t>以</w:t>
-                        </w:r>
-                        <w:proofErr w:type="spellStart"/>
-                        <w:r>
-                          <w:rPr>
-                            <w:rFonts w:ascii="Times New Roman" w:eastAsia="宋体" w:hAnsi="Times New Roman" w:hint="eastAsia"/>
-                          </w:rPr>
-                          <w:t>R</w:t>
-                        </w:r>
-                        <w:r>
-                          <w:rPr>
-                            <w:rFonts w:ascii="Times New Roman" w:eastAsia="宋体" w:hAnsi="Times New Roman"/>
-                          </w:rPr>
-                          <w:t>efreshStateByTime</w:t>
-                        </w:r>
-                        <w:proofErr w:type="spellEnd"/>
-                        <w:r>
-                          <w:rPr>
-                            <w:rFonts w:ascii="Times New Roman" w:eastAsia="宋体" w:hAnsi="Times New Roman" w:hint="eastAsia"/>
-                          </w:rPr>
-                          <w:t>函数新建一个线程并启动</w:t>
-                        </w:r>
-                      </w:p>
-                    </w:txbxContent>
-                  </v:textbox>
-                </v:shape>
-                <v:shapetype id="_x0000_t117" coordsize="21600,21600" o:spt="117" path="m4353,l17214,r4386,10800l17214,21600r-12861,l,10800xe">
-                  <v:stroke joinstyle="miter"/>
-                  <v:path gradientshapeok="t" o:connecttype="rect" textboxrect="4353,0,17214,21600"/>
-                </v:shapetype>
-                <v:shape id="自选图形 3312" o:spid="_x0000_s1041" type="#_x0000_t117" style="position:absolute;left:14712;top:17259;width:19050;height:2546;visibility:visible;mso-wrap-style:square;v-text-anchor:top" o:gfxdata="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" strokeweight=".8pt">
-                  <v:textbox inset="0,0,0,0">
-                    <w:txbxContent>
-                      <w:p>
-                        <w:pPr>
-                          <w:pStyle w:val="ad"/>
-                          <w:jc w:val="center"/>
-                          <w:rPr>
-                            <w:rFonts w:ascii="Times New Roman" w:eastAsia="宋体" w:hAnsi="Times New Roman"/>
-                          </w:rPr>
-                        </w:pPr>
-                        <w:r>
-                          <w:rPr>
-                            <w:rFonts w:ascii="Times New Roman" w:eastAsia="宋体" w:hAnsi="Times New Roman"/>
-                          </w:rPr>
-                          <w:t>路径合法</w:t>
-                        </w:r>
-                      </w:p>
-                    </w:txbxContent>
-                  </v:textbox>
-                </v:shape>
-                <v:shape id="自选图形 3313" o:spid="_x0000_s1042" type="#_x0000_t109" style="position:absolute;left:8489;top:21062;width:31433;height:4141;visibility:visible;mso-wrap-style:square;v-text-anchor:top" o:gfxdata="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" strokeweight=".8pt">
-                  <v:textbox inset="0,0,0,0">
-                    <w:txbxContent>
-                      <w:p>
-                        <w:pPr>
-                          <w:pStyle w:val="ad"/>
-                          <w:jc w:val="center"/>
-                          <w:rPr>
-                            <w:rFonts w:ascii="Times New Roman" w:eastAsia="宋体" w:hAnsi="Times New Roman"/>
-                          </w:rPr>
-                        </w:pPr>
-                        <w:proofErr w:type="spellStart"/>
-                        <w:r>
-                          <w:rPr>
-                            <w:rFonts w:ascii="Times New Roman" w:eastAsia="宋体" w:hAnsi="Times New Roman"/>
-                          </w:rPr>
-                          <w:t>cc_path</w:t>
-                        </w:r>
-                        <w:proofErr w:type="spellEnd"/>
-                        <w:r>
-                          <w:rPr>
-                            <w:rFonts w:ascii="Times New Roman" w:eastAsia="宋体" w:hAnsi="Times New Roman"/>
-                          </w:rPr>
-                          <w:t>、</w:t>
-                        </w:r>
-                        <w:proofErr w:type="spellStart"/>
-                        <w:r>
-                          <w:rPr>
-                            <w:rFonts w:ascii="Times New Roman" w:eastAsia="宋体" w:hAnsi="Times New Roman"/>
-                          </w:rPr>
-                          <w:t>smc_path</w:t>
-                        </w:r>
-                        <w:proofErr w:type="spellEnd"/>
-                        <w:r>
-                          <w:rPr>
-                            <w:rFonts w:ascii="Times New Roman" w:eastAsia="宋体" w:hAnsi="Times New Roman"/>
-                          </w:rPr>
-                          <w:t>、</w:t>
-                        </w:r>
-                        <w:proofErr w:type="spellStart"/>
-                        <w:r>
-                          <w:rPr>
-                            <w:rFonts w:ascii="Times New Roman" w:eastAsia="宋体" w:hAnsi="Times New Roman"/>
-                          </w:rPr>
-                          <w:t>strip_path</w:t>
-                        </w:r>
-                        <w:proofErr w:type="spellEnd"/>
-                        <w:r>
-                          <w:rPr>
-                            <w:rFonts w:ascii="Times New Roman" w:eastAsia="宋体" w:hAnsi="Times New Roman"/>
-                          </w:rPr>
-                          <w:t>分别连接上字符串</w:t>
-                        </w:r>
-                        <w:r>
-                          <w:rPr>
-                            <w:rFonts w:ascii="Times New Roman" w:eastAsia="宋体" w:hAnsi="Times New Roman"/>
-                          </w:rPr>
-                          <w:t>"</w:t>
-                        </w:r>
-                        <w:proofErr w:type="spellStart"/>
-                        <w:r>
-                          <w:rPr>
-                            <w:rFonts w:ascii="Times New Roman" w:eastAsia="宋体" w:hAnsi="Times New Roman"/>
-                          </w:rPr>
-                          <w:t>SMCEncrypt</w:t>
-                        </w:r>
-                        <w:proofErr w:type="spellEnd"/>
-                        <w:r>
-                          <w:rPr>
-                            <w:rFonts w:ascii="Times New Roman" w:eastAsia="宋体" w:hAnsi="Times New Roman"/>
-                          </w:rPr>
-                          <w:t>"</w:t>
-                        </w:r>
-                        <w:r>
-                          <w:rPr>
-                            <w:rFonts w:ascii="Times New Roman" w:eastAsia="宋体" w:hAnsi="Times New Roman"/>
-                          </w:rPr>
-                          <w:t>、</w:t>
-                        </w:r>
-                        <w:r>
-                          <w:rPr>
-                            <w:rFonts w:ascii="Times New Roman" w:eastAsia="宋体" w:hAnsi="Times New Roman"/>
-                          </w:rPr>
-                          <w:t>"</w:t>
-                        </w:r>
-                        <w:proofErr w:type="spellStart"/>
-                        <w:r>
-                          <w:rPr>
-                            <w:rFonts w:ascii="Times New Roman" w:eastAsia="宋体" w:hAnsi="Times New Roman"/>
-                          </w:rPr>
-                          <w:t>llvm</w:t>
-                        </w:r>
-                        <w:proofErr w:type="spellEnd"/>
-                        <w:r>
-                          <w:rPr>
-                            <w:rFonts w:ascii="Times New Roman" w:eastAsia="宋体" w:hAnsi="Times New Roman"/>
-                          </w:rPr>
-                          <w:t>-strip"</w:t>
-                        </w:r>
-                        <w:r>
-                          <w:rPr>
-                            <w:rFonts w:ascii="Times New Roman" w:eastAsia="宋体" w:hAnsi="Times New Roman"/>
-                          </w:rPr>
-                          <w:t>、</w:t>
-                        </w:r>
-                        <w:r>
-                          <w:rPr>
-                            <w:rFonts w:ascii="Times New Roman" w:eastAsia="宋体" w:hAnsi="Times New Roman"/>
-                          </w:rPr>
-                          <w:t>"</w:t>
-                        </w:r>
-                        <w:proofErr w:type="spellStart"/>
-                        <w:r>
-                          <w:rPr>
-                            <w:rFonts w:ascii="Times New Roman" w:eastAsia="宋体" w:hAnsi="Times New Roman"/>
-                          </w:rPr>
-                          <w:t>codeprot</w:t>
-                        </w:r>
-                        <w:proofErr w:type="spellEnd"/>
-                        <w:r>
-                          <w:rPr>
-                            <w:rFonts w:ascii="Times New Roman" w:eastAsia="宋体" w:hAnsi="Times New Roman"/>
-                          </w:rPr>
-                          <w:t>-resources"</w:t>
-                        </w:r>
-                      </w:p>
-                    </w:txbxContent>
-                  </v:textbox>
-                </v:shape>
-                <v:shape id="自选图形 3314" o:spid="_x0000_s1043" type="#_x0000_t109" style="position:absolute;left:8489;top:26530;width:31433;height:4064;visibility:visible;mso-wrap-style:square;v-text-anchor:top" o:gfxdata="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" strokeweight=".8pt">
-                  <v:textbox inset="0,0,0,0">
-                    <w:txbxContent>
-                      <w:p>
-                        <w:pPr>
-                          <w:pStyle w:val="ad"/>
-                          <w:jc w:val="center"/>
-                          <w:rPr>
-                            <w:rFonts w:ascii="Times New Roman" w:eastAsia="宋体" w:hAnsi="Times New Roman"/>
-                          </w:rPr>
-                        </w:pPr>
-                        <w:r>
-                          <w:rPr>
-                            <w:rFonts w:ascii="Times New Roman" w:eastAsia="宋体" w:hAnsi="Times New Roman"/>
-                          </w:rPr>
-                          <w:t>处理内部使用参数并分别置</w:t>
-                        </w:r>
-                        <w:proofErr w:type="spellStart"/>
-                        <w:r>
-                          <w:rPr>
-                            <w:rFonts w:ascii="Times New Roman" w:eastAsia="宋体" w:hAnsi="Times New Roman"/>
-                          </w:rPr>
-                          <w:t>default_flag</w:t>
-                        </w:r>
-                        <w:proofErr w:type="spellEnd"/>
-                        <w:r>
-                          <w:rPr>
-                            <w:rFonts w:ascii="Times New Roman" w:eastAsia="宋体" w:hAnsi="Times New Roman"/>
-                          </w:rPr>
-                          <w:t>、</w:t>
-                        </w:r>
-                        <w:proofErr w:type="spellStart"/>
-                        <w:r>
-                          <w:rPr>
-                            <w:rFonts w:ascii="Times New Roman" w:eastAsia="宋体" w:hAnsi="Times New Roman"/>
-                          </w:rPr>
-                          <w:t>debug_flag</w:t>
-                        </w:r>
-                        <w:proofErr w:type="spellEnd"/>
-                        <w:r>
-                          <w:rPr>
-                            <w:rFonts w:ascii="Times New Roman" w:eastAsia="宋体" w:hAnsi="Times New Roman"/>
-                          </w:rPr>
-                          <w:t>、</w:t>
-                        </w:r>
-                        <w:proofErr w:type="spellStart"/>
-                        <w:r>
-                          <w:rPr>
-                            <w:rFonts w:ascii="Times New Roman" w:eastAsia="宋体" w:hAnsi="Times New Roman"/>
-                          </w:rPr>
-                          <w:t>debug_flag</w:t>
-                        </w:r>
-                        <w:proofErr w:type="spellEnd"/>
-                        <w:r>
-                          <w:rPr>
-                            <w:rFonts w:ascii="Times New Roman" w:eastAsia="宋体" w:hAnsi="Times New Roman"/>
-                          </w:rPr>
-                          <w:t>、</w:t>
-                        </w:r>
-                        <w:r>
-                          <w:rPr>
-                            <w:rFonts w:ascii="Times New Roman" w:eastAsia="宋体" w:hAnsi="Times New Roman"/>
-                          </w:rPr>
-                          <w:t>m32_flag</w:t>
-                        </w:r>
-                        <w:r>
-                          <w:rPr>
-                            <w:rFonts w:ascii="Times New Roman" w:eastAsia="宋体" w:hAnsi="Times New Roman"/>
-                          </w:rPr>
-                          <w:t>、</w:t>
-                        </w:r>
-                        <w:proofErr w:type="spellStart"/>
-                        <w:r>
-                          <w:rPr>
-                            <w:rFonts w:ascii="Times New Roman" w:eastAsia="宋体" w:hAnsi="Times New Roman"/>
-                          </w:rPr>
-                          <w:t>out_flag</w:t>
-                        </w:r>
-                        <w:proofErr w:type="spellEnd"/>
-                        <w:r>
-                          <w:rPr>
-                            <w:rFonts w:ascii="Times New Roman" w:eastAsia="宋体" w:hAnsi="Times New Roman"/>
-                          </w:rPr>
-                          <w:t>、</w:t>
-                        </w:r>
-                        <w:proofErr w:type="spellStart"/>
-                        <w:r>
-                          <w:rPr>
-                            <w:rFonts w:ascii="Times New Roman" w:eastAsia="宋体" w:hAnsi="Times New Roman"/>
-                          </w:rPr>
-                          <w:t>special_flag</w:t>
-                        </w:r>
-                        <w:proofErr w:type="spellEnd"/>
-                        <w:r>
-                          <w:rPr>
-                            <w:rFonts w:ascii="Times New Roman" w:eastAsia="宋体" w:hAnsi="Times New Roman"/>
-                          </w:rPr>
-                          <w:t>等标志位</w:t>
-                        </w:r>
-                      </w:p>
-                    </w:txbxContent>
-                  </v:textbox>
-                </v:shape>
-                <v:shape id="自选图形 3315" o:spid="_x0000_s1044" type="#_x0000_t109" style="position:absolute;left:8489;top:31864;width:31369;height:2540;visibility:visible;mso-wrap-style:square;v-text-anchor:top" o:gfxdata="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" strokeweight=".8pt">
-                  <v:textbox inset="0,0,0,0">
-                    <w:txbxContent>
-                      <w:p>
-                        <w:pPr>
-                          <w:pStyle w:val="ad"/>
-                          <w:jc w:val="center"/>
-                          <w:rPr>
-                            <w:rFonts w:ascii="Times New Roman" w:eastAsia="宋体" w:hAnsi="Times New Roman"/>
-                          </w:rPr>
-                        </w:pPr>
-                        <w:r>
-                          <w:rPr>
-                            <w:rFonts w:ascii="Times New Roman" w:eastAsia="宋体" w:hAnsi="Times New Roman"/>
-                          </w:rPr>
-                          <w:t>根据各种标志位将新的参数列表存入</w:t>
-                        </w:r>
-                        <w:proofErr w:type="spellStart"/>
-                        <w:r>
-                          <w:rPr>
-                            <w:rFonts w:ascii="Times New Roman" w:eastAsia="宋体" w:hAnsi="Times New Roman"/>
-                          </w:rPr>
-                          <w:t>cc_params</w:t>
-                        </w:r>
-                        <w:proofErr w:type="spellEnd"/>
-                        <w:r>
-                          <w:rPr>
-                            <w:rFonts w:ascii="Times New Roman" w:eastAsia="宋体" w:hAnsi="Times New Roman"/>
-                          </w:rPr>
-                          <w:t>数组</w:t>
-                        </w:r>
-                      </w:p>
-                    </w:txbxContent>
-                  </v:textbox>
-                </v:shape>
-                <v:shape id="自选图形 3316" o:spid="_x0000_s1045" type="#_x0000_t116" style="position:absolute;left:21386;top:35674;width:6344;height:2540;visibility:visible;mso-wrap-style:square;v-text-anchor:top" o:gfxdata="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" strokeweight=".8pt">
-                  <v:textbox inset="0,0,0,0">
-                    <w:txbxContent>
-                      <w:p>
-                        <w:pPr>
-                          <w:pStyle w:val="ad"/>
-                          <w:jc w:val="center"/>
-                          <w:rPr>
-                            <w:rFonts w:ascii="Times New Roman" w:eastAsia="宋体" w:hAnsi="Times New Roman"/>
-                          </w:rPr>
-                        </w:pPr>
-                        <w:r>
-                          <w:rPr>
-                            <w:rFonts w:ascii="Times New Roman" w:eastAsia="宋体" w:hAnsi="Times New Roman"/>
-                          </w:rPr>
-                          <w:t>结束</w:t>
-                        </w:r>
-                      </w:p>
-                    </w:txbxContent>
-                  </v:textbox>
-                </v:shape>
-                <v:line id="直线 3317" o:spid="_x0000_s1046" style="position:absolute;visibility:visible;mso-wrap-style:square" from="24555,5067" to="24561,6330" o:connectortype="straight" o:gfxdata="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" strokecolor="black [3213]" strokeweight="1pt">
-                  <v:stroke endarrow="block"/>
-                </v:line>
-                <v:line id="直线 3318" o:spid="_x0000_s1047" style="position:absolute;visibility:visible;mso-wrap-style:square" from="24301,10541" to="24307,11798" o:connectortype="straight" o:gfxdata="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" strokecolor="black [3213]" strokeweight="1pt">
-                  <v:stroke endarrow="block"/>
-                </v:line>
-                <v:line id="直线 3319" o:spid="_x0000_s1048" style="position:absolute;visibility:visible;mso-wrap-style:square" from="24269,15963" to="24276,17259" o:connectortype="straight" o:gfxdata="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" strokecolor="#2f528f" strokeweight="1pt">
-                  <v:stroke endarrow="block"/>
-                </v:line>
-                <v:line id="直线 3320" o:spid="_x0000_s1049" style="position:absolute;visibility:visible;mso-wrap-style:square" from="24237,19805" to="24244,21062" o:connectortype="straight" o:gfxdata="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" strokecolor="#2f528f" strokeweight="1pt">
-                  <v:stroke endarrow="block"/>
-                </v:line>
-                <v:line id="直线 3321" o:spid="_x0000_s1050" style="position:absolute;visibility:visible;mso-wrap-style:square" from="24206,25203" to="24212,26530" o:connectortype="straight" o:gfxdata="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" strokecolor="#2f528f" strokeweight="1pt">
-                  <v:stroke endarrow="block"/>
-                </v:line>
-                <v:line id="直线 3322" o:spid="_x0000_s1051" style="position:absolute;visibility:visible;mso-wrap-style:square" from="24206,30594" to="24212,31864" o:connectortype="straight" o:gfxdata="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" strokecolor="#2f528f" strokeweight="1pt">
-                  <v:stroke endarrow="block"/>
-                </v:line>
-                <v:line id="直线 3323" o:spid="_x0000_s1052" style="position:absolute;visibility:visible;mso-wrap-style:square" from="24174,34404" to="24180,35674" o:connectortype="straight" o:gfxdata="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" strokecolor="#2f528f" strokeweight="1pt">
-                  <v:stroke endarrow="block"/>
-                </v:line>
-                <v:shape id="文本框 3324" o:spid="_x0000_s1053" type="#_x0000_t202" style="position:absolute;left:33762;top:16878;width:2540;height:2546;visibility:visible;mso-wrap-style:square;v-text-anchor:top" o:gfxdata="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" filled="f" stroked="f" strokecolor="white">
-                  <v:textbox inset="0,0,0,0">
-                    <w:txbxContent>
-                      <w:p>
-                        <w:pPr>
-                          <w:pStyle w:val="ad"/>
-                          <w:ind w:firstLine="480"/>
-                          <w:jc w:val="left"/>
-                          <w:rPr>
-                            <w:rFonts w:ascii="Times New Roman" w:eastAsia="宋体" w:hAnsi="Times New Roman"/>
-                          </w:rPr>
-                        </w:pPr>
-                        <w:proofErr w:type="gramStart"/>
-                        <w:r>
-                          <w:rPr>
-                            <w:rFonts w:ascii="Times New Roman" w:eastAsia="宋体" w:hAnsi="Times New Roman"/>
-                          </w:rPr>
-                          <w:t>否</w:t>
-                        </w:r>
-                        <w:proofErr w:type="gramEnd"/>
-                      </w:p>
-                    </w:txbxContent>
-                  </v:textbox>
-                </v:shape>
-                <v:shape id="文本框 3325" o:spid="_x0000_s1054" type="#_x0000_t202" style="position:absolute;left:24618;top:19545;width:2540;height:2540;visibility:visible;mso-wrap-style:square;v-text-anchor:top" o:gfxdata="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" filled="f" stroked="f" strokecolor="white">
-                  <v:textbox inset="0,0,0,0">
-                    <w:txbxContent>
-                      <w:p>
-                        <w:pPr>
-                          <w:pStyle w:val="ad"/>
-                          <w:ind w:firstLine="480"/>
-                          <w:jc w:val="left"/>
-                          <w:rPr>
-                            <w:rFonts w:ascii="Times New Roman" w:eastAsia="宋体" w:hAnsi="Times New Roman"/>
-                          </w:rPr>
-                        </w:pPr>
-                        <w:r>
-                          <w:rPr>
-                            <w:rFonts w:ascii="Times New Roman" w:eastAsia="宋体" w:hAnsi="Times New Roman"/>
-                          </w:rPr>
-                          <w:t>是</w:t>
-                        </w:r>
-                      </w:p>
-                    </w:txbxContent>
-                  </v:textbox>
-                </v:shape>
-                <v:shape id="自选图形 3326" o:spid="_x0000_s1055" type="#_x0000_t109" style="position:absolute;left:42684;top:21132;width:6318;height:2540;visibility:visible;mso-wrap-style:square;v-text-anchor:top" o:gfxdata="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" strokeweight=".8pt">
-                  <v:textbox inset="0,0,0,0">
-                    <w:txbxContent>
-                      <w:p>
-                        <w:pPr>
-                          <w:pStyle w:val="ad"/>
-                          <w:jc w:val="center"/>
-                          <w:rPr>
-                            <w:rFonts w:ascii="Times New Roman" w:eastAsia="宋体" w:hAnsi="Times New Roman"/>
-                          </w:rPr>
-                        </w:pPr>
-                        <w:r>
-                          <w:rPr>
-                            <w:rFonts w:ascii="Times New Roman" w:eastAsia="宋体" w:hAnsi="Times New Roman"/>
-                          </w:rPr>
-                          <w:t>退出程序</w:t>
-                        </w:r>
-                      </w:p>
-                    </w:txbxContent>
-                  </v:textbox>
-                </v:shape>
-                <v:shape id="任意多边形 3327" o:spid="_x0000_s1056" style="position:absolute;left:33877;top:18586;width:11874;height:2476;visibility:visible;mso-wrap-style:square;v-text-anchor:top" coordsize="1870,390" o:gfxdata="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" path="m,l1870,r,390e" filled="f" strokecolor="#2f528f" strokeweight="1pt">
-                  <v:stroke endarrow="block"/>
-                  <v:path arrowok="t" o:connecttype="custom" o:connectlocs="0,0;1187450,0;1187450,247650" o:connectangles="0,0,0"/>
-                </v:shape>
-                <v:shape id="任意多边形 3328" o:spid="_x0000_s1057" style="position:absolute;left:24206;top:23672;width:21602;height:11303;visibility:visible;mso-wrap-style:square;v-text-anchor:top" coordsize="3402,1780" o:gfxdata="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" path="m3402,r,1780l,1780e" filled="f" strokecolor="#2f528f" strokeweight="1pt">
-                  <v:stroke endarrow="block"/>
-                  <v:path arrowok="t" o:connecttype="custom" o:connectlocs="2160270,0;2160270,1130300;0,1130300" o:connectangles="0,0,0"/>
-                </v:shape>
-                <w10:anchorlock/>
-              </v:group>
-            </w:pict>
-          </mc:Fallback>
-        </mc:AlternateContent>
-      </w:r>
-    </w:p>
-    <w:p>
-      <w:pPr>
-        <w:spacing w:line="360" w:lineRule="atLeast"/>
-        <w:ind w:firstLine="480"/>
-      </w:pPr>
+        <w:ind w:firstLineChars="0" w:firstLine="0"/>
+        <w:rPr>
+          <w:rFonts w:hint="eastAsia"/>
+        </w:rPr>
+      </w:pPr>
+      <w:bookmarkStart w:id="1" w:name="_GoBack"/>
+      <w:bookmarkEnd w:id="1"/>
     </w:p>
     <w:p>
       <w:pPr>
@@ -13140,7 +11414,6 @@
         <w:rPr>
           <w:rFonts w:hint="eastAsia"/>
         </w:rPr>
-        <w:lastRenderedPageBreak/>
         <w:t>启动一个定时器，以一定时间间隔，获取并刷新</w:t>
       </w:r>
       <w:r>
@@ -13220,6 +11493,7 @@
           <w:noProof/>
           <w:szCs w:val="21"/>
         </w:rPr>
+        <w:lastRenderedPageBreak/>
         <mc:AlternateContent>
           <mc:Choice Requires="wpc">
             <w:drawing>
@@ -14556,7 +12830,6 @@
         <w:spacing w:before="156"/>
       </w:pPr>
       <w:r>
-        <w:lastRenderedPageBreak/>
         <w:t>【返回值】</w:t>
       </w:r>
     </w:p>
@@ -14588,6 +12861,7 @@
           <w:noProof/>
           <w:szCs w:val="21"/>
         </w:rPr>
+        <w:lastRenderedPageBreak/>
         <mc:AlternateContent>
           <mc:Choice Requires="wpc">
             <w:drawing>
@@ -15856,7 +14130,6 @@
         <w:rPr>
           <w:rFonts w:hint="eastAsia"/>
         </w:rPr>
-        <w:lastRenderedPageBreak/>
         <w:t>网络监控线程实时监控网络状态，若发生断网则通知授权验证线程（授权验证线程存在），如果授权验证在等待回复，授权验证线程终止等待授权验证，将消息：“断网，授权验证失败，请重新连接网络”提示用户，</w:t>
       </w:r>
       <w:r>
@@ -15901,6 +14174,7 @@
         <w:rPr>
           <w:rFonts w:hint="eastAsia"/>
         </w:rPr>
+        <w:lastRenderedPageBreak/>
         <w:t>异常和错误处理</w:t>
       </w:r>
     </w:p>
@@ -16022,14 +14296,14 @@
         <w:rPr>
           <w:rFonts w:hint="eastAsia"/>
         </w:rPr>
-        <w:t>直接响应</w:t>
+        <w:t>直接响</w:t>
       </w:r>
       <w:proofErr w:type="gramEnd"/>
       <w:r>
         <w:rPr>
           <w:rFonts w:hint="eastAsia"/>
         </w:rPr>
-        <w:t>异常，授权验证线程捕获该异常后，清空该</w:t>
+        <w:t>应异常，授权验证线程捕获该异常后，清空该</w:t>
       </w:r>
       <w:r>
         <w:rPr>
@@ -16395,7 +14669,6 @@
               <w:rPr>
                 <w:rFonts w:cs="Times New Roman" w:hint="eastAsia"/>
               </w:rPr>
-              <w:lastRenderedPageBreak/>
               <w:t>属性</w:t>
             </w:r>
           </w:p>
@@ -16827,6 +15100,7 @@
               <w:rPr>
                 <w:rFonts w:cs="Times New Roman"/>
               </w:rPr>
+              <w:lastRenderedPageBreak/>
               <w:t>MEMPoolNonPaged</w:t>
             </w:r>
             <w:proofErr w:type="spellEnd"/>
@@ -28639,8 +26913,6 @@
       <w:pPr>
         <w:ind w:firstLine="480"/>
       </w:pPr>
-      <w:bookmarkStart w:id="1" w:name="_GoBack"/>
-      <w:bookmarkEnd w:id="1"/>
     </w:p>
     <w:sectPr>
       <w:headerReference w:type="even" r:id="rId12"/>

</xml_diff>